<commit_message>
some more doc updates
</commit_message>
<xml_diff>
--- a/documents/UMC.docx
+++ b/documents/UMC.docx
@@ -9,6 +9,8 @@
         <w:jc w:val="center"/>
       </w:pPr>
       <w:bookmarkStart w:id="0" w:name="_Hlk487403174"/>
+      <w:bookmarkStart w:id="1" w:name="_GoBack"/>
+      <w:bookmarkEnd w:id="1"/>
       <w:r>
         <w:t xml:space="preserve">Umbrella Coin: Peer-to-Peer </w:t>
       </w:r>
@@ -69,7 +71,7 @@
           <w:b/>
         </w:rPr>
       </w:pPr>
-      <w:bookmarkStart w:id="1" w:name="_Hlk487403213"/>
+      <w:bookmarkStart w:id="2" w:name="_Hlk487403213"/>
       <w:r>
         <w:rPr>
           <w:b/>
@@ -81,7 +83,7 @@
       <w:pPr>
         <w:spacing w:line="240" w:lineRule="auto"/>
       </w:pPr>
-      <w:bookmarkStart w:id="2" w:name="_Hlk487903462"/>
+      <w:bookmarkStart w:id="3" w:name="_Hlk487903462"/>
       <w:r>
         <w:t>The Umbrella Coin</w:t>
       </w:r>
@@ -94,91 +96,91 @@
       <w:r>
         <w:t xml:space="preserve"> providing risk management for individuals and businesses.</w:t>
       </w:r>
+      <w:bookmarkEnd w:id="3"/>
+      <w:r>
+        <w:t xml:space="preserve"> Our solution will be built on a decentralized, blockchain platform to avoid the fees and management costs associated with traditional insurance companies.</w:t>
+      </w:r>
+      <w:r>
+        <w:t xml:space="preserve"> We are aiming to have UMC tokens </w:t>
+      </w:r>
+      <w:r>
+        <w:t>augment</w:t>
+      </w:r>
+      <w:r>
+        <w:t xml:space="preserve"> standard insurance policies such as life/health (L/H) and property/casualty</w:t>
+      </w:r>
+      <w:r>
+        <w:t xml:space="preserve"> </w:t>
+      </w:r>
+      <w:r>
+        <w:t>(P/C).</w:t>
+      </w:r>
+      <w:r>
+        <w:t xml:space="preserve"> </w:t>
+      </w:r>
+      <w:r>
+        <w:t xml:space="preserve">Total net premiums for </w:t>
+      </w:r>
+      <w:r>
+        <w:t>L/H</w:t>
+      </w:r>
+      <w:r>
+        <w:t xml:space="preserve"> and </w:t>
+      </w:r>
+      <w:r>
+        <w:t>P/C</w:t>
+      </w:r>
+      <w:r>
+        <w:t xml:space="preserve"> insurers was approximately 1.2 trillion in the United States alone in 2015</w:t>
+      </w:r>
+      <w:r>
+        <w:rPr>
+          <w:rStyle w:val="FootnoteReference"/>
+        </w:rPr>
+        <w:footnoteReference w:id="3"/>
+      </w:r>
+      <w:r>
+        <w:t>.</w:t>
+      </w:r>
+      <w:r>
+        <w:t xml:space="preserve"> Juxtapose net premiums with the total profits, approximately 100 billion</w:t>
+      </w:r>
+      <w:r>
+        <w:rPr>
+          <w:rStyle w:val="FootnoteReference"/>
+        </w:rPr>
+        <w:footnoteReference w:id="4"/>
+      </w:r>
+      <w:r>
+        <w:t xml:space="preserve">, and there is a clear opportunity for the insured to cut out middle men and stop overpaying for coverage. </w:t>
+      </w:r>
+      <w:r>
+        <w:t>Furthermore, policyholder</w:t>
+      </w:r>
+      <w:r>
+        <w:t>’</w:t>
+      </w:r>
+      <w:r>
+        <w:t xml:space="preserve">s requirement to pay a deductible </w:t>
+      </w:r>
+      <w:r>
+        <w:t xml:space="preserve">and other hidden costs </w:t>
+      </w:r>
+      <w:r>
+        <w:t xml:space="preserve">imposes an even greater overhead when attempting to make insurance claims. Our goal is to make UMC viable for </w:t>
+      </w:r>
+      <w:r>
+        <w:t>standard benefit payouts</w:t>
+      </w:r>
+      <w:r>
+        <w:t xml:space="preserve"> and later expand to full insurance policies.</w:t>
+      </w:r>
+    </w:p>
+    <w:p>
+      <w:r>
+        <w:br w:type="page"/>
+      </w:r>
       <w:bookmarkEnd w:id="2"/>
-      <w:r>
-        <w:t xml:space="preserve"> Our solution will be built on a decentralized, blockchain platform to avoid the fees and management costs associated with traditional insurance companies.</w:t>
-      </w:r>
-      <w:r>
-        <w:t xml:space="preserve"> We are aiming to have UMC tokens </w:t>
-      </w:r>
-      <w:r>
-        <w:t>augment</w:t>
-      </w:r>
-      <w:r>
-        <w:t xml:space="preserve"> standard insurance policies such as life/health (L/H) and property/casualty</w:t>
-      </w:r>
-      <w:r>
-        <w:t xml:space="preserve"> </w:t>
-      </w:r>
-      <w:r>
-        <w:t>(P/C).</w:t>
-      </w:r>
-      <w:r>
-        <w:t xml:space="preserve"> </w:t>
-      </w:r>
-      <w:r>
-        <w:t xml:space="preserve">Total net premiums for </w:t>
-      </w:r>
-      <w:r>
-        <w:t>L/H</w:t>
-      </w:r>
-      <w:r>
-        <w:t xml:space="preserve"> and </w:t>
-      </w:r>
-      <w:r>
-        <w:t>P/C</w:t>
-      </w:r>
-      <w:r>
-        <w:t xml:space="preserve"> insurers was approximately 1.2 trillion in the United States alone in 2015</w:t>
-      </w:r>
-      <w:r>
-        <w:rPr>
-          <w:rStyle w:val="FootnoteReference"/>
-        </w:rPr>
-        <w:footnoteReference w:id="3"/>
-      </w:r>
-      <w:r>
-        <w:t>.</w:t>
-      </w:r>
-      <w:r>
-        <w:t xml:space="preserve"> Juxtapose net premiums with the total profits, approximately 100 billion</w:t>
-      </w:r>
-      <w:r>
-        <w:rPr>
-          <w:rStyle w:val="FootnoteReference"/>
-        </w:rPr>
-        <w:footnoteReference w:id="4"/>
-      </w:r>
-      <w:r>
-        <w:t xml:space="preserve">, and there is a clear opportunity for the insured to cut out middle men and stop overpaying for coverage. </w:t>
-      </w:r>
-      <w:r>
-        <w:t>Furthermore, policyholder</w:t>
-      </w:r>
-      <w:r>
-        <w:t>’</w:t>
-      </w:r>
-      <w:r>
-        <w:t xml:space="preserve">s requirement to pay a deductible </w:t>
-      </w:r>
-      <w:r>
-        <w:t xml:space="preserve">and other hidden costs </w:t>
-      </w:r>
-      <w:r>
-        <w:t xml:space="preserve">imposes an even greater overhead when attempting to make insurance claims. Our goal is to make UMC viable for </w:t>
-      </w:r>
-      <w:r>
-        <w:t>standard benefit payouts</w:t>
-      </w:r>
-      <w:r>
-        <w:t xml:space="preserve"> and later expand to full insurance policies.</w:t>
-      </w:r>
-    </w:p>
-    <w:p>
-      <w:r>
-        <w:br w:type="page"/>
-      </w:r>
-      <w:bookmarkEnd w:id="1"/>
     </w:p>
     <w:sdt>
       <w:sdtPr>
@@ -232,7 +234,7 @@
           <w:r>
             <w:fldChar w:fldCharType="separate"/>
           </w:r>
-          <w:hyperlink w:anchor="_Toc487997585" w:history="1">
+          <w:hyperlink w:anchor="_Toc488429028" w:history="1">
             <w:r>
               <w:rPr>
                 <w:rStyle w:val="Hyperlink"/>
@@ -272,7 +274,7 @@
                 <w:noProof/>
                 <w:webHidden/>
               </w:rPr>
-              <w:instrText xml:space="preserve"> PAGEREF _Toc487997585 \h </w:instrText>
+              <w:instrText xml:space="preserve"> PAGEREF _Toc488429028 \h </w:instrText>
             </w:r>
             <w:r>
               <w:rPr>
@@ -314,7 +316,7 @@
               <w:noProof/>
             </w:rPr>
           </w:pPr>
-          <w:hyperlink w:anchor="_Toc487997586" w:history="1">
+          <w:hyperlink w:anchor="_Toc488429029" w:history="1">
             <w:r>
               <w:rPr>
                 <w:rStyle w:val="Hyperlink"/>
@@ -354,7 +356,7 @@
                 <w:noProof/>
                 <w:webHidden/>
               </w:rPr>
-              <w:instrText xml:space="preserve"> PAGEREF _Toc487997586 \h </w:instrText>
+              <w:instrText xml:space="preserve"> PAGEREF _Toc488429029 \h </w:instrText>
             </w:r>
             <w:r>
               <w:rPr>
@@ -396,7 +398,7 @@
               <w:noProof/>
             </w:rPr>
           </w:pPr>
-          <w:hyperlink w:anchor="_Toc487997587" w:history="1">
+          <w:hyperlink w:anchor="_Toc488429030" w:history="1">
             <w:r>
               <w:rPr>
                 <w:rStyle w:val="Hyperlink"/>
@@ -436,7 +438,7 @@
                 <w:noProof/>
                 <w:webHidden/>
               </w:rPr>
-              <w:instrText xml:space="preserve"> PAGEREF _Toc487997587 \h </w:instrText>
+              <w:instrText xml:space="preserve"> PAGEREF _Toc488429030 \h </w:instrText>
             </w:r>
             <w:r>
               <w:rPr>
@@ -478,7 +480,7 @@
               <w:noProof/>
             </w:rPr>
           </w:pPr>
-          <w:hyperlink w:anchor="_Toc487997588" w:history="1">
+          <w:hyperlink w:anchor="_Toc488429031" w:history="1">
             <w:r>
               <w:rPr>
                 <w:rStyle w:val="Hyperlink"/>
@@ -518,7 +520,7 @@
                 <w:noProof/>
                 <w:webHidden/>
               </w:rPr>
-              <w:instrText xml:space="preserve"> PAGEREF _Toc487997588 \h </w:instrText>
+              <w:instrText xml:space="preserve"> PAGEREF _Toc488429031 \h </w:instrText>
             </w:r>
             <w:r>
               <w:rPr>
@@ -560,7 +562,7 @@
               <w:noProof/>
             </w:rPr>
           </w:pPr>
-          <w:hyperlink w:anchor="_Toc487997589" w:history="1">
+          <w:hyperlink w:anchor="_Toc488429032" w:history="1">
             <w:r>
               <w:rPr>
                 <w:rStyle w:val="Hyperlink"/>
@@ -600,7 +602,7 @@
                 <w:noProof/>
                 <w:webHidden/>
               </w:rPr>
-              <w:instrText xml:space="preserve"> PAGEREF _Toc487997589 \h </w:instrText>
+              <w:instrText xml:space="preserve"> PAGEREF _Toc488429032 \h </w:instrText>
             </w:r>
             <w:r>
               <w:rPr>
@@ -642,7 +644,7 @@
               <w:noProof/>
             </w:rPr>
           </w:pPr>
-          <w:hyperlink w:anchor="_Toc487997590" w:history="1">
+          <w:hyperlink w:anchor="_Toc488429033" w:history="1">
             <w:r>
               <w:rPr>
                 <w:rStyle w:val="Hyperlink"/>
@@ -682,7 +684,7 @@
                 <w:noProof/>
                 <w:webHidden/>
               </w:rPr>
-              <w:instrText xml:space="preserve"> PAGEREF _Toc487997590 \h </w:instrText>
+              <w:instrText xml:space="preserve"> PAGEREF _Toc488429033 \h </w:instrText>
             </w:r>
             <w:r>
               <w:rPr>
@@ -724,7 +726,7 @@
               <w:noProof/>
             </w:rPr>
           </w:pPr>
-          <w:hyperlink w:anchor="_Toc487997591" w:history="1">
+          <w:hyperlink w:anchor="_Toc488429034" w:history="1">
             <w:r>
               <w:rPr>
                 <w:rStyle w:val="Hyperlink"/>
@@ -764,7 +766,7 @@
                 <w:noProof/>
                 <w:webHidden/>
               </w:rPr>
-              <w:instrText xml:space="preserve"> PAGEREF _Toc487997591 \h </w:instrText>
+              <w:instrText xml:space="preserve"> PAGEREF _Toc488429034 \h </w:instrText>
             </w:r>
             <w:r>
               <w:rPr>
@@ -806,7 +808,7 @@
               <w:noProof/>
             </w:rPr>
           </w:pPr>
-          <w:hyperlink w:anchor="_Toc487997592" w:history="1">
+          <w:hyperlink w:anchor="_Toc488429035" w:history="1">
             <w:r>
               <w:rPr>
                 <w:rStyle w:val="Hyperlink"/>
@@ -846,7 +848,7 @@
                 <w:noProof/>
                 <w:webHidden/>
               </w:rPr>
-              <w:instrText xml:space="preserve"> PAGEREF _Toc487997592 \h </w:instrText>
+              <w:instrText xml:space="preserve"> PAGEREF _Toc488429035 \h </w:instrText>
             </w:r>
             <w:r>
               <w:rPr>
@@ -888,7 +890,7 @@
               <w:noProof/>
             </w:rPr>
           </w:pPr>
-          <w:hyperlink w:anchor="_Toc487997593" w:history="1">
+          <w:hyperlink w:anchor="_Toc488429036" w:history="1">
             <w:r>
               <w:rPr>
                 <w:rStyle w:val="Hyperlink"/>
@@ -928,7 +930,7 @@
                 <w:noProof/>
                 <w:webHidden/>
               </w:rPr>
-              <w:instrText xml:space="preserve"> PAGEREF _Toc487997593 \h </w:instrText>
+              <w:instrText xml:space="preserve"> PAGEREF _Toc488429036 \h </w:instrText>
             </w:r>
             <w:r>
               <w:rPr>
@@ -970,7 +972,7 @@
               <w:noProof/>
             </w:rPr>
           </w:pPr>
-          <w:hyperlink w:anchor="_Toc487997594" w:history="1">
+          <w:hyperlink w:anchor="_Toc488429037" w:history="1">
             <w:r>
               <w:rPr>
                 <w:rStyle w:val="Hyperlink"/>
@@ -1010,7 +1012,7 @@
                 <w:noProof/>
                 <w:webHidden/>
               </w:rPr>
-              <w:instrText xml:space="preserve"> PAGEREF _Toc487997594 \h </w:instrText>
+              <w:instrText xml:space="preserve"> PAGEREF _Toc488429037 \h </w:instrText>
             </w:r>
             <w:r>
               <w:rPr>
@@ -1052,7 +1054,7 @@
               <w:noProof/>
             </w:rPr>
           </w:pPr>
-          <w:hyperlink w:anchor="_Toc487997595" w:history="1">
+          <w:hyperlink w:anchor="_Toc488429038" w:history="1">
             <w:r>
               <w:rPr>
                 <w:rStyle w:val="Hyperlink"/>
@@ -1092,13 +1094,7 @@
                 <w:noProof/>
                 <w:webHidden/>
               </w:rPr>
-              <w:instrText xml:space="preserve"> PAGEREF _Toc487997595 \h </w:instrText>
-            </w:r>
-            <w:r>
-              <w:rPr>
-                <w:noProof/>
-                <w:webHidden/>
-              </w:rPr>
+              <w:instrText xml:space="preserve"> PAGEREF _Toc488429038 \h </w:instrText>
             </w:r>
             <w:r>
               <w:rPr>
@@ -1109,10 +1105,12 @@
             </w:r>
             <w:r>
               <w:rPr>
-                <w:noProof/>
-                <w:webHidden/>
-              </w:rPr>
-              <w:t>10</w:t>
+                <w:b/>
+                <w:bCs/>
+                <w:noProof/>
+                <w:webHidden/>
+              </w:rPr>
+              <w:t>Error! Bookmark not defined.</w:t>
             </w:r>
             <w:r>
               <w:rPr>
@@ -1134,7 +1132,7 @@
               <w:noProof/>
             </w:rPr>
           </w:pPr>
-          <w:hyperlink w:anchor="_Toc487997596" w:history="1">
+          <w:hyperlink w:anchor="_Toc488429039" w:history="1">
             <w:r>
               <w:rPr>
                 <w:rStyle w:val="Hyperlink"/>
@@ -1174,7 +1172,7 @@
                 <w:noProof/>
                 <w:webHidden/>
               </w:rPr>
-              <w:instrText xml:space="preserve"> PAGEREF _Toc487997596 \h </w:instrText>
+              <w:instrText xml:space="preserve"> PAGEREF _Toc488429039 \h </w:instrText>
             </w:r>
             <w:r>
               <w:rPr>
@@ -1216,7 +1214,7 @@
               <w:noProof/>
             </w:rPr>
           </w:pPr>
-          <w:hyperlink w:anchor="_Toc487997597" w:history="1">
+          <w:hyperlink w:anchor="_Toc488429040" w:history="1">
             <w:r>
               <w:rPr>
                 <w:rStyle w:val="Hyperlink"/>
@@ -1256,7 +1254,7 @@
                 <w:noProof/>
                 <w:webHidden/>
               </w:rPr>
-              <w:instrText xml:space="preserve"> PAGEREF _Toc487997597 \h </w:instrText>
+              <w:instrText xml:space="preserve"> PAGEREF _Toc488429040 \h </w:instrText>
             </w:r>
             <w:r>
               <w:rPr>
@@ -1298,7 +1296,7 @@
               <w:noProof/>
             </w:rPr>
           </w:pPr>
-          <w:hyperlink w:anchor="_Toc487997598" w:history="1">
+          <w:hyperlink w:anchor="_Toc488429041" w:history="1">
             <w:r>
               <w:rPr>
                 <w:rStyle w:val="Hyperlink"/>
@@ -1338,7 +1336,7 @@
                 <w:noProof/>
                 <w:webHidden/>
               </w:rPr>
-              <w:instrText xml:space="preserve"> PAGEREF _Toc487997598 \h </w:instrText>
+              <w:instrText xml:space="preserve"> PAGEREF _Toc488429041 \h </w:instrText>
             </w:r>
             <w:r>
               <w:rPr>
@@ -1380,7 +1378,7 @@
               <w:noProof/>
             </w:rPr>
           </w:pPr>
-          <w:hyperlink w:anchor="_Toc487997599" w:history="1">
+          <w:hyperlink w:anchor="_Toc488429042" w:history="1">
             <w:r>
               <w:rPr>
                 <w:rStyle w:val="Hyperlink"/>
@@ -1420,7 +1418,7 @@
                 <w:noProof/>
                 <w:webHidden/>
               </w:rPr>
-              <w:instrText xml:space="preserve"> PAGEREF _Toc487997599 \h </w:instrText>
+              <w:instrText xml:space="preserve"> PAGEREF _Toc488429042 \h </w:instrText>
             </w:r>
             <w:r>
               <w:rPr>
@@ -1462,7 +1460,7 @@
               <w:noProof/>
             </w:rPr>
           </w:pPr>
-          <w:hyperlink w:anchor="_Toc487997600" w:history="1">
+          <w:hyperlink w:anchor="_Toc488429043" w:history="1">
             <w:r>
               <w:rPr>
                 <w:rStyle w:val="Hyperlink"/>
@@ -1502,7 +1500,7 @@
                 <w:noProof/>
                 <w:webHidden/>
               </w:rPr>
-              <w:instrText xml:space="preserve"> PAGEREF _Toc487997600 \h </w:instrText>
+              <w:instrText xml:space="preserve"> PAGEREF _Toc488429043 \h </w:instrText>
             </w:r>
             <w:r>
               <w:rPr>
@@ -1544,7 +1542,7 @@
               <w:noProof/>
             </w:rPr>
           </w:pPr>
-          <w:hyperlink w:anchor="_Toc487997601" w:history="1">
+          <w:hyperlink w:anchor="_Toc488429044" w:history="1">
             <w:r>
               <w:rPr>
                 <w:rStyle w:val="Hyperlink"/>
@@ -1563,7 +1561,7 @@
                 <w:rStyle w:val="Hyperlink"/>
                 <w:noProof/>
               </w:rPr>
-              <w:t>ICO</w:t>
+              <w:t>Crowdfund</w:t>
             </w:r>
             <w:r>
               <w:rPr>
@@ -1584,7 +1582,7 @@
                 <w:noProof/>
                 <w:webHidden/>
               </w:rPr>
-              <w:instrText xml:space="preserve"> PAGEREF _Toc487997601 \h </w:instrText>
+              <w:instrText xml:space="preserve"> PAGEREF _Toc488429044 \h </w:instrText>
             </w:r>
             <w:r>
               <w:rPr>
@@ -1605,6 +1603,88 @@
                 <w:webHidden/>
               </w:rPr>
               <w:t>12</w:t>
+            </w:r>
+            <w:r>
+              <w:rPr>
+                <w:noProof/>
+                <w:webHidden/>
+              </w:rPr>
+              <w:fldChar w:fldCharType="end"/>
+            </w:r>
+          </w:hyperlink>
+        </w:p>
+        <w:p>
+          <w:pPr>
+            <w:pStyle w:val="TOC2"/>
+            <w:tabs>
+              <w:tab w:val="left" w:pos="880"/>
+              <w:tab w:val="right" w:leader="dot" w:pos="9350"/>
+            </w:tabs>
+            <w:rPr>
+              <w:noProof/>
+            </w:rPr>
+          </w:pPr>
+          <w:hyperlink w:anchor="_Toc488429045" w:history="1">
+            <w:r>
+              <w:rPr>
+                <w:rStyle w:val="Hyperlink"/>
+                <w:noProof/>
+              </w:rPr>
+              <w:t>5.1</w:t>
+            </w:r>
+            <w:r>
+              <w:rPr>
+                <w:noProof/>
+              </w:rPr>
+              <w:tab/>
+            </w:r>
+            <w:r>
+              <w:rPr>
+                <w:rStyle w:val="Hyperlink"/>
+                <w:noProof/>
+              </w:rPr>
+              <w:t>Crowdsale Distribution</w:t>
+            </w:r>
+            <w:r>
+              <w:rPr>
+                <w:noProof/>
+                <w:webHidden/>
+              </w:rPr>
+              <w:tab/>
+            </w:r>
+            <w:r>
+              <w:rPr>
+                <w:noProof/>
+                <w:webHidden/>
+              </w:rPr>
+              <w:fldChar w:fldCharType="begin"/>
+            </w:r>
+            <w:r>
+              <w:rPr>
+                <w:noProof/>
+                <w:webHidden/>
+              </w:rPr>
+              <w:instrText xml:space="preserve"> PAGEREF _Toc488429045 \h </w:instrText>
+            </w:r>
+            <w:r>
+              <w:rPr>
+                <w:noProof/>
+                <w:webHidden/>
+              </w:rPr>
+            </w:r>
+            <w:r>
+              <w:rPr>
+                <w:noProof/>
+                <w:webHidden/>
+              </w:rPr>
+              <w:fldChar w:fldCharType="separate"/>
+            </w:r>
+            <w:r>
+              <w:rPr>
+                <w:noProof/>
+                <w:webHidden/>
+              </w:rPr>
+              <w:t>13</w:t>
             </w:r>
             <w:r>
               <w:rPr>
@@ -1626,7 +1706,7 @@
               <w:noProof/>
             </w:rPr>
           </w:pPr>
-          <w:hyperlink w:anchor="_Toc487997602" w:history="1">
+          <w:hyperlink w:anchor="_Toc488429046" w:history="1">
             <w:r>
               <w:rPr>
                 <w:rStyle w:val="Hyperlink"/>
@@ -1666,7 +1746,7 @@
                 <w:noProof/>
                 <w:webHidden/>
               </w:rPr>
-              <w:instrText xml:space="preserve"> PAGEREF _Toc487997602 \h </w:instrText>
+              <w:instrText xml:space="preserve"> PAGEREF _Toc488429046 \h </w:instrText>
             </w:r>
             <w:r>
               <w:rPr>
@@ -1729,7 +1809,7 @@
         <w:pStyle w:val="Heading1"/>
         <w:spacing w:line="240" w:lineRule="auto"/>
       </w:pPr>
-      <w:bookmarkStart w:id="4" w:name="_Toc487997585"/>
+      <w:bookmarkStart w:id="4" w:name="_Toc488429028"/>
       <w:r>
         <w:lastRenderedPageBreak/>
         <w:t>Insurance</w:t>
@@ -1955,7 +2035,7 @@
         <w:pStyle w:val="Heading2"/>
         <w:spacing w:line="240" w:lineRule="auto"/>
       </w:pPr>
-      <w:bookmarkStart w:id="5" w:name="_Toc487997586"/>
+      <w:bookmarkStart w:id="5" w:name="_Toc488429029"/>
       <w:r>
         <w:t>Middle-Men</w:t>
       </w:r>
@@ -2002,7 +2082,7 @@
         <w:pStyle w:val="Heading2"/>
         <w:spacing w:line="240" w:lineRule="auto"/>
       </w:pPr>
-      <w:bookmarkStart w:id="6" w:name="_Toc487997587"/>
+      <w:bookmarkStart w:id="6" w:name="_Toc488429030"/>
       <w:r>
         <w:t>High Premiums</w:t>
       </w:r>
@@ -2049,32 +2129,10 @@
     </w:p>
     <w:p>
       <w:pPr>
-        <w:spacing w:line="240" w:lineRule="auto"/>
-      </w:pPr>
-    </w:p>
-    <w:p>
-      <w:pPr>
-        <w:spacing w:line="240" w:lineRule="auto"/>
-      </w:pPr>
-      <w:r>
-        <w:t xml:space="preserve">UMC acts as both an investment vehicle and peace-of-mind for coverage. </w:t>
-      </w:r>
-      <w:r>
-        <w:t xml:space="preserve">Insurance tokens purchased are property of the policyholder and can be used as redemption for insurance claims. Holders pay what they want and their investment is buoyed and grown by other UMC </w:t>
-      </w:r>
-      <w:r>
-        <w:t>coin holders</w:t>
-      </w:r>
-      <w:r>
-        <w:t>.</w:t>
-      </w:r>
-    </w:p>
-    <w:p>
-      <w:pPr>
         <w:pStyle w:val="Heading2"/>
         <w:spacing w:line="240" w:lineRule="auto"/>
       </w:pPr>
-      <w:bookmarkStart w:id="7" w:name="_Toc487997588"/>
+      <w:bookmarkStart w:id="7" w:name="_Toc488429031"/>
       <w:r>
         <w:t>Decentralized Centralization</w:t>
       </w:r>
@@ -2103,41 +2161,10 @@
     </w:p>
     <w:p>
       <w:pPr>
-        <w:spacing w:line="240" w:lineRule="auto"/>
-      </w:pPr>
-    </w:p>
-    <w:p>
-      <w:pPr>
-        <w:spacing w:line="240" w:lineRule="auto"/>
-      </w:pPr>
-      <w:r>
-        <w:t>UMC follows the same decentralized, investment funding source as traditional insurance companies.</w:t>
-      </w:r>
-      <w:r>
-        <w:t xml:space="preserve"> UMC funds will be deposited into an index fund to ensure growth of coin holders, with excess funds being paid out in a claim based on coin holder voting.</w:t>
-      </w:r>
-      <w:r>
-        <w:t xml:space="preserve"> This ensures that claims will be paid out due to rising value of </w:t>
-      </w:r>
-      <w:r>
-        <w:t>UMC</w:t>
-      </w:r>
-      <w:r>
-        <w:t xml:space="preserve"> and </w:t>
-      </w:r>
-      <w:r>
-        <w:t>more</w:t>
-      </w:r>
-      <w:r>
-        <w:t xml:space="preserve"> policyholders switching to this model.</w:t>
-      </w:r>
-    </w:p>
-    <w:p>
-      <w:pPr>
         <w:pStyle w:val="Heading2"/>
         <w:spacing w:line="240" w:lineRule="auto"/>
       </w:pPr>
-      <w:bookmarkStart w:id="8" w:name="_Toc487997589"/>
+      <w:bookmarkStart w:id="8" w:name="_Toc488429032"/>
       <w:r>
         <w:lastRenderedPageBreak/>
         <w:t>Mandates</w:t>
@@ -2355,7 +2382,10 @@
         <w:t>UMC will be a one-stop-shop for insurance. It will be sought to be accepted wherever</w:t>
       </w:r>
       <w:r>
-        <w:t xml:space="preserve"> and whenever insurance payouts are necessary, whether that be auto repair, house reconstruction, or medical bills. By retaining investment value in addition to organic growth, funds can also be withdrawn for a premium claim.</w:t>
+        <w:t xml:space="preserve"> and whenever insurance payouts are necessary, whether that be auto repair, house re</w:t>
+      </w:r>
+      <w:r>
+        <w:t>construction, or medical bills.</w:t>
       </w:r>
     </w:p>
     <w:p>
@@ -2363,7 +2393,7 @@
         <w:pStyle w:val="Heading2"/>
         <w:spacing w:line="240" w:lineRule="auto"/>
       </w:pPr>
-      <w:bookmarkStart w:id="9" w:name="_Toc487997590"/>
+      <w:bookmarkStart w:id="9" w:name="_Toc488429033"/>
       <w:r>
         <w:t>Deductibles</w:t>
       </w:r>
@@ -2384,14 +2414,14 @@
         <w:footnoteReference w:id="13"/>
       </w:r>
       <w:r>
-        <w:t xml:space="preserve">. There is typically a tradeoff between premium and deductible cost, but this is risky proposition for policy holders. Lower premiums mean higher deductibles, which makes it less likely you use your insurance. Higher premiums mean lower </w:t>
+        <w:t>. There is typically a tradeoff between premium and deductible cost, but this is risky proposition for policy holders. Lower premiums mean higher deductibles, which makes it less likely you use your insurance. Higher premiums mean lower deductibles, but that falls into all the pitfalls mentioned in the section above. We believe deductibles</w:t>
+      </w:r>
+      <w:r>
+        <w:t xml:space="preserve">, </w:t>
       </w:r>
       <w:r>
         <w:lastRenderedPageBreak/>
-        <w:t>deductibles, but that falls into all the pitfalls mentioned in the section above. We believe deductibles</w:t>
-      </w:r>
-      <w:r>
-        <w:t>, co-pays and co-insurance</w:t>
+        <w:t>co-pays and co-insurance</w:t>
       </w:r>
       <w:r>
         <w:t xml:space="preserve"> are the first major area UMC can make an impact while a financial base is established.</w:t>
@@ -2402,7 +2432,7 @@
         <w:pStyle w:val="Heading1"/>
         <w:spacing w:line="240" w:lineRule="auto"/>
       </w:pPr>
-      <w:bookmarkStart w:id="10" w:name="_Toc487997591"/>
+      <w:bookmarkStart w:id="10" w:name="_Toc488429034"/>
       <w:r>
         <w:t>UMC</w:t>
       </w:r>
@@ -2427,7 +2457,7 @@
         <w:pStyle w:val="Heading2"/>
         <w:spacing w:line="240" w:lineRule="auto"/>
       </w:pPr>
-      <w:bookmarkStart w:id="11" w:name="_Toc487997592"/>
+      <w:bookmarkStart w:id="11" w:name="_Toc488429035"/>
       <w:r>
         <w:t>Option 1 – Additional Transaction Fees</w:t>
       </w:r>
@@ -2464,7 +2494,7 @@
         <w:t>ETH</w:t>
       </w:r>
       <w:r>
-        <w:t xml:space="preserve">. These coins are the lifeblood of the decentralization revolution and, as they grow, our liquidity will grow allowing UMC to pay claims while still retaining coin holder value. </w:t>
+        <w:t xml:space="preserve">. </w:t>
       </w:r>
       <w:r>
         <w:t>While there are fees to pay no matter the transaction on many blockchains, we aimed to leave ours low to encourage both buying and selling of UMC</w:t>
@@ -2507,10 +2537,18 @@
     </w:p>
     <w:p>
       <w:pPr>
+        <w:spacing w:line="240" w:lineRule="auto"/>
+      </w:pPr>
+      <w:r>
+        <w:t>Ultimately, we decided this model was too complicated for our architecture. If tokens are traded on the open market, we do not want any extra value to be tied to the token. This would cause UMC to act more as a security and may cause stricter regulation of our platform. Additionally, we do not encourage people to use our platform in this model.</w:t>
+      </w:r>
+    </w:p>
+    <w:p>
+      <w:pPr>
         <w:pStyle w:val="Heading2"/>
         <w:spacing w:line="240" w:lineRule="auto"/>
       </w:pPr>
-      <w:bookmarkStart w:id="12" w:name="_Toc487997593"/>
+      <w:bookmarkStart w:id="12" w:name="_Toc488429036"/>
       <w:r>
         <w:t>Option 2 – Pay UMC for benefits</w:t>
       </w:r>
@@ -2538,16 +2576,16 @@
         <w:t xml:space="preserve"> A benefit package can be created by a user by spending UMC on our network. This value is added to our float and immediately invested. The cost of a policy will not be 1-1 with UMC spent as this would provide no benefit to the user. Upon initial release, we imagine an approach of buying a policy worth </w:t>
       </w:r>
       <w:r>
+        <w:t>5</w:t>
+      </w:r>
+      <w:r>
+        <w:t>x</w:t>
+      </w:r>
+      <w:r>
+        <w:t xml:space="preserve"> the UMC spent and policyholders being able to redeem policies once every 180 days. For example, if you purchase 2 ETH worth of UMC during the crowd sale (more details about conversion below), then you would be able to buy benefits eligible for </w:t>
+      </w:r>
+      <w:r>
         <w:t>10</w:t>
-      </w:r>
-      <w:r>
-        <w:t>x</w:t>
-      </w:r>
-      <w:r>
-        <w:t xml:space="preserve"> the UMC spent and policyholders being able to redeem policies once every 180 days. For example, if you purchase 2 ETH worth of UMC during the crowd sale (more details about conversion below), then you would be able to buy benefits eligible for </w:t>
-      </w:r>
-      <w:r>
-        <w:t>6</w:t>
       </w:r>
       <w:r>
         <w:t xml:space="preserve"> ETH worth of valid payouts in the next 180 days. If you do not submit a valid claim in the next 180 days, the payout amount does not roll over. You are eligible to </w:t>
@@ -2623,7 +2661,7 @@
       <w:pPr>
         <w:pStyle w:val="Heading3"/>
       </w:pPr>
-      <w:bookmarkStart w:id="13" w:name="_Toc487997594"/>
+      <w:bookmarkStart w:id="13" w:name="_Toc488429037"/>
       <w:r>
         <w:t>Guarding against fund depletion</w:t>
       </w:r>
@@ -2668,65 +2706,72 @@
         <w:pStyle w:val="Heading4"/>
       </w:pPr>
       <w:r>
-        <w:t>Appreciation</w:t>
-      </w:r>
-    </w:p>
-    <w:p>
-      <w:pPr>
-        <w:ind w:left="576"/>
-      </w:pPr>
-    </w:p>
-    <w:p>
-      <w:r>
-        <w:t xml:space="preserve">As funds grow in the float pool, less UMC will be in circulation for trading. </w:t>
-      </w:r>
-      <w:r>
-        <w:t>While traditional insurance companies take float and invest in commodities, UMC is both the currency and the commodity in our system. Regulating the amount of UMC on the open market will cause a deflationary effect with respect to traditional fiat currencies. After launch, we will examine the best way for the float pool to reach a proper equilibrium and, in the interim, provide 20 million tokens from launch to act as float.</w:t>
+        <w:t>Fraud Votes</w:t>
+      </w:r>
+    </w:p>
+    <w:p/>
+    <w:p>
+      <w:r>
+        <w:t>If a community member is discovered to have submitted a fraudulent claim, we propose canceling their policy and keeping the funds in the float.</w:t>
       </w:r>
     </w:p>
     <w:p>
       <w:pPr>
         <w:pStyle w:val="Heading2"/>
-      </w:pPr>
-      <w:bookmarkStart w:id="14" w:name="_Toc487997595"/>
-      <w:r>
-        <w:t>Dividends</w:t>
+        <w:spacing w:line="240" w:lineRule="auto"/>
+      </w:pPr>
+      <w:bookmarkStart w:id="14" w:name="_Toc488429039"/>
+      <w:r>
+        <w:t>Policy Creation, Claims,</w:t>
+      </w:r>
+      <w:r>
+        <w:t xml:space="preserve"> Mature Date</w:t>
+      </w:r>
+      <w:r>
+        <w:t>, and Waiting Period</w:t>
       </w:r>
       <w:bookmarkEnd w:id="14"/>
     </w:p>
-    <w:p>
-      <w:pPr>
-        <w:spacing w:line="240" w:lineRule="auto"/>
-      </w:pPr>
-      <w:r>
-        <w:tab/>
-      </w:r>
-    </w:p>
-    <w:p>
-      <w:pPr>
-        <w:spacing w:line="240" w:lineRule="auto"/>
-      </w:pPr>
-      <w:r>
-        <w:t>While this is not in the immediate scope of deliverables, the development team could envisage a coin holder vote in which a percentage of the invested value of each coin is redeemed for immedi</w:t>
-      </w:r>
-      <w:r>
-        <w:t>ate payments in crypto or fiat.</w:t>
-      </w:r>
-    </w:p>
-    <w:p>
-      <w:pPr>
-        <w:pStyle w:val="Heading2"/>
-        <w:spacing w:line="240" w:lineRule="auto"/>
-      </w:pPr>
-      <w:bookmarkStart w:id="15" w:name="_Toc487997596"/>
-      <w:r>
-        <w:t>Policy Creation, Claims,</w:t>
-      </w:r>
-      <w:r>
-        <w:t xml:space="preserve"> Mature Date</w:t>
-      </w:r>
-      <w:r>
-        <w:t>, and Waiting Period</w:t>
+    <w:p/>
+    <w:p>
+      <w:pPr>
+        <w:spacing w:line="240" w:lineRule="auto"/>
+      </w:pPr>
+      <w:r>
+        <w:t>A policy can be created by any coin holder. Their policy w</w:t>
+      </w:r>
+      <w:r>
+        <w:t>ill be tied to their wallet address</w:t>
+      </w:r>
+      <w:r>
+        <w:t xml:space="preserve"> and a claim must be made against a certain policy. You cannot make a claim against a policy not associated with your address.</w:t>
+      </w:r>
+      <w:r>
+        <w:t xml:space="preserve"> UMC will pay out claims based on a schedule of benefits. The schedule includes </w:t>
+      </w:r>
+      <w:r>
+        <w:t>auto, home, life, or health costs uncovered by traditional insurance policies</w:t>
+      </w:r>
+      <w:r>
+        <w:t>.</w:t>
+      </w:r>
+    </w:p>
+    <w:p>
+      <w:pPr>
+        <w:spacing w:line="240" w:lineRule="auto"/>
+      </w:pPr>
+      <w:r>
+        <w:t>Claims will initially need to be judged by the greater community to be approved or denied. If a claim is approved, the value of the coin holder’s investment portion of their UMC will be credited first, followed by a payment from the greater UMC network drawing from other tokens. There will be a few safeguards to protect this from abuse:</w:t>
+      </w:r>
+    </w:p>
+    <w:p>
+      <w:pPr>
+        <w:pStyle w:val="Heading3"/>
+        <w:spacing w:line="240" w:lineRule="auto"/>
+      </w:pPr>
+      <w:bookmarkStart w:id="15" w:name="_Toc488429040"/>
+      <w:r>
+        <w:t>Waiting Period</w:t>
       </w:r>
       <w:bookmarkEnd w:id="15"/>
     </w:p>
@@ -2736,24 +2781,19 @@
         <w:spacing w:line="240" w:lineRule="auto"/>
       </w:pPr>
       <w:r>
-        <w:t>A policy can be created by any coin holder. Their policy w</w:t>
-      </w:r>
-      <w:r>
-        <w:t>ill be tied to their wallet address</w:t>
-      </w:r>
-      <w:r>
-        <w:t xml:space="preserve"> and a claim must be made against a certain policy. You cannot make a claim against a policy not associated with your address.</w:t>
-      </w:r>
-      <w:r>
-        <w:t xml:space="preserve"> UMC will pay out claims based on a schedule of benefits. The schedule includes death of coin owner, car accident by the coin owner, coin owner home incidents, time missed from work due to disability, diagnosis of cancer, and physical accident to one’s body.</w:t>
-      </w:r>
-    </w:p>
-    <w:p>
-      <w:pPr>
-        <w:spacing w:line="240" w:lineRule="auto"/>
-      </w:pPr>
-      <w:r>
-        <w:t>Claims will initially need to be judged by the greater community to be approved or denied. If a claim is approved, the value of the coin holder’s investment portion of their UMC will be credited first, followed by a payment from the greater UMC network drawing from other tokens. There will be a few safeguards to protect this from abuse:</w:t>
+        <w:t xml:space="preserve">Each policy will have a </w:t>
+      </w:r>
+      <w:r>
+        <w:t>waiting period</w:t>
+      </w:r>
+      <w:r>
+        <w:t xml:space="preserve"> – ensuring these policies cannot be created and redeemed immediately. When initially launching UMC, we propose a </w:t>
+      </w:r>
+      <w:r>
+        <w:t>waiting period</w:t>
+      </w:r>
+      <w:r>
+        <w:t xml:space="preserve"> of 90 days.</w:t>
       </w:r>
     </w:p>
     <w:p>
@@ -2761,9 +2801,9 @@
         <w:pStyle w:val="Heading3"/>
         <w:spacing w:line="240" w:lineRule="auto"/>
       </w:pPr>
-      <w:bookmarkStart w:id="16" w:name="_Toc487997597"/>
-      <w:r>
-        <w:t>Waiting Period</w:t>
+      <w:bookmarkStart w:id="16" w:name="_Toc488429041"/>
+      <w:r>
+        <w:t>Maximum Payouts</w:t>
       </w:r>
       <w:bookmarkEnd w:id="16"/>
     </w:p>
@@ -2773,19 +2813,31 @@
         <w:spacing w:line="240" w:lineRule="auto"/>
       </w:pPr>
       <w:r>
-        <w:t xml:space="preserve">Each policy will have a </w:t>
-      </w:r>
-      <w:r>
-        <w:t>waiting period</w:t>
-      </w:r>
-      <w:r>
-        <w:t xml:space="preserve"> – ensuring these policies cannot be created and redeemed immediately. When initially launching UMC, we propose a </w:t>
-      </w:r>
-      <w:r>
-        <w:t>waiting period</w:t>
-      </w:r>
-      <w:r>
-        <w:t xml:space="preserve"> of 90 days.</w:t>
+        <w:t xml:space="preserve">To avoid overdrawing or otherwise straining the finances of UMC, we will set a maximum payout for </w:t>
+      </w:r>
+      <w:r>
+        <w:t>exchanges</w:t>
+      </w:r>
+      <w:r>
+        <w:t xml:space="preserve">. We intend to only cover </w:t>
+      </w:r>
+      <w:r>
+        <w:t>our schedule of benefits</w:t>
+      </w:r>
+      <w:r>
+        <w:t xml:space="preserve"> initially as they are financially less imposing and does not require the full adoption of UMC as a viable insurance alternative.</w:t>
+      </w:r>
+      <w:r>
+        <w:t xml:space="preserve"> To reiterate, UMC is not insurance – it is simply a wealth store to be </w:t>
+      </w:r>
+      <w:r>
+        <w:t>paid</w:t>
+      </w:r>
+      <w:r>
+        <w:t xml:space="preserve"> out in case of life emergencies.</w:t>
+      </w:r>
+      <w:r>
+        <w:t xml:space="preserve"> We are limiting payouts to 12,000 UMC, meaning the maximum investment one can make is 4,000 UMC.</w:t>
       </w:r>
     </w:p>
     <w:p>
@@ -2793,56 +2845,30 @@
         <w:pStyle w:val="Heading3"/>
         <w:spacing w:line="240" w:lineRule="auto"/>
       </w:pPr>
-      <w:bookmarkStart w:id="17" w:name="_Toc487997598"/>
-      <w:r>
-        <w:t>Maximum Payouts</w:t>
+      <w:r>
+        <w:t>Minimum Policies</w:t>
+      </w:r>
+    </w:p>
+    <w:p/>
+    <w:p>
+      <w:pPr>
+        <w:spacing w:line="240" w:lineRule="auto"/>
+      </w:pPr>
+      <w:r>
+        <w:t>To prevent multi-wallet vote stacking, we propose creating a minimum policy amount to discourage users from opening multiple policies with the sole purpose of garnering votes.</w:t>
+      </w:r>
+    </w:p>
+    <w:p>
+      <w:pPr>
+        <w:pStyle w:val="Heading3"/>
+        <w:spacing w:line="240" w:lineRule="auto"/>
+      </w:pPr>
+      <w:bookmarkStart w:id="17" w:name="_Toc488429042"/>
+      <w:r>
+        <w:lastRenderedPageBreak/>
+        <w:t>Regulating Policies and Claims</w:t>
       </w:r>
       <w:bookmarkEnd w:id="17"/>
-    </w:p>
-    <w:p/>
-    <w:p>
-      <w:pPr>
-        <w:spacing w:line="240" w:lineRule="auto"/>
-      </w:pPr>
-      <w:r>
-        <w:lastRenderedPageBreak/>
-        <w:t xml:space="preserve">To avoid overdrawing or otherwise straining the finances of UMC, we will set a maximum payout for </w:t>
-      </w:r>
-      <w:r>
-        <w:t>exchanges</w:t>
-      </w:r>
-      <w:r>
-        <w:t xml:space="preserve">. We intend to only cover </w:t>
-      </w:r>
-      <w:r>
-        <w:t>our schedule of benefits</w:t>
-      </w:r>
-      <w:r>
-        <w:t xml:space="preserve"> initially as they are financially less imposing and does not require the full adoption of UMC as a viable insurance alternative.</w:t>
-      </w:r>
-      <w:r>
-        <w:t xml:space="preserve"> To reiterate, UMC is not insurance – it is simply a wealth store to be </w:t>
-      </w:r>
-      <w:r>
-        <w:t>paid</w:t>
-      </w:r>
-      <w:r>
-        <w:t xml:space="preserve"> out in case of life emergencies.</w:t>
-      </w:r>
-      <w:r>
-        <w:t xml:space="preserve"> We are limiting payouts to 12,000 UMC, meaning the maximum investment one can make is 4,000 UMC.</w:t>
-      </w:r>
-    </w:p>
-    <w:p>
-      <w:pPr>
-        <w:pStyle w:val="Heading3"/>
-        <w:spacing w:line="240" w:lineRule="auto"/>
-      </w:pPr>
-      <w:bookmarkStart w:id="18" w:name="_Toc487997599"/>
-      <w:r>
-        <w:t>Regulating Policies and Claims</w:t>
-      </w:r>
-      <w:bookmarkEnd w:id="18"/>
     </w:p>
     <w:p/>
     <w:p>
@@ -2954,18 +2980,24 @@
         <w:pStyle w:val="Heading1"/>
         <w:spacing w:line="240" w:lineRule="auto"/>
       </w:pPr>
-      <w:bookmarkStart w:id="19" w:name="_Toc487997600"/>
+      <w:bookmarkStart w:id="18" w:name="_Toc488429043"/>
       <w:r>
         <w:t>Roadmap</w:t>
       </w:r>
-      <w:bookmarkEnd w:id="19"/>
-    </w:p>
-    <w:p>
-      <w:pPr>
-        <w:spacing w:line="240" w:lineRule="auto"/>
-      </w:pPr>
-      <w:r>
-        <w:t xml:space="preserve">Our main product during the ICO is to create the </w:t>
+      <w:bookmarkEnd w:id="18"/>
+    </w:p>
+    <w:p>
+      <w:pPr>
+        <w:spacing w:line="240" w:lineRule="auto"/>
+      </w:pPr>
+      <w:r>
+        <w:t xml:space="preserve">Our main product during the </w:t>
+      </w:r>
+      <w:r>
+        <w:t>crowdfund</w:t>
+      </w:r>
+      <w:r>
+        <w:t xml:space="preserve"> is to create the </w:t>
       </w:r>
       <w:r>
         <w:t xml:space="preserve">infrastructure </w:t>
@@ -2977,7 +3009,13 @@
         <w:t>exchanges</w:t>
       </w:r>
       <w:r>
-        <w:t>, and the growth of invested capital of coins.</w:t>
+        <w:t xml:space="preserve">, </w:t>
+      </w:r>
+      <w:r>
+        <w:t>voting, penalties &amp; fees, and claims</w:t>
+      </w:r>
+      <w:r>
+        <w:t>.</w:t>
       </w:r>
       <w:r>
         <w:t xml:space="preserve"> Afterwards we will explore marketing this to existing agencies accepting insurance claims</w:t>
@@ -2986,16 +3024,13 @@
         <w:t xml:space="preserve"> directly</w:t>
       </w:r>
       <w:r>
-        <w:t>, sharehol</w:t>
-      </w:r>
-      <w:r>
-        <w:t xml:space="preserve">der voting for accepting claims, and </w:t>
+        <w:t xml:space="preserve">, </w:t>
       </w:r>
       <w:r>
         <w:t>expanding policies into different areas</w:t>
       </w:r>
       <w:r>
-        <w:t>.</w:t>
+        <w:t>, and general algorithmic reviews to ensure proper float throughput.</w:t>
       </w:r>
     </w:p>
     <w:p>
@@ -3174,7 +3209,6 @@
         <w:rPr>
           <w:i/>
         </w:rPr>
-        <w:lastRenderedPageBreak/>
         <w:t>May 2018</w:t>
       </w:r>
       <w:r>
@@ -3208,15 +3242,12 @@
         <w:pStyle w:val="Heading1"/>
         <w:spacing w:line="480" w:lineRule="auto"/>
       </w:pPr>
-      <w:bookmarkStart w:id="20" w:name="_Toc487322428"/>
-      <w:bookmarkStart w:id="21" w:name="_Toc487976562"/>
-      <w:bookmarkStart w:id="22" w:name="_Toc487997601"/>
-      <w:r>
-        <w:t>ICO</w:t>
-      </w:r>
-      <w:bookmarkEnd w:id="20"/>
-      <w:bookmarkEnd w:id="21"/>
-      <w:bookmarkEnd w:id="22"/>
+      <w:bookmarkStart w:id="19" w:name="_Toc488429044"/>
+      <w:r>
+        <w:lastRenderedPageBreak/>
+        <w:t>Crowdfund</w:t>
+      </w:r>
+      <w:bookmarkEnd w:id="19"/>
     </w:p>
     <w:p>
       <w:pPr>
@@ -3226,7 +3257,13 @@
         <w:rPr>
           <w:b/>
         </w:rPr>
-        <w:t>ICO Start Date:</w:t>
+        <w:t>Crowdfund</w:t>
+      </w:r>
+      <w:r>
+        <w:rPr>
+          <w:b/>
+        </w:rPr>
+        <w:t xml:space="preserve"> Start Date:</w:t>
       </w:r>
       <w:r>
         <w:t xml:space="preserve"> 20 August 2017 12:00 UTC</w:t>
@@ -3240,7 +3277,19 @@
         <w:rPr>
           <w:b/>
         </w:rPr>
-        <w:t>ICO End Date:</w:t>
+        <w:t>Crowdfund</w:t>
+      </w:r>
+      <w:r>
+        <w:rPr>
+          <w:b/>
+        </w:rPr>
+        <w:t xml:space="preserve"> </w:t>
+      </w:r>
+      <w:r>
+        <w:rPr>
+          <w:b/>
+        </w:rPr>
+        <w:t>End Date:</w:t>
       </w:r>
       <w:r>
         <w:t xml:space="preserve"> 20 September 2017 12:00 UTC </w:t>
@@ -3494,6 +3543,7 @@
       <w:pPr>
         <w:pStyle w:val="Heading2"/>
       </w:pPr>
+      <w:bookmarkStart w:id="20" w:name="_Toc488429045"/>
       <w:proofErr w:type="spellStart"/>
       <w:r>
         <w:t>Crowdsale</w:t>
@@ -3502,6 +3552,7 @@
       <w:r>
         <w:t xml:space="preserve"> Distribution</w:t>
       </w:r>
+      <w:bookmarkEnd w:id="20"/>
     </w:p>
     <w:p/>
     <w:p>
@@ -3517,7 +3568,13 @@
       </w:r>
       <w:proofErr w:type="spellEnd"/>
       <w:r>
-        <w:t xml:space="preserve"> funds will go towards funding future development of the UMC platform and helping us meet our roadmap goals. We are currently a distributed team and plan to maintain this arrangement to keep costs low. Depending on the success of the ICO, we see our funding able to sustain the development team for 3-4 years.</w:t>
+        <w:t xml:space="preserve"> funds will go towards funding future development of the UMC platform and helping us meet our roadmap goals. We are currently a distributed team and plan to maintain this arrangement to keep costs low. Depending on the success of the </w:t>
+      </w:r>
+      <w:r>
+        <w:t>crowdfund</w:t>
+      </w:r>
+      <w:r>
+        <w:t>, we see our funding able to sustain the development team for 3-4 years.</w:t>
       </w:r>
     </w:p>
     <w:p>
@@ -3584,11 +3641,11 @@
         <w:pStyle w:val="Heading1"/>
         <w:spacing w:line="240" w:lineRule="auto"/>
       </w:pPr>
-      <w:bookmarkStart w:id="23" w:name="_Toc487997602"/>
+      <w:bookmarkStart w:id="21" w:name="_Toc488429046"/>
       <w:r>
         <w:t>Conclusion</w:t>
       </w:r>
-      <w:bookmarkEnd w:id="23"/>
+      <w:bookmarkEnd w:id="21"/>
     </w:p>
     <w:p>
       <w:pPr>
@@ -3608,13 +3665,19 @@
         <w:t xml:space="preserve"> Initially we will target paying </w:t>
       </w:r>
       <w:r>
-        <w:t>benefit payouts</w:t>
-      </w:r>
-      <w:r>
-        <w:t xml:space="preserve"> as part of existing insurance policies before expanding into</w:t>
-      </w:r>
-      <w:r>
-        <w:t xml:space="preserve"> more broad areas of insurance coverage.</w:t>
+        <w:t>limited amount benefit payouts</w:t>
+      </w:r>
+      <w:r>
+        <w:t xml:space="preserve"> </w:t>
+      </w:r>
+      <w:r>
+        <w:t>with very strict and very low</w:t>
+      </w:r>
+      <w:r>
+        <w:t xml:space="preserve"> payouts to ensure solvency</w:t>
+      </w:r>
+      <w:r>
+        <w:t>.</w:t>
       </w:r>
       <w:r>
         <w:t xml:space="preserve"> You can learn more about the team and keep up with our progress at:</w:t>
@@ -3692,6 +3755,21 @@
           <w:rStyle w:val="Hyperlink"/>
         </w:rPr>
         <w:t xml:space="preserve"> </w:t>
+      </w:r>
+    </w:p>
+    <w:p>
+      <w:pPr>
+        <w:spacing w:line="240" w:lineRule="auto"/>
+        <w:ind w:left="432"/>
+        <w:rPr>
+          <w:rStyle w:val="Hyperlink"/>
+        </w:rPr>
+      </w:pPr>
+      <w:r>
+        <w:rPr>
+          <w:rStyle w:val="Hyperlink"/>
+        </w:rPr>
+        <w:t>https://www.facebook.com/umbrellacoin/</w:t>
       </w:r>
     </w:p>
     <w:p>
@@ -3877,29 +3955,14 @@
       <w:r>
         <w:t xml:space="preserve"> </w:t>
       </w:r>
-      <w:bookmarkStart w:id="3" w:name="_GoBack"/>
-      <w:r>
-        <w:fldChar w:fldCharType="begin"/>
-      </w:r>
-      <w:r>
-        <w:instrText xml:space="preserve"> HYPERLINK "http://www.iii.org/fact-statistic/industry-overview" </w:instrText>
-      </w:r>
-      <w:r>
-        <w:fldChar w:fldCharType="separate"/>
-      </w:r>
-      <w:r>
-        <w:rPr>
-          <w:rStyle w:val="Hyperlink"/>
-        </w:rPr>
-        <w:t>http://www.iii.org/fact-statistic/industry-overview</w:t>
-      </w:r>
-      <w:r>
-        <w:rPr>
-          <w:rStyle w:val="Hyperlink"/>
-        </w:rPr>
-        <w:fldChar w:fldCharType="end"/>
-      </w:r>
-      <w:bookmarkEnd w:id="3"/>
+      <w:hyperlink r:id="rId3" w:history="1">
+        <w:r>
+          <w:rPr>
+            <w:rStyle w:val="Hyperlink"/>
+          </w:rPr>
+          <w:t>http://www.iii.org/fact-statistic/industry-overview</w:t>
+        </w:r>
+      </w:hyperlink>
     </w:p>
   </w:footnote>
   <w:footnote w:id="4">
@@ -3916,7 +3979,7 @@
       <w:r>
         <w:t xml:space="preserve"> </w:t>
       </w:r>
-      <w:hyperlink r:id="rId3" w:history="1">
+      <w:hyperlink r:id="rId4" w:history="1">
         <w:r>
           <w:rPr>
             <w:rStyle w:val="Hyperlink"/>
@@ -3943,7 +4006,7 @@
       <w:r>
         <w:t xml:space="preserve"> </w:t>
       </w:r>
-      <w:hyperlink r:id="rId4" w:history="1">
+      <w:hyperlink r:id="rId5" w:history="1">
         <w:r>
           <w:rPr>
             <w:rStyle w:val="Hyperlink"/>
@@ -3967,7 +4030,7 @@
       <w:r>
         <w:t xml:space="preserve"> </w:t>
       </w:r>
-      <w:hyperlink r:id="rId5" w:history="1">
+      <w:hyperlink r:id="rId6" w:history="1">
         <w:r>
           <w:rPr>
             <w:rStyle w:val="Hyperlink"/>
@@ -3991,7 +4054,7 @@
       <w:r>
         <w:t xml:space="preserve"> </w:t>
       </w:r>
-      <w:hyperlink r:id="rId6" w:history="1">
+      <w:hyperlink r:id="rId7" w:history="1">
         <w:r>
           <w:rPr>
             <w:rStyle w:val="Hyperlink"/>
@@ -4015,7 +4078,7 @@
       <w:r>
         <w:t xml:space="preserve"> </w:t>
       </w:r>
-      <w:hyperlink r:id="rId7" w:history="1">
+      <w:hyperlink r:id="rId8" w:history="1">
         <w:r>
           <w:rPr>
             <w:rStyle w:val="Hyperlink"/>
@@ -4039,7 +4102,7 @@
       <w:r>
         <w:t xml:space="preserve"> </w:t>
       </w:r>
-      <w:hyperlink r:id="rId8" w:history="1">
+      <w:hyperlink r:id="rId9" w:history="1">
         <w:r>
           <w:rPr>
             <w:rStyle w:val="Hyperlink"/>
@@ -4063,7 +4126,7 @@
       <w:r>
         <w:t xml:space="preserve"> </w:t>
       </w:r>
-      <w:hyperlink r:id="rId9" w:history="1">
+      <w:hyperlink r:id="rId10" w:history="1">
         <w:r>
           <w:rPr>
             <w:rStyle w:val="Hyperlink"/>
@@ -4087,7 +4150,7 @@
       <w:r>
         <w:t xml:space="preserve"> </w:t>
       </w:r>
-      <w:hyperlink r:id="rId10" w:history="1">
+      <w:hyperlink r:id="rId11" w:history="1">
         <w:r>
           <w:rPr>
             <w:rStyle w:val="Hyperlink"/>
@@ -4111,7 +4174,7 @@
       <w:r>
         <w:t xml:space="preserve"> </w:t>
       </w:r>
-      <w:hyperlink r:id="rId11" w:history="1">
+      <w:hyperlink r:id="rId12" w:history="1">
         <w:r>
           <w:rPr>
             <w:rStyle w:val="Hyperlink"/>
@@ -4135,7 +4198,7 @@
       <w:r>
         <w:t xml:space="preserve"> </w:t>
       </w:r>
-      <w:hyperlink r:id="rId12" w:history="1">
+      <w:hyperlink r:id="rId13" w:history="1">
         <w:r>
           <w:rPr>
             <w:rStyle w:val="Hyperlink"/>
@@ -4159,7 +4222,7 @@
       <w:r>
         <w:t xml:space="preserve"> </w:t>
       </w:r>
-      <w:hyperlink r:id="rId13" w:history="1">
+      <w:hyperlink r:id="rId14" w:history="1">
         <w:r>
           <w:rPr>
             <w:rStyle w:val="Hyperlink"/>
@@ -6334,7 +6397,7 @@
 </file>
 
 <file path=customXml/itemProps1.xml><?xml version="1.0" encoding="utf-8"?>
-<ds:datastoreItem xmlns:ds="http://schemas.openxmlformats.org/officeDocument/2006/customXml" ds:itemID="{D093EBF5-0F46-4A66-84CB-02E1BDA7630E}">
+<ds:datastoreItem xmlns:ds="http://schemas.openxmlformats.org/officeDocument/2006/customXml" ds:itemID="{5F01F79D-9875-480D-ABAB-8A2CD60D88EF}">
   <ds:schemaRefs>
     <ds:schemaRef ds:uri="http://schemas.openxmlformats.org/officeDocument/2006/bibliography"/>
   </ds:schemaRefs>

</xml_diff>

<commit_message>
fixed table of contents
</commit_message>
<xml_diff>
--- a/documents/UMC.docx
+++ b/documents/UMC.docx
@@ -9,178 +9,176 @@
         <w:jc w:val="center"/>
       </w:pPr>
       <w:bookmarkStart w:id="0" w:name="_Hlk487403174"/>
-      <w:bookmarkStart w:id="1" w:name="_GoBack"/>
+      <w:r>
+        <w:t xml:space="preserve">Umbrella Coin: Peer-to-Peer </w:t>
+      </w:r>
+      <w:r>
+        <w:t>Benefit Payouts</w:t>
+      </w:r>
+    </w:p>
+    <w:p>
+      <w:pPr>
+        <w:spacing w:line="240" w:lineRule="auto"/>
+      </w:pPr>
+    </w:p>
+    <w:p>
+      <w:pPr>
+        <w:spacing w:line="240" w:lineRule="auto"/>
+        <w:jc w:val="center"/>
+      </w:pPr>
+      <w:r>
+        <w:t>Terry Tata</w:t>
+      </w:r>
+      <w:r>
+        <w:rPr>
+          <w:rStyle w:val="FootnoteReference"/>
+        </w:rPr>
+        <w:footnoteReference w:id="1"/>
+      </w:r>
+      <w:r>
+        <w:t>, Brandon Sweet</w:t>
+      </w:r>
+      <w:r>
+        <w:rPr>
+          <w:rStyle w:val="FootnoteReference"/>
+        </w:rPr>
+        <w:footnoteReference w:id="2"/>
+      </w:r>
+    </w:p>
+    <w:p>
+      <w:pPr>
+        <w:spacing w:line="240" w:lineRule="auto"/>
+        <w:jc w:val="center"/>
+      </w:pPr>
+      <w:r>
+        <w:t>July 2017</w:t>
+      </w:r>
+    </w:p>
+    <w:bookmarkEnd w:id="0"/>
+    <w:p>
+      <w:pPr>
+        <w:spacing w:line="240" w:lineRule="auto"/>
+        <w:jc w:val="center"/>
+      </w:pPr>
+    </w:p>
+    <w:p>
+      <w:pPr>
+        <w:spacing w:line="240" w:lineRule="auto"/>
+        <w:jc w:val="center"/>
+        <w:rPr>
+          <w:b/>
+        </w:rPr>
+      </w:pPr>
+      <w:bookmarkStart w:id="1" w:name="_Hlk487403213"/>
+      <w:r>
+        <w:rPr>
+          <w:b/>
+        </w:rPr>
+        <w:t>Abstract</w:t>
+      </w:r>
+    </w:p>
+    <w:p>
+      <w:pPr>
+        <w:spacing w:line="240" w:lineRule="auto"/>
+      </w:pPr>
+      <w:bookmarkStart w:id="2" w:name="_Hlk487903462"/>
+      <w:r>
+        <w:t>The Umbrella Coin</w:t>
+      </w:r>
+      <w:r>
+        <w:t xml:space="preserve"> (UMC)</w:t>
+      </w:r>
+      <w:r>
+        <w:t xml:space="preserve"> team is building a next generation model for</w:t>
+      </w:r>
+      <w:r>
+        <w:t xml:space="preserve"> providing risk management for individuals and businesses.</w:t>
+      </w:r>
+      <w:bookmarkEnd w:id="2"/>
+      <w:r>
+        <w:t xml:space="preserve"> Our solution will be built on a decentralized, blockchain platform to avoid the fees and management costs associated with traditional insurance companies.</w:t>
+      </w:r>
+      <w:r>
+        <w:t xml:space="preserve"> We are aiming to have UMC tokens </w:t>
+      </w:r>
+      <w:r>
+        <w:t>augment</w:t>
+      </w:r>
+      <w:r>
+        <w:t xml:space="preserve"> standard insurance policies such as life/health (L/H) and property/casualty</w:t>
+      </w:r>
+      <w:r>
+        <w:t xml:space="preserve"> </w:t>
+      </w:r>
+      <w:r>
+        <w:t>(P/C).</w:t>
+      </w:r>
+      <w:r>
+        <w:t xml:space="preserve"> </w:t>
+      </w:r>
+      <w:r>
+        <w:t xml:space="preserve">Total net premiums for </w:t>
+      </w:r>
+      <w:r>
+        <w:t>L/H</w:t>
+      </w:r>
+      <w:r>
+        <w:t xml:space="preserve"> and </w:t>
+      </w:r>
+      <w:r>
+        <w:t>P/C</w:t>
+      </w:r>
+      <w:r>
+        <w:t xml:space="preserve"> insurers was approximately 1.2 trillion in the United States alone in 2015</w:t>
+      </w:r>
+      <w:r>
+        <w:rPr>
+          <w:rStyle w:val="FootnoteReference"/>
+        </w:rPr>
+        <w:footnoteReference w:id="3"/>
+      </w:r>
+      <w:r>
+        <w:t>.</w:t>
+      </w:r>
+      <w:r>
+        <w:t xml:space="preserve"> Juxtapose net premiums with the total profits, approximately 100 billion</w:t>
+      </w:r>
+      <w:r>
+        <w:rPr>
+          <w:rStyle w:val="FootnoteReference"/>
+        </w:rPr>
+        <w:footnoteReference w:id="4"/>
+      </w:r>
+      <w:r>
+        <w:t xml:space="preserve">, and there is a clear opportunity for the insured to cut out middle men and stop overpaying for coverage. </w:t>
+      </w:r>
+      <w:r>
+        <w:t>Furthermore, policyholder</w:t>
+      </w:r>
+      <w:r>
+        <w:t>’</w:t>
+      </w:r>
+      <w:r>
+        <w:t xml:space="preserve">s requirement to pay a deductible </w:t>
+      </w:r>
+      <w:r>
+        <w:t xml:space="preserve">and other hidden costs </w:t>
+      </w:r>
+      <w:r>
+        <w:t xml:space="preserve">imposes an even greater overhead when attempting to make insurance claims. Our goal is to make UMC viable for </w:t>
+      </w:r>
+      <w:r>
+        <w:t>standard benefit payouts</w:t>
+      </w:r>
+      <w:r>
+        <w:t xml:space="preserve"> and later expand to full insurance policies.</w:t>
+      </w:r>
+    </w:p>
+    <w:p>
+      <w:r>
+        <w:br w:type="page"/>
+      </w:r>
       <w:bookmarkEnd w:id="1"/>
-      <w:r>
-        <w:t xml:space="preserve">Umbrella Coin: Peer-to-Peer </w:t>
-      </w:r>
-      <w:r>
-        <w:t>Benefit Payouts</w:t>
-      </w:r>
-    </w:p>
-    <w:p>
-      <w:pPr>
-        <w:spacing w:line="240" w:lineRule="auto"/>
-      </w:pPr>
-    </w:p>
-    <w:p>
-      <w:pPr>
-        <w:spacing w:line="240" w:lineRule="auto"/>
-        <w:jc w:val="center"/>
-      </w:pPr>
-      <w:r>
-        <w:t>Terry Tata</w:t>
-      </w:r>
-      <w:r>
-        <w:rPr>
-          <w:rStyle w:val="FootnoteReference"/>
-        </w:rPr>
-        <w:footnoteReference w:id="1"/>
-      </w:r>
-      <w:r>
-        <w:t>, Brandon Sweet</w:t>
-      </w:r>
-      <w:r>
-        <w:rPr>
-          <w:rStyle w:val="FootnoteReference"/>
-        </w:rPr>
-        <w:footnoteReference w:id="2"/>
-      </w:r>
-    </w:p>
-    <w:p>
-      <w:pPr>
-        <w:spacing w:line="240" w:lineRule="auto"/>
-        <w:jc w:val="center"/>
-      </w:pPr>
-      <w:r>
-        <w:t>July 2017</w:t>
-      </w:r>
-    </w:p>
-    <w:bookmarkEnd w:id="0"/>
-    <w:p>
-      <w:pPr>
-        <w:spacing w:line="240" w:lineRule="auto"/>
-        <w:jc w:val="center"/>
-      </w:pPr>
-    </w:p>
-    <w:p>
-      <w:pPr>
-        <w:spacing w:line="240" w:lineRule="auto"/>
-        <w:jc w:val="center"/>
-        <w:rPr>
-          <w:b/>
-        </w:rPr>
-      </w:pPr>
-      <w:bookmarkStart w:id="2" w:name="_Hlk487403213"/>
-      <w:r>
-        <w:rPr>
-          <w:b/>
-        </w:rPr>
-        <w:t>Abstract</w:t>
-      </w:r>
-    </w:p>
-    <w:p>
-      <w:pPr>
-        <w:spacing w:line="240" w:lineRule="auto"/>
-      </w:pPr>
-      <w:bookmarkStart w:id="3" w:name="_Hlk487903462"/>
-      <w:r>
-        <w:t>The Umbrella Coin</w:t>
-      </w:r>
-      <w:r>
-        <w:t xml:space="preserve"> (UMC)</w:t>
-      </w:r>
-      <w:r>
-        <w:t xml:space="preserve"> team is building a next generation model for</w:t>
-      </w:r>
-      <w:r>
-        <w:t xml:space="preserve"> providing risk management for individuals and businesses.</w:t>
-      </w:r>
-      <w:bookmarkEnd w:id="3"/>
-      <w:r>
-        <w:t xml:space="preserve"> Our solution will be built on a decentralized, blockchain platform to avoid the fees and management costs associated with traditional insurance companies.</w:t>
-      </w:r>
-      <w:r>
-        <w:t xml:space="preserve"> We are aiming to have UMC tokens </w:t>
-      </w:r>
-      <w:r>
-        <w:t>augment</w:t>
-      </w:r>
-      <w:r>
-        <w:t xml:space="preserve"> standard insurance policies such as life/health (L/H) and property/casualty</w:t>
-      </w:r>
-      <w:r>
-        <w:t xml:space="preserve"> </w:t>
-      </w:r>
-      <w:r>
-        <w:t>(P/C).</w:t>
-      </w:r>
-      <w:r>
-        <w:t xml:space="preserve"> </w:t>
-      </w:r>
-      <w:r>
-        <w:t xml:space="preserve">Total net premiums for </w:t>
-      </w:r>
-      <w:r>
-        <w:t>L/H</w:t>
-      </w:r>
-      <w:r>
-        <w:t xml:space="preserve"> and </w:t>
-      </w:r>
-      <w:r>
-        <w:t>P/C</w:t>
-      </w:r>
-      <w:r>
-        <w:t xml:space="preserve"> insurers was approximately 1.2 trillion in the United States alone in 2015</w:t>
-      </w:r>
-      <w:r>
-        <w:rPr>
-          <w:rStyle w:val="FootnoteReference"/>
-        </w:rPr>
-        <w:footnoteReference w:id="3"/>
-      </w:r>
-      <w:r>
-        <w:t>.</w:t>
-      </w:r>
-      <w:r>
-        <w:t xml:space="preserve"> Juxtapose net premiums with the total profits, approximately 100 billion</w:t>
-      </w:r>
-      <w:r>
-        <w:rPr>
-          <w:rStyle w:val="FootnoteReference"/>
-        </w:rPr>
-        <w:footnoteReference w:id="4"/>
-      </w:r>
-      <w:r>
-        <w:t xml:space="preserve">, and there is a clear opportunity for the insured to cut out middle men and stop overpaying for coverage. </w:t>
-      </w:r>
-      <w:r>
-        <w:t>Furthermore, policyholder</w:t>
-      </w:r>
-      <w:r>
-        <w:t>’</w:t>
-      </w:r>
-      <w:r>
-        <w:t xml:space="preserve">s requirement to pay a deductible </w:t>
-      </w:r>
-      <w:r>
-        <w:t xml:space="preserve">and other hidden costs </w:t>
-      </w:r>
-      <w:r>
-        <w:t xml:space="preserve">imposes an even greater overhead when attempting to make insurance claims. Our goal is to make UMC viable for </w:t>
-      </w:r>
-      <w:r>
-        <w:t>standard benefit payouts</w:t>
-      </w:r>
-      <w:r>
-        <w:t xml:space="preserve"> and later expand to full insurance policies.</w:t>
-      </w:r>
-    </w:p>
-    <w:p>
-      <w:r>
-        <w:br w:type="page"/>
-      </w:r>
-      <w:bookmarkEnd w:id="2"/>
     </w:p>
     <w:sdt>
       <w:sdtPr>
@@ -211,7 +209,12 @@
             <w:spacing w:line="240" w:lineRule="auto"/>
           </w:pPr>
           <w:r>
-            <w:t>Contents</w:t>
+            <w:t>Cont</w:t>
+          </w:r>
+          <w:bookmarkStart w:id="3" w:name="_GoBack"/>
+          <w:bookmarkEnd w:id="3"/>
+          <w:r>
+            <w:t>ents</w:t>
           </w:r>
         </w:p>
         <w:p>
@@ -234,7 +237,7 @@
           <w:r>
             <w:fldChar w:fldCharType="separate"/>
           </w:r>
-          <w:hyperlink w:anchor="_Toc488429028" w:history="1">
+          <w:hyperlink w:anchor="_Toc488693009" w:history="1">
             <w:r>
               <w:rPr>
                 <w:rStyle w:val="Hyperlink"/>
@@ -274,7 +277,7 @@
                 <w:noProof/>
                 <w:webHidden/>
               </w:rPr>
-              <w:instrText xml:space="preserve"> PAGEREF _Toc488429028 \h </w:instrText>
+              <w:instrText xml:space="preserve"> PAGEREF _Toc488693009 \h </w:instrText>
             </w:r>
             <w:r>
               <w:rPr>
@@ -316,7 +319,7 @@
               <w:noProof/>
             </w:rPr>
           </w:pPr>
-          <w:hyperlink w:anchor="_Toc488429029" w:history="1">
+          <w:hyperlink w:anchor="_Toc488693010" w:history="1">
             <w:r>
               <w:rPr>
                 <w:rStyle w:val="Hyperlink"/>
@@ -356,7 +359,7 @@
                 <w:noProof/>
                 <w:webHidden/>
               </w:rPr>
-              <w:instrText xml:space="preserve"> PAGEREF _Toc488429029 \h </w:instrText>
+              <w:instrText xml:space="preserve"> PAGEREF _Toc488693010 \h </w:instrText>
             </w:r>
             <w:r>
               <w:rPr>
@@ -398,7 +401,7 @@
               <w:noProof/>
             </w:rPr>
           </w:pPr>
-          <w:hyperlink w:anchor="_Toc488429030" w:history="1">
+          <w:hyperlink w:anchor="_Toc488693011" w:history="1">
             <w:r>
               <w:rPr>
                 <w:rStyle w:val="Hyperlink"/>
@@ -438,7 +441,7 @@
                 <w:noProof/>
                 <w:webHidden/>
               </w:rPr>
-              <w:instrText xml:space="preserve"> PAGEREF _Toc488429030 \h </w:instrText>
+              <w:instrText xml:space="preserve"> PAGEREF _Toc488693011 \h </w:instrText>
             </w:r>
             <w:r>
               <w:rPr>
@@ -480,7 +483,7 @@
               <w:noProof/>
             </w:rPr>
           </w:pPr>
-          <w:hyperlink w:anchor="_Toc488429031" w:history="1">
+          <w:hyperlink w:anchor="_Toc488693012" w:history="1">
             <w:r>
               <w:rPr>
                 <w:rStyle w:val="Hyperlink"/>
@@ -520,7 +523,7 @@
                 <w:noProof/>
                 <w:webHidden/>
               </w:rPr>
-              <w:instrText xml:space="preserve"> PAGEREF _Toc488429031 \h </w:instrText>
+              <w:instrText xml:space="preserve"> PAGEREF _Toc488693012 \h </w:instrText>
             </w:r>
             <w:r>
               <w:rPr>
@@ -562,7 +565,7 @@
               <w:noProof/>
             </w:rPr>
           </w:pPr>
-          <w:hyperlink w:anchor="_Toc488429032" w:history="1">
+          <w:hyperlink w:anchor="_Toc488693013" w:history="1">
             <w:r>
               <w:rPr>
                 <w:rStyle w:val="Hyperlink"/>
@@ -602,7 +605,7 @@
                 <w:noProof/>
                 <w:webHidden/>
               </w:rPr>
-              <w:instrText xml:space="preserve"> PAGEREF _Toc488429032 \h </w:instrText>
+              <w:instrText xml:space="preserve"> PAGEREF _Toc488693013 \h </w:instrText>
             </w:r>
             <w:r>
               <w:rPr>
@@ -644,7 +647,7 @@
               <w:noProof/>
             </w:rPr>
           </w:pPr>
-          <w:hyperlink w:anchor="_Toc488429033" w:history="1">
+          <w:hyperlink w:anchor="_Toc488693014" w:history="1">
             <w:r>
               <w:rPr>
                 <w:rStyle w:val="Hyperlink"/>
@@ -684,7 +687,7 @@
                 <w:noProof/>
                 <w:webHidden/>
               </w:rPr>
-              <w:instrText xml:space="preserve"> PAGEREF _Toc488429033 \h </w:instrText>
+              <w:instrText xml:space="preserve"> PAGEREF _Toc488693014 \h </w:instrText>
             </w:r>
             <w:r>
               <w:rPr>
@@ -726,7 +729,7 @@
               <w:noProof/>
             </w:rPr>
           </w:pPr>
-          <w:hyperlink w:anchor="_Toc488429034" w:history="1">
+          <w:hyperlink w:anchor="_Toc488693015" w:history="1">
             <w:r>
               <w:rPr>
                 <w:rStyle w:val="Hyperlink"/>
@@ -766,7 +769,7 @@
                 <w:noProof/>
                 <w:webHidden/>
               </w:rPr>
-              <w:instrText xml:space="preserve"> PAGEREF _Toc488429034 \h </w:instrText>
+              <w:instrText xml:space="preserve"> PAGEREF _Toc488693015 \h </w:instrText>
             </w:r>
             <w:r>
               <w:rPr>
@@ -808,7 +811,7 @@
               <w:noProof/>
             </w:rPr>
           </w:pPr>
-          <w:hyperlink w:anchor="_Toc488429035" w:history="1">
+          <w:hyperlink w:anchor="_Toc488693016" w:history="1">
             <w:r>
               <w:rPr>
                 <w:rStyle w:val="Hyperlink"/>
@@ -848,7 +851,7 @@
                 <w:noProof/>
                 <w:webHidden/>
               </w:rPr>
-              <w:instrText xml:space="preserve"> PAGEREF _Toc488429035 \h </w:instrText>
+              <w:instrText xml:space="preserve"> PAGEREF _Toc488693016 \h </w:instrText>
             </w:r>
             <w:r>
               <w:rPr>
@@ -890,7 +893,7 @@
               <w:noProof/>
             </w:rPr>
           </w:pPr>
-          <w:hyperlink w:anchor="_Toc488429036" w:history="1">
+          <w:hyperlink w:anchor="_Toc488693017" w:history="1">
             <w:r>
               <w:rPr>
                 <w:rStyle w:val="Hyperlink"/>
@@ -930,7 +933,7 @@
                 <w:noProof/>
                 <w:webHidden/>
               </w:rPr>
-              <w:instrText xml:space="preserve"> PAGEREF _Toc488429036 \h </w:instrText>
+              <w:instrText xml:space="preserve"> PAGEREF _Toc488693017 \h </w:instrText>
             </w:r>
             <w:r>
               <w:rPr>
@@ -972,7 +975,7 @@
               <w:noProof/>
             </w:rPr>
           </w:pPr>
-          <w:hyperlink w:anchor="_Toc488429037" w:history="1">
+          <w:hyperlink w:anchor="_Toc488693018" w:history="1">
             <w:r>
               <w:rPr>
                 <w:rStyle w:val="Hyperlink"/>
@@ -1012,7 +1015,7 @@
                 <w:noProof/>
                 <w:webHidden/>
               </w:rPr>
-              <w:instrText xml:space="preserve"> PAGEREF _Toc488429037 \h </w:instrText>
+              <w:instrText xml:space="preserve"> PAGEREF _Toc488693018 \h </w:instrText>
             </w:r>
             <w:r>
               <w:rPr>
@@ -1054,7 +1057,7 @@
               <w:noProof/>
             </w:rPr>
           </w:pPr>
-          <w:hyperlink w:anchor="_Toc488429038" w:history="1">
+          <w:hyperlink w:anchor="_Toc488693019" w:history="1">
             <w:r>
               <w:rPr>
                 <w:rStyle w:val="Hyperlink"/>
@@ -1073,7 +1076,7 @@
                 <w:rStyle w:val="Hyperlink"/>
                 <w:noProof/>
               </w:rPr>
-              <w:t>Dividends</w:t>
+              <w:t>Policy Creation, Claims, Mature Date, and Waiting Period</w:t>
             </w:r>
             <w:r>
               <w:rPr>
@@ -1094,7 +1097,13 @@
                 <w:noProof/>
                 <w:webHidden/>
               </w:rPr>
-              <w:instrText xml:space="preserve"> PAGEREF _Toc488429038 \h </w:instrText>
+              <w:instrText xml:space="preserve"> PAGEREF _Toc488693019 \h </w:instrText>
+            </w:r>
+            <w:r>
+              <w:rPr>
+                <w:noProof/>
+                <w:webHidden/>
+              </w:rPr>
             </w:r>
             <w:r>
               <w:rPr>
@@ -1105,12 +1114,502 @@
             </w:r>
             <w:r>
               <w:rPr>
-                <w:b/>
-                <w:bCs/>
-                <w:noProof/>
-                <w:webHidden/>
-              </w:rPr>
-              <w:t>Error! Bookmark not defined.</w:t>
+                <w:noProof/>
+                <w:webHidden/>
+              </w:rPr>
+              <w:t>10</w:t>
+            </w:r>
+            <w:r>
+              <w:rPr>
+                <w:noProof/>
+                <w:webHidden/>
+              </w:rPr>
+              <w:fldChar w:fldCharType="end"/>
+            </w:r>
+          </w:hyperlink>
+        </w:p>
+        <w:p>
+          <w:pPr>
+            <w:pStyle w:val="TOC3"/>
+            <w:tabs>
+              <w:tab w:val="left" w:pos="1320"/>
+              <w:tab w:val="right" w:leader="dot" w:pos="9350"/>
+            </w:tabs>
+            <w:rPr>
+              <w:noProof/>
+            </w:rPr>
+          </w:pPr>
+          <w:hyperlink w:anchor="_Toc488693020" w:history="1">
+            <w:r>
+              <w:rPr>
+                <w:rStyle w:val="Hyperlink"/>
+                <w:noProof/>
+              </w:rPr>
+              <w:t>3.3.1</w:t>
+            </w:r>
+            <w:r>
+              <w:rPr>
+                <w:noProof/>
+              </w:rPr>
+              <w:tab/>
+            </w:r>
+            <w:r>
+              <w:rPr>
+                <w:rStyle w:val="Hyperlink"/>
+                <w:noProof/>
+              </w:rPr>
+              <w:t>Waiting Period</w:t>
+            </w:r>
+            <w:r>
+              <w:rPr>
+                <w:noProof/>
+                <w:webHidden/>
+              </w:rPr>
+              <w:tab/>
+            </w:r>
+            <w:r>
+              <w:rPr>
+                <w:noProof/>
+                <w:webHidden/>
+              </w:rPr>
+              <w:fldChar w:fldCharType="begin"/>
+            </w:r>
+            <w:r>
+              <w:rPr>
+                <w:noProof/>
+                <w:webHidden/>
+              </w:rPr>
+              <w:instrText xml:space="preserve"> PAGEREF _Toc488693020 \h </w:instrText>
+            </w:r>
+            <w:r>
+              <w:rPr>
+                <w:noProof/>
+                <w:webHidden/>
+              </w:rPr>
+            </w:r>
+            <w:r>
+              <w:rPr>
+                <w:noProof/>
+                <w:webHidden/>
+              </w:rPr>
+              <w:fldChar w:fldCharType="separate"/>
+            </w:r>
+            <w:r>
+              <w:rPr>
+                <w:noProof/>
+                <w:webHidden/>
+              </w:rPr>
+              <w:t>10</w:t>
+            </w:r>
+            <w:r>
+              <w:rPr>
+                <w:noProof/>
+                <w:webHidden/>
+              </w:rPr>
+              <w:fldChar w:fldCharType="end"/>
+            </w:r>
+          </w:hyperlink>
+        </w:p>
+        <w:p>
+          <w:pPr>
+            <w:pStyle w:val="TOC3"/>
+            <w:tabs>
+              <w:tab w:val="left" w:pos="1320"/>
+              <w:tab w:val="right" w:leader="dot" w:pos="9350"/>
+            </w:tabs>
+            <w:rPr>
+              <w:noProof/>
+            </w:rPr>
+          </w:pPr>
+          <w:hyperlink w:anchor="_Toc488693021" w:history="1">
+            <w:r>
+              <w:rPr>
+                <w:rStyle w:val="Hyperlink"/>
+                <w:noProof/>
+              </w:rPr>
+              <w:t>3.3.2</w:t>
+            </w:r>
+            <w:r>
+              <w:rPr>
+                <w:noProof/>
+              </w:rPr>
+              <w:tab/>
+            </w:r>
+            <w:r>
+              <w:rPr>
+                <w:rStyle w:val="Hyperlink"/>
+                <w:noProof/>
+              </w:rPr>
+              <w:t>Maximum Payouts</w:t>
+            </w:r>
+            <w:r>
+              <w:rPr>
+                <w:noProof/>
+                <w:webHidden/>
+              </w:rPr>
+              <w:tab/>
+            </w:r>
+            <w:r>
+              <w:rPr>
+                <w:noProof/>
+                <w:webHidden/>
+              </w:rPr>
+              <w:fldChar w:fldCharType="begin"/>
+            </w:r>
+            <w:r>
+              <w:rPr>
+                <w:noProof/>
+                <w:webHidden/>
+              </w:rPr>
+              <w:instrText xml:space="preserve"> PAGEREF _Toc488693021 \h </w:instrText>
+            </w:r>
+            <w:r>
+              <w:rPr>
+                <w:noProof/>
+                <w:webHidden/>
+              </w:rPr>
+            </w:r>
+            <w:r>
+              <w:rPr>
+                <w:noProof/>
+                <w:webHidden/>
+              </w:rPr>
+              <w:fldChar w:fldCharType="separate"/>
+            </w:r>
+            <w:r>
+              <w:rPr>
+                <w:noProof/>
+                <w:webHidden/>
+              </w:rPr>
+              <w:t>10</w:t>
+            </w:r>
+            <w:r>
+              <w:rPr>
+                <w:noProof/>
+                <w:webHidden/>
+              </w:rPr>
+              <w:fldChar w:fldCharType="end"/>
+            </w:r>
+          </w:hyperlink>
+        </w:p>
+        <w:p>
+          <w:pPr>
+            <w:pStyle w:val="TOC3"/>
+            <w:tabs>
+              <w:tab w:val="left" w:pos="1320"/>
+              <w:tab w:val="right" w:leader="dot" w:pos="9350"/>
+            </w:tabs>
+            <w:rPr>
+              <w:noProof/>
+            </w:rPr>
+          </w:pPr>
+          <w:hyperlink w:anchor="_Toc488693022" w:history="1">
+            <w:r>
+              <w:rPr>
+                <w:rStyle w:val="Hyperlink"/>
+                <w:noProof/>
+              </w:rPr>
+              <w:t>3.3.3</w:t>
+            </w:r>
+            <w:r>
+              <w:rPr>
+                <w:noProof/>
+              </w:rPr>
+              <w:tab/>
+            </w:r>
+            <w:r>
+              <w:rPr>
+                <w:rStyle w:val="Hyperlink"/>
+                <w:noProof/>
+              </w:rPr>
+              <w:t>Minimum Policies</w:t>
+            </w:r>
+            <w:r>
+              <w:rPr>
+                <w:noProof/>
+                <w:webHidden/>
+              </w:rPr>
+              <w:tab/>
+            </w:r>
+            <w:r>
+              <w:rPr>
+                <w:noProof/>
+                <w:webHidden/>
+              </w:rPr>
+              <w:fldChar w:fldCharType="begin"/>
+            </w:r>
+            <w:r>
+              <w:rPr>
+                <w:noProof/>
+                <w:webHidden/>
+              </w:rPr>
+              <w:instrText xml:space="preserve"> PAGEREF _Toc488693022 \h </w:instrText>
+            </w:r>
+            <w:r>
+              <w:rPr>
+                <w:noProof/>
+                <w:webHidden/>
+              </w:rPr>
+            </w:r>
+            <w:r>
+              <w:rPr>
+                <w:noProof/>
+                <w:webHidden/>
+              </w:rPr>
+              <w:fldChar w:fldCharType="separate"/>
+            </w:r>
+            <w:r>
+              <w:rPr>
+                <w:noProof/>
+                <w:webHidden/>
+              </w:rPr>
+              <w:t>10</w:t>
+            </w:r>
+            <w:r>
+              <w:rPr>
+                <w:noProof/>
+                <w:webHidden/>
+              </w:rPr>
+              <w:fldChar w:fldCharType="end"/>
+            </w:r>
+          </w:hyperlink>
+        </w:p>
+        <w:p>
+          <w:pPr>
+            <w:pStyle w:val="TOC3"/>
+            <w:tabs>
+              <w:tab w:val="left" w:pos="1320"/>
+              <w:tab w:val="right" w:leader="dot" w:pos="9350"/>
+            </w:tabs>
+            <w:rPr>
+              <w:noProof/>
+            </w:rPr>
+          </w:pPr>
+          <w:hyperlink w:anchor="_Toc488693023" w:history="1">
+            <w:r>
+              <w:rPr>
+                <w:rStyle w:val="Hyperlink"/>
+                <w:noProof/>
+              </w:rPr>
+              <w:t>3.3.4</w:t>
+            </w:r>
+            <w:r>
+              <w:rPr>
+                <w:noProof/>
+              </w:rPr>
+              <w:tab/>
+            </w:r>
+            <w:r>
+              <w:rPr>
+                <w:rStyle w:val="Hyperlink"/>
+                <w:noProof/>
+              </w:rPr>
+              <w:t>Regulating Policies and Claims</w:t>
+            </w:r>
+            <w:r>
+              <w:rPr>
+                <w:noProof/>
+                <w:webHidden/>
+              </w:rPr>
+              <w:tab/>
+            </w:r>
+            <w:r>
+              <w:rPr>
+                <w:noProof/>
+                <w:webHidden/>
+              </w:rPr>
+              <w:fldChar w:fldCharType="begin"/>
+            </w:r>
+            <w:r>
+              <w:rPr>
+                <w:noProof/>
+                <w:webHidden/>
+              </w:rPr>
+              <w:instrText xml:space="preserve"> PAGEREF _Toc488693023 \h </w:instrText>
+            </w:r>
+            <w:r>
+              <w:rPr>
+                <w:noProof/>
+                <w:webHidden/>
+              </w:rPr>
+            </w:r>
+            <w:r>
+              <w:rPr>
+                <w:noProof/>
+                <w:webHidden/>
+              </w:rPr>
+              <w:fldChar w:fldCharType="separate"/>
+            </w:r>
+            <w:r>
+              <w:rPr>
+                <w:noProof/>
+                <w:webHidden/>
+              </w:rPr>
+              <w:t>11</w:t>
+            </w:r>
+            <w:r>
+              <w:rPr>
+                <w:noProof/>
+                <w:webHidden/>
+              </w:rPr>
+              <w:fldChar w:fldCharType="end"/>
+            </w:r>
+          </w:hyperlink>
+        </w:p>
+        <w:p>
+          <w:pPr>
+            <w:pStyle w:val="TOC1"/>
+            <w:tabs>
+              <w:tab w:val="left" w:pos="440"/>
+              <w:tab w:val="right" w:leader="dot" w:pos="9350"/>
+            </w:tabs>
+            <w:rPr>
+              <w:noProof/>
+            </w:rPr>
+          </w:pPr>
+          <w:hyperlink w:anchor="_Toc488693024" w:history="1">
+            <w:r>
+              <w:rPr>
+                <w:rStyle w:val="Hyperlink"/>
+                <w:noProof/>
+              </w:rPr>
+              <w:t>4</w:t>
+            </w:r>
+            <w:r>
+              <w:rPr>
+                <w:noProof/>
+              </w:rPr>
+              <w:tab/>
+            </w:r>
+            <w:r>
+              <w:rPr>
+                <w:rStyle w:val="Hyperlink"/>
+                <w:noProof/>
+              </w:rPr>
+              <w:t>Roadmap</w:t>
+            </w:r>
+            <w:r>
+              <w:rPr>
+                <w:noProof/>
+                <w:webHidden/>
+              </w:rPr>
+              <w:tab/>
+            </w:r>
+            <w:r>
+              <w:rPr>
+                <w:noProof/>
+                <w:webHidden/>
+              </w:rPr>
+              <w:fldChar w:fldCharType="begin"/>
+            </w:r>
+            <w:r>
+              <w:rPr>
+                <w:noProof/>
+                <w:webHidden/>
+              </w:rPr>
+              <w:instrText xml:space="preserve"> PAGEREF _Toc488693024 \h </w:instrText>
+            </w:r>
+            <w:r>
+              <w:rPr>
+                <w:noProof/>
+                <w:webHidden/>
+              </w:rPr>
+            </w:r>
+            <w:r>
+              <w:rPr>
+                <w:noProof/>
+                <w:webHidden/>
+              </w:rPr>
+              <w:fldChar w:fldCharType="separate"/>
+            </w:r>
+            <w:r>
+              <w:rPr>
+                <w:noProof/>
+                <w:webHidden/>
+              </w:rPr>
+              <w:t>11</w:t>
+            </w:r>
+            <w:r>
+              <w:rPr>
+                <w:noProof/>
+                <w:webHidden/>
+              </w:rPr>
+              <w:fldChar w:fldCharType="end"/>
+            </w:r>
+          </w:hyperlink>
+        </w:p>
+        <w:p>
+          <w:pPr>
+            <w:pStyle w:val="TOC1"/>
+            <w:tabs>
+              <w:tab w:val="left" w:pos="440"/>
+              <w:tab w:val="right" w:leader="dot" w:pos="9350"/>
+            </w:tabs>
+            <w:rPr>
+              <w:noProof/>
+            </w:rPr>
+          </w:pPr>
+          <w:hyperlink w:anchor="_Toc488693025" w:history="1">
+            <w:r>
+              <w:rPr>
+                <w:rStyle w:val="Hyperlink"/>
+                <w:noProof/>
+              </w:rPr>
+              <w:t>5</w:t>
+            </w:r>
+            <w:r>
+              <w:rPr>
+                <w:noProof/>
+              </w:rPr>
+              <w:tab/>
+            </w:r>
+            <w:r>
+              <w:rPr>
+                <w:rStyle w:val="Hyperlink"/>
+                <w:noProof/>
+              </w:rPr>
+              <w:t>Crowdfund</w:t>
+            </w:r>
+            <w:r>
+              <w:rPr>
+                <w:noProof/>
+                <w:webHidden/>
+              </w:rPr>
+              <w:tab/>
+            </w:r>
+            <w:r>
+              <w:rPr>
+                <w:noProof/>
+                <w:webHidden/>
+              </w:rPr>
+              <w:fldChar w:fldCharType="begin"/>
+            </w:r>
+            <w:r>
+              <w:rPr>
+                <w:noProof/>
+                <w:webHidden/>
+              </w:rPr>
+              <w:instrText xml:space="preserve"> PAGEREF _Toc488693025 \h </w:instrText>
+            </w:r>
+            <w:r>
+              <w:rPr>
+                <w:noProof/>
+                <w:webHidden/>
+              </w:rPr>
+            </w:r>
+            <w:r>
+              <w:rPr>
+                <w:noProof/>
+                <w:webHidden/>
+              </w:rPr>
+              <w:fldChar w:fldCharType="separate"/>
+            </w:r>
+            <w:r>
+              <w:rPr>
+                <w:noProof/>
+                <w:webHidden/>
+              </w:rPr>
+              <w:t>12</w:t>
             </w:r>
             <w:r>
               <w:rPr>
@@ -1132,13 +1631,13 @@
               <w:noProof/>
             </w:rPr>
           </w:pPr>
-          <w:hyperlink w:anchor="_Toc488429039" w:history="1">
+          <w:hyperlink w:anchor="_Toc488693026" w:history="1">
             <w:r>
               <w:rPr>
                 <w:rStyle w:val="Hyperlink"/>
                 <w:noProof/>
               </w:rPr>
-              <w:t>3.4</w:t>
+              <w:t>5.1</w:t>
             </w:r>
             <w:r>
               <w:rPr>
@@ -1151,7 +1650,7 @@
                 <w:rStyle w:val="Hyperlink"/>
                 <w:noProof/>
               </w:rPr>
-              <w:t>Policy Creation, Claims, Mature Date, and Waiting Period</w:t>
+              <w:t>Crowdsale Distribution</w:t>
             </w:r>
             <w:r>
               <w:rPr>
@@ -1172,7 +1671,7 @@
                 <w:noProof/>
                 <w:webHidden/>
               </w:rPr>
-              <w:instrText xml:space="preserve"> PAGEREF _Toc488429039 \h </w:instrText>
+              <w:instrText xml:space="preserve"> PAGEREF _Toc488693026 \h </w:instrText>
             </w:r>
             <w:r>
               <w:rPr>
@@ -1192,253 +1691,7 @@
                 <w:noProof/>
                 <w:webHidden/>
               </w:rPr>
-              <w:t>10</w:t>
-            </w:r>
-            <w:r>
-              <w:rPr>
-                <w:noProof/>
-                <w:webHidden/>
-              </w:rPr>
-              <w:fldChar w:fldCharType="end"/>
-            </w:r>
-          </w:hyperlink>
-        </w:p>
-        <w:p>
-          <w:pPr>
-            <w:pStyle w:val="TOC3"/>
-            <w:tabs>
-              <w:tab w:val="left" w:pos="1320"/>
-              <w:tab w:val="right" w:leader="dot" w:pos="9350"/>
-            </w:tabs>
-            <w:rPr>
-              <w:noProof/>
-            </w:rPr>
-          </w:pPr>
-          <w:hyperlink w:anchor="_Toc488429040" w:history="1">
-            <w:r>
-              <w:rPr>
-                <w:rStyle w:val="Hyperlink"/>
-                <w:noProof/>
-              </w:rPr>
-              <w:t>3.4.1</w:t>
-            </w:r>
-            <w:r>
-              <w:rPr>
-                <w:noProof/>
-              </w:rPr>
-              <w:tab/>
-            </w:r>
-            <w:r>
-              <w:rPr>
-                <w:rStyle w:val="Hyperlink"/>
-                <w:noProof/>
-              </w:rPr>
-              <w:t>Waiting Period</w:t>
-            </w:r>
-            <w:r>
-              <w:rPr>
-                <w:noProof/>
-                <w:webHidden/>
-              </w:rPr>
-              <w:tab/>
-            </w:r>
-            <w:r>
-              <w:rPr>
-                <w:noProof/>
-                <w:webHidden/>
-              </w:rPr>
-              <w:fldChar w:fldCharType="begin"/>
-            </w:r>
-            <w:r>
-              <w:rPr>
-                <w:noProof/>
-                <w:webHidden/>
-              </w:rPr>
-              <w:instrText xml:space="preserve"> PAGEREF _Toc488429040 \h </w:instrText>
-            </w:r>
-            <w:r>
-              <w:rPr>
-                <w:noProof/>
-                <w:webHidden/>
-              </w:rPr>
-            </w:r>
-            <w:r>
-              <w:rPr>
-                <w:noProof/>
-                <w:webHidden/>
-              </w:rPr>
-              <w:fldChar w:fldCharType="separate"/>
-            </w:r>
-            <w:r>
-              <w:rPr>
-                <w:noProof/>
-                <w:webHidden/>
-              </w:rPr>
-              <w:t>10</w:t>
-            </w:r>
-            <w:r>
-              <w:rPr>
-                <w:noProof/>
-                <w:webHidden/>
-              </w:rPr>
-              <w:fldChar w:fldCharType="end"/>
-            </w:r>
-          </w:hyperlink>
-        </w:p>
-        <w:p>
-          <w:pPr>
-            <w:pStyle w:val="TOC3"/>
-            <w:tabs>
-              <w:tab w:val="left" w:pos="1320"/>
-              <w:tab w:val="right" w:leader="dot" w:pos="9350"/>
-            </w:tabs>
-            <w:rPr>
-              <w:noProof/>
-            </w:rPr>
-          </w:pPr>
-          <w:hyperlink w:anchor="_Toc488429041" w:history="1">
-            <w:r>
-              <w:rPr>
-                <w:rStyle w:val="Hyperlink"/>
-                <w:noProof/>
-              </w:rPr>
-              <w:t>3.4.2</w:t>
-            </w:r>
-            <w:r>
-              <w:rPr>
-                <w:noProof/>
-              </w:rPr>
-              <w:tab/>
-            </w:r>
-            <w:r>
-              <w:rPr>
-                <w:rStyle w:val="Hyperlink"/>
-                <w:noProof/>
-              </w:rPr>
-              <w:t>Maximum Payouts</w:t>
-            </w:r>
-            <w:r>
-              <w:rPr>
-                <w:noProof/>
-                <w:webHidden/>
-              </w:rPr>
-              <w:tab/>
-            </w:r>
-            <w:r>
-              <w:rPr>
-                <w:noProof/>
-                <w:webHidden/>
-              </w:rPr>
-              <w:fldChar w:fldCharType="begin"/>
-            </w:r>
-            <w:r>
-              <w:rPr>
-                <w:noProof/>
-                <w:webHidden/>
-              </w:rPr>
-              <w:instrText xml:space="preserve"> PAGEREF _Toc488429041 \h </w:instrText>
-            </w:r>
-            <w:r>
-              <w:rPr>
-                <w:noProof/>
-                <w:webHidden/>
-              </w:rPr>
-            </w:r>
-            <w:r>
-              <w:rPr>
-                <w:noProof/>
-                <w:webHidden/>
-              </w:rPr>
-              <w:fldChar w:fldCharType="separate"/>
-            </w:r>
-            <w:r>
-              <w:rPr>
-                <w:noProof/>
-                <w:webHidden/>
-              </w:rPr>
-              <w:t>10</w:t>
-            </w:r>
-            <w:r>
-              <w:rPr>
-                <w:noProof/>
-                <w:webHidden/>
-              </w:rPr>
-              <w:fldChar w:fldCharType="end"/>
-            </w:r>
-          </w:hyperlink>
-        </w:p>
-        <w:p>
-          <w:pPr>
-            <w:pStyle w:val="TOC3"/>
-            <w:tabs>
-              <w:tab w:val="left" w:pos="1320"/>
-              <w:tab w:val="right" w:leader="dot" w:pos="9350"/>
-            </w:tabs>
-            <w:rPr>
-              <w:noProof/>
-            </w:rPr>
-          </w:pPr>
-          <w:hyperlink w:anchor="_Toc488429042" w:history="1">
-            <w:r>
-              <w:rPr>
-                <w:rStyle w:val="Hyperlink"/>
-                <w:noProof/>
-              </w:rPr>
-              <w:t>3.4.3</w:t>
-            </w:r>
-            <w:r>
-              <w:rPr>
-                <w:noProof/>
-              </w:rPr>
-              <w:tab/>
-            </w:r>
-            <w:r>
-              <w:rPr>
-                <w:rStyle w:val="Hyperlink"/>
-                <w:noProof/>
-              </w:rPr>
-              <w:t>Regulating Policies and Claims</w:t>
-            </w:r>
-            <w:r>
-              <w:rPr>
-                <w:noProof/>
-                <w:webHidden/>
-              </w:rPr>
-              <w:tab/>
-            </w:r>
-            <w:r>
-              <w:rPr>
-                <w:noProof/>
-                <w:webHidden/>
-              </w:rPr>
-              <w:fldChar w:fldCharType="begin"/>
-            </w:r>
-            <w:r>
-              <w:rPr>
-                <w:noProof/>
-                <w:webHidden/>
-              </w:rPr>
-              <w:instrText xml:space="preserve"> PAGEREF _Toc488429042 \h </w:instrText>
-            </w:r>
-            <w:r>
-              <w:rPr>
-                <w:noProof/>
-                <w:webHidden/>
-              </w:rPr>
-            </w:r>
-            <w:r>
-              <w:rPr>
-                <w:noProof/>
-                <w:webHidden/>
-              </w:rPr>
-              <w:fldChar w:fldCharType="separate"/>
-            </w:r>
-            <w:r>
-              <w:rPr>
-                <w:noProof/>
-                <w:webHidden/>
-              </w:rPr>
-              <w:t>11</w:t>
+              <w:t>13</w:t>
             </w:r>
             <w:r>
               <w:rPr>
@@ -1460,13 +1713,13 @@
               <w:noProof/>
             </w:rPr>
           </w:pPr>
-          <w:hyperlink w:anchor="_Toc488429043" w:history="1">
+          <w:hyperlink w:anchor="_Toc488693027" w:history="1">
             <w:r>
               <w:rPr>
                 <w:rStyle w:val="Hyperlink"/>
                 <w:noProof/>
               </w:rPr>
-              <w:t>4</w:t>
+              <w:t>6</w:t>
             </w:r>
             <w:r>
               <w:rPr>
@@ -1479,7 +1732,7 @@
                 <w:rStyle w:val="Hyperlink"/>
                 <w:noProof/>
               </w:rPr>
-              <w:t>Roadmap</w:t>
+              <w:t>Conclusion</w:t>
             </w:r>
             <w:r>
               <w:rPr>
@@ -1500,253 +1753,7 @@
                 <w:noProof/>
                 <w:webHidden/>
               </w:rPr>
-              <w:instrText xml:space="preserve"> PAGEREF _Toc488429043 \h </w:instrText>
-            </w:r>
-            <w:r>
-              <w:rPr>
-                <w:noProof/>
-                <w:webHidden/>
-              </w:rPr>
-            </w:r>
-            <w:r>
-              <w:rPr>
-                <w:noProof/>
-                <w:webHidden/>
-              </w:rPr>
-              <w:fldChar w:fldCharType="separate"/>
-            </w:r>
-            <w:r>
-              <w:rPr>
-                <w:noProof/>
-                <w:webHidden/>
-              </w:rPr>
-              <w:t>11</w:t>
-            </w:r>
-            <w:r>
-              <w:rPr>
-                <w:noProof/>
-                <w:webHidden/>
-              </w:rPr>
-              <w:fldChar w:fldCharType="end"/>
-            </w:r>
-          </w:hyperlink>
-        </w:p>
-        <w:p>
-          <w:pPr>
-            <w:pStyle w:val="TOC1"/>
-            <w:tabs>
-              <w:tab w:val="left" w:pos="440"/>
-              <w:tab w:val="right" w:leader="dot" w:pos="9350"/>
-            </w:tabs>
-            <w:rPr>
-              <w:noProof/>
-            </w:rPr>
-          </w:pPr>
-          <w:hyperlink w:anchor="_Toc488429044" w:history="1">
-            <w:r>
-              <w:rPr>
-                <w:rStyle w:val="Hyperlink"/>
-                <w:noProof/>
-              </w:rPr>
-              <w:t>5</w:t>
-            </w:r>
-            <w:r>
-              <w:rPr>
-                <w:noProof/>
-              </w:rPr>
-              <w:tab/>
-            </w:r>
-            <w:r>
-              <w:rPr>
-                <w:rStyle w:val="Hyperlink"/>
-                <w:noProof/>
-              </w:rPr>
-              <w:t>Crowdfund</w:t>
-            </w:r>
-            <w:r>
-              <w:rPr>
-                <w:noProof/>
-                <w:webHidden/>
-              </w:rPr>
-              <w:tab/>
-            </w:r>
-            <w:r>
-              <w:rPr>
-                <w:noProof/>
-                <w:webHidden/>
-              </w:rPr>
-              <w:fldChar w:fldCharType="begin"/>
-            </w:r>
-            <w:r>
-              <w:rPr>
-                <w:noProof/>
-                <w:webHidden/>
-              </w:rPr>
-              <w:instrText xml:space="preserve"> PAGEREF _Toc488429044 \h </w:instrText>
-            </w:r>
-            <w:r>
-              <w:rPr>
-                <w:noProof/>
-                <w:webHidden/>
-              </w:rPr>
-            </w:r>
-            <w:r>
-              <w:rPr>
-                <w:noProof/>
-                <w:webHidden/>
-              </w:rPr>
-              <w:fldChar w:fldCharType="separate"/>
-            </w:r>
-            <w:r>
-              <w:rPr>
-                <w:noProof/>
-                <w:webHidden/>
-              </w:rPr>
-              <w:t>12</w:t>
-            </w:r>
-            <w:r>
-              <w:rPr>
-                <w:noProof/>
-                <w:webHidden/>
-              </w:rPr>
-              <w:fldChar w:fldCharType="end"/>
-            </w:r>
-          </w:hyperlink>
-        </w:p>
-        <w:p>
-          <w:pPr>
-            <w:pStyle w:val="TOC2"/>
-            <w:tabs>
-              <w:tab w:val="left" w:pos="880"/>
-              <w:tab w:val="right" w:leader="dot" w:pos="9350"/>
-            </w:tabs>
-            <w:rPr>
-              <w:noProof/>
-            </w:rPr>
-          </w:pPr>
-          <w:hyperlink w:anchor="_Toc488429045" w:history="1">
-            <w:r>
-              <w:rPr>
-                <w:rStyle w:val="Hyperlink"/>
-                <w:noProof/>
-              </w:rPr>
-              <w:t>5.1</w:t>
-            </w:r>
-            <w:r>
-              <w:rPr>
-                <w:noProof/>
-              </w:rPr>
-              <w:tab/>
-            </w:r>
-            <w:r>
-              <w:rPr>
-                <w:rStyle w:val="Hyperlink"/>
-                <w:noProof/>
-              </w:rPr>
-              <w:t>Crowdsale Distribution</w:t>
-            </w:r>
-            <w:r>
-              <w:rPr>
-                <w:noProof/>
-                <w:webHidden/>
-              </w:rPr>
-              <w:tab/>
-            </w:r>
-            <w:r>
-              <w:rPr>
-                <w:noProof/>
-                <w:webHidden/>
-              </w:rPr>
-              <w:fldChar w:fldCharType="begin"/>
-            </w:r>
-            <w:r>
-              <w:rPr>
-                <w:noProof/>
-                <w:webHidden/>
-              </w:rPr>
-              <w:instrText xml:space="preserve"> PAGEREF _Toc488429045 \h </w:instrText>
-            </w:r>
-            <w:r>
-              <w:rPr>
-                <w:noProof/>
-                <w:webHidden/>
-              </w:rPr>
-            </w:r>
-            <w:r>
-              <w:rPr>
-                <w:noProof/>
-                <w:webHidden/>
-              </w:rPr>
-              <w:fldChar w:fldCharType="separate"/>
-            </w:r>
-            <w:r>
-              <w:rPr>
-                <w:noProof/>
-                <w:webHidden/>
-              </w:rPr>
-              <w:t>13</w:t>
-            </w:r>
-            <w:r>
-              <w:rPr>
-                <w:noProof/>
-                <w:webHidden/>
-              </w:rPr>
-              <w:fldChar w:fldCharType="end"/>
-            </w:r>
-          </w:hyperlink>
-        </w:p>
-        <w:p>
-          <w:pPr>
-            <w:pStyle w:val="TOC1"/>
-            <w:tabs>
-              <w:tab w:val="left" w:pos="440"/>
-              <w:tab w:val="right" w:leader="dot" w:pos="9350"/>
-            </w:tabs>
-            <w:rPr>
-              <w:noProof/>
-            </w:rPr>
-          </w:pPr>
-          <w:hyperlink w:anchor="_Toc488429046" w:history="1">
-            <w:r>
-              <w:rPr>
-                <w:rStyle w:val="Hyperlink"/>
-                <w:noProof/>
-              </w:rPr>
-              <w:t>6</w:t>
-            </w:r>
-            <w:r>
-              <w:rPr>
-                <w:noProof/>
-              </w:rPr>
-              <w:tab/>
-            </w:r>
-            <w:r>
-              <w:rPr>
-                <w:rStyle w:val="Hyperlink"/>
-                <w:noProof/>
-              </w:rPr>
-              <w:t>Conclusion</w:t>
-            </w:r>
-            <w:r>
-              <w:rPr>
-                <w:noProof/>
-                <w:webHidden/>
-              </w:rPr>
-              <w:tab/>
-            </w:r>
-            <w:r>
-              <w:rPr>
-                <w:noProof/>
-                <w:webHidden/>
-              </w:rPr>
-              <w:fldChar w:fldCharType="begin"/>
-            </w:r>
-            <w:r>
-              <w:rPr>
-                <w:noProof/>
-                <w:webHidden/>
-              </w:rPr>
-              <w:instrText xml:space="preserve"> PAGEREF _Toc488429046 \h </w:instrText>
+              <w:instrText xml:space="preserve"> PAGEREF _Toc488693027 \h </w:instrText>
             </w:r>
             <w:r>
               <w:rPr>
@@ -1809,7 +1816,7 @@
         <w:pStyle w:val="Heading1"/>
         <w:spacing w:line="240" w:lineRule="auto"/>
       </w:pPr>
-      <w:bookmarkStart w:id="4" w:name="_Toc488429028"/>
+      <w:bookmarkStart w:id="4" w:name="_Toc488693009"/>
       <w:r>
         <w:lastRenderedPageBreak/>
         <w:t>Insurance</w:t>
@@ -2035,7 +2042,7 @@
         <w:pStyle w:val="Heading2"/>
         <w:spacing w:line="240" w:lineRule="auto"/>
       </w:pPr>
-      <w:bookmarkStart w:id="5" w:name="_Toc488429029"/>
+      <w:bookmarkStart w:id="5" w:name="_Toc488693010"/>
       <w:r>
         <w:t>Middle-Men</w:t>
       </w:r>
@@ -2082,7 +2089,7 @@
         <w:pStyle w:val="Heading2"/>
         <w:spacing w:line="240" w:lineRule="auto"/>
       </w:pPr>
-      <w:bookmarkStart w:id="6" w:name="_Toc488429030"/>
+      <w:bookmarkStart w:id="6" w:name="_Toc488693011"/>
       <w:r>
         <w:t>High Premiums</w:t>
       </w:r>
@@ -2132,7 +2139,7 @@
         <w:pStyle w:val="Heading2"/>
         <w:spacing w:line="240" w:lineRule="auto"/>
       </w:pPr>
-      <w:bookmarkStart w:id="7" w:name="_Toc488429031"/>
+      <w:bookmarkStart w:id="7" w:name="_Toc488693012"/>
       <w:r>
         <w:t>Decentralized Centralization</w:t>
       </w:r>
@@ -2164,7 +2171,7 @@
         <w:pStyle w:val="Heading2"/>
         <w:spacing w:line="240" w:lineRule="auto"/>
       </w:pPr>
-      <w:bookmarkStart w:id="8" w:name="_Toc488429032"/>
+      <w:bookmarkStart w:id="8" w:name="_Toc488693013"/>
       <w:r>
         <w:lastRenderedPageBreak/>
         <w:t>Mandates</w:t>
@@ -2393,7 +2400,7 @@
         <w:pStyle w:val="Heading2"/>
         <w:spacing w:line="240" w:lineRule="auto"/>
       </w:pPr>
-      <w:bookmarkStart w:id="9" w:name="_Toc488429033"/>
+      <w:bookmarkStart w:id="9" w:name="_Toc488693014"/>
       <w:r>
         <w:t>Deductibles</w:t>
       </w:r>
@@ -2432,7 +2439,7 @@
         <w:pStyle w:val="Heading1"/>
         <w:spacing w:line="240" w:lineRule="auto"/>
       </w:pPr>
-      <w:bookmarkStart w:id="10" w:name="_Toc488429034"/>
+      <w:bookmarkStart w:id="10" w:name="_Toc488693015"/>
       <w:r>
         <w:t>UMC</w:t>
       </w:r>
@@ -2457,7 +2464,7 @@
         <w:pStyle w:val="Heading2"/>
         <w:spacing w:line="240" w:lineRule="auto"/>
       </w:pPr>
-      <w:bookmarkStart w:id="11" w:name="_Toc488429035"/>
+      <w:bookmarkStart w:id="11" w:name="_Toc488693016"/>
       <w:r>
         <w:t>Option 1 – Additional Transaction Fees</w:t>
       </w:r>
@@ -2548,7 +2555,7 @@
         <w:pStyle w:val="Heading2"/>
         <w:spacing w:line="240" w:lineRule="auto"/>
       </w:pPr>
-      <w:bookmarkStart w:id="12" w:name="_Toc488429036"/>
+      <w:bookmarkStart w:id="12" w:name="_Toc488693017"/>
       <w:r>
         <w:t>Option 2 – Pay UMC for benefits</w:t>
       </w:r>
@@ -2661,7 +2668,7 @@
       <w:pPr>
         <w:pStyle w:val="Heading3"/>
       </w:pPr>
-      <w:bookmarkStart w:id="13" w:name="_Toc488429037"/>
+      <w:bookmarkStart w:id="13" w:name="_Toc488693018"/>
       <w:r>
         <w:t>Guarding against fund depletion</w:t>
       </w:r>
@@ -2720,7 +2727,7 @@
         <w:pStyle w:val="Heading2"/>
         <w:spacing w:line="240" w:lineRule="auto"/>
       </w:pPr>
-      <w:bookmarkStart w:id="14" w:name="_Toc488429039"/>
+      <w:bookmarkStart w:id="14" w:name="_Toc488693019"/>
       <w:r>
         <w:t>Policy Creation, Claims,</w:t>
       </w:r>
@@ -2769,7 +2776,7 @@
         <w:pStyle w:val="Heading3"/>
         <w:spacing w:line="240" w:lineRule="auto"/>
       </w:pPr>
-      <w:bookmarkStart w:id="15" w:name="_Toc488429040"/>
+      <w:bookmarkStart w:id="15" w:name="_Toc488693020"/>
       <w:r>
         <w:t>Waiting Period</w:t>
       </w:r>
@@ -2801,7 +2808,7 @@
         <w:pStyle w:val="Heading3"/>
         <w:spacing w:line="240" w:lineRule="auto"/>
       </w:pPr>
-      <w:bookmarkStart w:id="16" w:name="_Toc488429041"/>
+      <w:bookmarkStart w:id="16" w:name="_Toc488693021"/>
       <w:r>
         <w:t>Maximum Payouts</w:t>
       </w:r>
@@ -2845,9 +2852,11 @@
         <w:pStyle w:val="Heading3"/>
         <w:spacing w:line="240" w:lineRule="auto"/>
       </w:pPr>
+      <w:bookmarkStart w:id="17" w:name="_Toc488693022"/>
       <w:r>
         <w:t>Minimum Policies</w:t>
       </w:r>
+      <w:bookmarkEnd w:id="17"/>
     </w:p>
     <w:p/>
     <w:p>
@@ -2863,12 +2872,12 @@
         <w:pStyle w:val="Heading3"/>
         <w:spacing w:line="240" w:lineRule="auto"/>
       </w:pPr>
-      <w:bookmarkStart w:id="17" w:name="_Toc488429042"/>
+      <w:bookmarkStart w:id="18" w:name="_Toc488693023"/>
       <w:r>
         <w:lastRenderedPageBreak/>
         <w:t>Regulating Policies and Claims</w:t>
       </w:r>
-      <w:bookmarkEnd w:id="17"/>
+      <w:bookmarkEnd w:id="18"/>
     </w:p>
     <w:p/>
     <w:p>
@@ -2980,11 +2989,11 @@
         <w:pStyle w:val="Heading1"/>
         <w:spacing w:line="240" w:lineRule="auto"/>
       </w:pPr>
-      <w:bookmarkStart w:id="18" w:name="_Toc488429043"/>
+      <w:bookmarkStart w:id="19" w:name="_Toc488693024"/>
       <w:r>
         <w:t>Roadmap</w:t>
       </w:r>
-      <w:bookmarkEnd w:id="18"/>
+      <w:bookmarkEnd w:id="19"/>
     </w:p>
     <w:p>
       <w:pPr>
@@ -3242,12 +3251,12 @@
         <w:pStyle w:val="Heading1"/>
         <w:spacing w:line="480" w:lineRule="auto"/>
       </w:pPr>
-      <w:bookmarkStart w:id="19" w:name="_Toc488429044"/>
+      <w:bookmarkStart w:id="20" w:name="_Toc488693025"/>
       <w:r>
         <w:lastRenderedPageBreak/>
         <w:t>Crowdfund</w:t>
       </w:r>
-      <w:bookmarkEnd w:id="19"/>
+      <w:bookmarkEnd w:id="20"/>
     </w:p>
     <w:p>
       <w:pPr>
@@ -3543,7 +3552,7 @@
       <w:pPr>
         <w:pStyle w:val="Heading2"/>
       </w:pPr>
-      <w:bookmarkStart w:id="20" w:name="_Toc488429045"/>
+      <w:bookmarkStart w:id="21" w:name="_Toc488693026"/>
       <w:proofErr w:type="spellStart"/>
       <w:r>
         <w:t>Crowdsale</w:t>
@@ -3552,7 +3561,7 @@
       <w:r>
         <w:t xml:space="preserve"> Distribution</w:t>
       </w:r>
-      <w:bookmarkEnd w:id="20"/>
+      <w:bookmarkEnd w:id="21"/>
     </w:p>
     <w:p/>
     <w:p>
@@ -3641,11 +3650,11 @@
         <w:pStyle w:val="Heading1"/>
         <w:spacing w:line="240" w:lineRule="auto"/>
       </w:pPr>
-      <w:bookmarkStart w:id="21" w:name="_Toc488429046"/>
+      <w:bookmarkStart w:id="22" w:name="_Toc488693027"/>
       <w:r>
         <w:t>Conclusion</w:t>
       </w:r>
-      <w:bookmarkEnd w:id="21"/>
+      <w:bookmarkEnd w:id="22"/>
     </w:p>
     <w:p>
       <w:pPr>
@@ -6397,7 +6406,7 @@
 </file>
 
 <file path=customXml/itemProps1.xml><?xml version="1.0" encoding="utf-8"?>
-<ds:datastoreItem xmlns:ds="http://schemas.openxmlformats.org/officeDocument/2006/customXml" ds:itemID="{5F01F79D-9875-480D-ABAB-8A2CD60D88EF}">
+<ds:datastoreItem xmlns:ds="http://schemas.openxmlformats.org/officeDocument/2006/customXml" ds:itemID="{A540732E-831B-4754-9A96-E5C6B72B9CAA}">
   <ds:schemaRefs>
     <ds:schemaRef ds:uri="http://schemas.openxmlformats.org/officeDocument/2006/bibliography"/>
   </ds:schemaRefs>

</xml_diff>

<commit_message>
upping the mature date & surrender fee
</commit_message>
<xml_diff>
--- a/documents/UMC.docx
+++ b/documents/UMC.docx
@@ -209,12 +209,7 @@
             <w:spacing w:line="240" w:lineRule="auto"/>
           </w:pPr>
           <w:r>
-            <w:t>Cont</w:t>
-          </w:r>
-          <w:bookmarkStart w:id="3" w:name="_GoBack"/>
-          <w:bookmarkEnd w:id="3"/>
-          <w:r>
-            <w:t>ents</w:t>
+            <w:t>Contents</w:t>
           </w:r>
         </w:p>
         <w:p>
@@ -1816,12 +1811,12 @@
         <w:pStyle w:val="Heading1"/>
         <w:spacing w:line="240" w:lineRule="auto"/>
       </w:pPr>
-      <w:bookmarkStart w:id="4" w:name="_Toc488693009"/>
+      <w:bookmarkStart w:id="3" w:name="_Toc488693009"/>
       <w:r>
         <w:lastRenderedPageBreak/>
         <w:t>Insurance</w:t>
       </w:r>
-      <w:bookmarkEnd w:id="4"/>
+      <w:bookmarkEnd w:id="3"/>
     </w:p>
     <w:p>
       <w:pPr>
@@ -2042,11 +2037,11 @@
         <w:pStyle w:val="Heading2"/>
         <w:spacing w:line="240" w:lineRule="auto"/>
       </w:pPr>
-      <w:bookmarkStart w:id="5" w:name="_Toc488693010"/>
+      <w:bookmarkStart w:id="4" w:name="_Toc488693010"/>
       <w:r>
         <w:t>Middle-Men</w:t>
       </w:r>
-      <w:bookmarkEnd w:id="5"/>
+      <w:bookmarkEnd w:id="4"/>
     </w:p>
     <w:p/>
     <w:p>
@@ -2089,10 +2084,60 @@
         <w:pStyle w:val="Heading2"/>
         <w:spacing w:line="240" w:lineRule="auto"/>
       </w:pPr>
-      <w:bookmarkStart w:id="6" w:name="_Toc488693011"/>
+      <w:bookmarkStart w:id="5" w:name="_Toc488693011"/>
       <w:r>
         <w:t>High Premiums</w:t>
       </w:r>
+      <w:bookmarkEnd w:id="5"/>
+    </w:p>
+    <w:p/>
+    <w:p>
+      <w:pPr>
+        <w:spacing w:line="240" w:lineRule="auto"/>
+      </w:pPr>
+      <w:r>
+        <w:t xml:space="preserve">As illustrated by figure 1, insurance is sold based on the perceived risk of the policyholder. Actuaries are responsible for assessing the risk factors of a policyholder and determining an acceptable rate for the policyholder. </w:t>
+      </w:r>
+      <w:r>
+        <w:t xml:space="preserve">Based on perceived risk, or previous insurance claims, policyholders may be viewed as a greater liability and forced to pay more. Of course, in the event they do not make a claim, their premium is </w:t>
+      </w:r>
+      <w:r>
+        <w:t>considerable</w:t>
+      </w:r>
+      <w:r>
+        <w:t xml:space="preserve"> profit for the insurance agency with no </w:t>
+      </w:r>
+      <w:r>
+        <w:t xml:space="preserve">monetary </w:t>
+      </w:r>
+      <w:r>
+        <w:t>gain for the policyholder</w:t>
+      </w:r>
+      <w:r>
+        <w:t xml:space="preserve">. </w:t>
+      </w:r>
+      <w:r>
+        <w:t xml:space="preserve">As time goes on, rates increase for car insurance and life insurance as you are perceived to be more risk. </w:t>
+      </w:r>
+      <w:r>
+        <w:t>Furthermore, if a policyholder makes a claim</w:t>
+      </w:r>
+      <w:r>
+        <w:t xml:space="preserve"> for P/C</w:t>
+      </w:r>
+      <w:r>
+        <w:t>, their rates will inevitably increase to offset the risk they are perceived to have.</w:t>
+      </w:r>
+    </w:p>
+    <w:p>
+      <w:pPr>
+        <w:pStyle w:val="Heading2"/>
+        <w:spacing w:line="240" w:lineRule="auto"/>
+      </w:pPr>
+      <w:bookmarkStart w:id="6" w:name="_Toc488693012"/>
+      <w:r>
+        <w:t>Decentralized Centralization</w:t>
+      </w:r>
       <w:bookmarkEnd w:id="6"/>
     </w:p>
     <w:p/>
@@ -2101,37 +2146,19 @@
         <w:spacing w:line="240" w:lineRule="auto"/>
       </w:pPr>
       <w:r>
-        <w:t xml:space="preserve">As illustrated by figure 1, insurance is sold based on the perceived risk of the policyholder. Actuaries are responsible for assessing the risk factors of a policyholder and determining an acceptable rate for the policyholder. </w:t>
-      </w:r>
-      <w:r>
-        <w:t xml:space="preserve">Based on perceived risk, or previous insurance claims, policyholders may be viewed as a greater liability and forced to pay more. Of course, in the event they do not make a claim, their premium is </w:t>
-      </w:r>
-      <w:r>
-        <w:t>considerable</w:t>
-      </w:r>
-      <w:r>
-        <w:t xml:space="preserve"> profit for the insurance agency with no </w:t>
-      </w:r>
-      <w:r>
-        <w:t xml:space="preserve">monetary </w:t>
-      </w:r>
-      <w:r>
-        <w:t>gain for the policyholder</w:t>
-      </w:r>
-      <w:r>
-        <w:t xml:space="preserve">. </w:t>
-      </w:r>
-      <w:r>
-        <w:t xml:space="preserve">As time goes on, rates increase for car insurance and life insurance as you are perceived to be more risk. </w:t>
-      </w:r>
-      <w:r>
-        <w:t>Furthermore, if a policyholder makes a claim</w:t>
-      </w:r>
-      <w:r>
-        <w:t xml:space="preserve"> for P/C</w:t>
-      </w:r>
-      <w:r>
-        <w:t>, their rates will inevitably increase to offset the risk they are perceived to have.</w:t>
+        <w:t>Most interestingl</w:t>
+      </w:r>
+      <w:r>
+        <w:t>y about the current insurance model is the funding source and revenue. Insurance companies pool money from policyholder premiums and invest into commodities like stocks, bonds, precious metals, and perhaps even cryptocurrency. Insurance companies therefore collect the growth and interest on policyholder money instead of the policyholder themselves. Couple this with potentially high</w:t>
+      </w:r>
+      <w:r>
+        <w:t xml:space="preserve"> premiums outlined above and policyholders stand to lose on both their premium costs and what they would have collected in interest.</w:t>
+      </w:r>
+      <w:r>
+        <w:t xml:space="preserve"> The pooling model from all policyholders essentially causes the insurance industry to crowdfund funds needed to pay claims while simply operating as overhead for the funds.</w:t>
+      </w:r>
+      <w:r>
+        <w:t xml:space="preserve"> Insurance companies are reduced to glorified money managers, fighting to pay as little as possible in claims to protect their bottom line.</w:t>
       </w:r>
     </w:p>
     <w:p>
@@ -2139,44 +2166,12 @@
         <w:pStyle w:val="Heading2"/>
         <w:spacing w:line="240" w:lineRule="auto"/>
       </w:pPr>
-      <w:bookmarkStart w:id="7" w:name="_Toc488693012"/>
-      <w:r>
-        <w:t>Decentralized Centralization</w:t>
-      </w:r>
-      <w:bookmarkEnd w:id="7"/>
-    </w:p>
-    <w:p/>
-    <w:p>
-      <w:pPr>
-        <w:spacing w:line="240" w:lineRule="auto"/>
-      </w:pPr>
-      <w:r>
-        <w:t>Most interestingl</w:t>
-      </w:r>
-      <w:r>
-        <w:t>y about the current insurance model is the funding source and revenue. Insurance companies pool money from policyholder premiums and invest into commodities like stocks, bonds, precious metals, and perhaps even cryptocurrency. Insurance companies therefore collect the growth and interest on policyholder money instead of the policyholder themselves. Couple this with potentially high</w:t>
-      </w:r>
-      <w:r>
-        <w:t xml:space="preserve"> premiums outlined above and policyholders stand to lose on both their premium costs and what they would have collected in interest.</w:t>
-      </w:r>
-      <w:r>
-        <w:t xml:space="preserve"> The pooling model from all policyholders essentially causes the insurance industry to crowdfund funds needed to pay claims while simply operating as overhead for the funds.</w:t>
-      </w:r>
-      <w:r>
-        <w:t xml:space="preserve"> Insurance companies are reduced to glorified money managers, fighting to pay as little as possible in claims to protect their bottom line.</w:t>
-      </w:r>
-    </w:p>
-    <w:p>
-      <w:pPr>
-        <w:pStyle w:val="Heading2"/>
-        <w:spacing w:line="240" w:lineRule="auto"/>
-      </w:pPr>
-      <w:bookmarkStart w:id="8" w:name="_Toc488693013"/>
+      <w:bookmarkStart w:id="7" w:name="_Toc488693013"/>
       <w:r>
         <w:lastRenderedPageBreak/>
         <w:t>Mandates</w:t>
       </w:r>
-      <w:bookmarkEnd w:id="8"/>
+      <w:bookmarkEnd w:id="7"/>
     </w:p>
     <w:p>
       <w:pPr>
@@ -2400,11 +2395,11 @@
         <w:pStyle w:val="Heading2"/>
         <w:spacing w:line="240" w:lineRule="auto"/>
       </w:pPr>
-      <w:bookmarkStart w:id="9" w:name="_Toc488693014"/>
+      <w:bookmarkStart w:id="8" w:name="_Toc488693014"/>
       <w:r>
         <w:t>Deductibles</w:t>
       </w:r>
-      <w:bookmarkEnd w:id="9"/>
+      <w:bookmarkEnd w:id="8"/>
     </w:p>
     <w:p/>
     <w:p>
@@ -2439,24 +2434,115 @@
         <w:pStyle w:val="Heading1"/>
         <w:spacing w:line="240" w:lineRule="auto"/>
       </w:pPr>
-      <w:bookmarkStart w:id="10" w:name="_Toc488693015"/>
+      <w:bookmarkStart w:id="9" w:name="_Toc488693015"/>
       <w:r>
         <w:t>UMC</w:t>
       </w:r>
+      <w:bookmarkEnd w:id="9"/>
+    </w:p>
+    <w:p>
+      <w:pPr>
+        <w:spacing w:line="240" w:lineRule="auto"/>
+      </w:pPr>
+      <w:r>
+        <w:t xml:space="preserve">Initially, </w:t>
+      </w:r>
+      <w:r>
+        <w:t>UMC will operate with coin holders acting as both policyholders and insurer, essentially combining the role of the traditional format.</w:t>
+      </w:r>
+      <w:r>
+        <w:t xml:space="preserve"> We have considered multiple models for the initial implementation. UMC will initially be used to pay a benefits package in case of life emergencies. We are seeking to disrupt the hidden finances of carrying an existing insurance policy.</w:t>
+      </w:r>
+    </w:p>
+    <w:p>
+      <w:pPr>
+        <w:pStyle w:val="Heading2"/>
+        <w:spacing w:line="240" w:lineRule="auto"/>
+      </w:pPr>
+      <w:bookmarkStart w:id="10" w:name="_Toc488693016"/>
+      <w:r>
+        <w:t>Option 1 – Additional Transaction Fees</w:t>
+      </w:r>
       <w:bookmarkEnd w:id="10"/>
     </w:p>
     <w:p>
       <w:pPr>
         <w:spacing w:line="240" w:lineRule="auto"/>
       </w:pPr>
-      <w:r>
-        <w:t xml:space="preserve">Initially, </w:t>
-      </w:r>
-      <w:r>
-        <w:t>UMC will operate with coin holders acting as both policyholders and insurer, essentially combining the role of the traditional format.</w:t>
-      </w:r>
-      <w:r>
-        <w:t xml:space="preserve"> We have considered multiple models for the initial implementation. UMC will initially be used to pay a benefits package in case of life emergencies. We are seeking to disrupt the hidden finances of carrying an existing insurance policy.</w:t>
+    </w:p>
+    <w:p>
+      <w:pPr>
+        <w:spacing w:line="240" w:lineRule="auto"/>
+      </w:pPr>
+      <w:r>
+        <w:t xml:space="preserve">There </w:t>
+      </w:r>
+      <w:r>
+        <w:t xml:space="preserve">will be two values stored with a coin: intrinsic and invested. The intrinsic value of the coin is self-explanatory: this is the value of UMC on open exchanges. The invested value is the portion of the investment pool which owning a token entitles the coin holder to in case of a claim. Initially, we propose the UMC network investing </w:t>
+      </w:r>
+      <w:r>
+        <w:t>0.25</w:t>
+      </w:r>
+      <w:r>
+        <w:t>% of all trad</w:t>
+      </w:r>
+      <w:r>
+        <w:t xml:space="preserve">ed funds into </w:t>
+      </w:r>
+      <w:r>
+        <w:t xml:space="preserve">a fund of </w:t>
+      </w:r>
+      <w:r>
+        <w:t>ETH</w:t>
+      </w:r>
+      <w:r>
+        <w:t xml:space="preserve">. </w:t>
+      </w:r>
+      <w:r>
+        <w:t>While there are fees to pay no matter the transaction on many blockchains, we aimed to leave ours low to encourage both buying and selling of UMC</w:t>
+      </w:r>
+      <w:r>
+        <w:t xml:space="preserve"> while still building future value for claim payouts.</w:t>
+      </w:r>
+    </w:p>
+    <w:p>
+      <w:pPr>
+        <w:spacing w:line="240" w:lineRule="auto"/>
+      </w:pPr>
+      <w:r>
+        <w:t xml:space="preserve">Smart contracts will allow policies to be awarded and paid out on a peer-to-peer basis. </w:t>
+      </w:r>
+      <w:r>
+        <w:t xml:space="preserve">Any float which is accrued from the investing of premiums would be paid out as rebates to all policy holders. </w:t>
+      </w:r>
+      <w:r>
+        <w:t xml:space="preserve">Developers will not approve or deny insurance claims, nor will they be responsible for paying out insurance claims. The investment value of a coin is tied directly to that coin and cannot be manipulated. </w:t>
+      </w:r>
+      <w:r>
+        <w:t xml:space="preserve">The investment value of a coin can be redeemed by a holder if and only if they submit a request via the UMC network and have it approved. </w:t>
+      </w:r>
+      <w:r>
+        <w:t>Insurance claims will be submitted to the UMC network</w:t>
+      </w:r>
+      <w:r>
+        <w:t xml:space="preserve"> and withdrawn from the invested funds</w:t>
+      </w:r>
+      <w:r>
+        <w:t>. If your claim cannot be paid by solely the invested funds in your holding, the remaining balance will be equally drawn from all coins in the pool. P</w:t>
+      </w:r>
+      <w:r>
+        <w:t>olicies and claims will be tied to a user’s public key</w:t>
+      </w:r>
+      <w:r>
+        <w:t xml:space="preserve"> and any tokens they hold.</w:t>
+      </w:r>
+    </w:p>
+    <w:p>
+      <w:pPr>
+        <w:spacing w:line="240" w:lineRule="auto"/>
+      </w:pPr>
+      <w:r>
+        <w:t>Ultimately, we decided this model was too complicated for our architecture. If tokens are traded on the open market, we do not want any extra value to be tied to the token. This would cause UMC to act more as a security and may cause stricter regulation of our platform. Additionally, we do not encourage people to use our platform in this model.</w:t>
       </w:r>
     </w:p>
     <w:p>
@@ -2464,102 +2550,11 @@
         <w:pStyle w:val="Heading2"/>
         <w:spacing w:line="240" w:lineRule="auto"/>
       </w:pPr>
-      <w:bookmarkStart w:id="11" w:name="_Toc488693016"/>
-      <w:r>
-        <w:t>Option 1 – Additional Transaction Fees</w:t>
+      <w:bookmarkStart w:id="11" w:name="_Toc488693017"/>
+      <w:r>
+        <w:t>Option 2 – Pay UMC for benefits</w:t>
       </w:r>
       <w:bookmarkEnd w:id="11"/>
-    </w:p>
-    <w:p>
-      <w:pPr>
-        <w:spacing w:line="240" w:lineRule="auto"/>
-      </w:pPr>
-    </w:p>
-    <w:p>
-      <w:pPr>
-        <w:spacing w:line="240" w:lineRule="auto"/>
-      </w:pPr>
-      <w:r>
-        <w:t xml:space="preserve">There </w:t>
-      </w:r>
-      <w:r>
-        <w:t xml:space="preserve">will be two values stored with a coin: intrinsic and invested. The intrinsic value of the coin is self-explanatory: this is the value of UMC on open exchanges. The invested value is the portion of the investment pool which owning a token entitles the coin holder to in case of a claim. Initially, we propose the UMC network investing </w:t>
-      </w:r>
-      <w:r>
-        <w:t>0.25</w:t>
-      </w:r>
-      <w:r>
-        <w:t>% of all trad</w:t>
-      </w:r>
-      <w:r>
-        <w:t xml:space="preserve">ed funds into </w:t>
-      </w:r>
-      <w:r>
-        <w:t xml:space="preserve">a fund of </w:t>
-      </w:r>
-      <w:r>
-        <w:t>ETH</w:t>
-      </w:r>
-      <w:r>
-        <w:t xml:space="preserve">. </w:t>
-      </w:r>
-      <w:r>
-        <w:t>While there are fees to pay no matter the transaction on many blockchains, we aimed to leave ours low to encourage both buying and selling of UMC</w:t>
-      </w:r>
-      <w:r>
-        <w:t xml:space="preserve"> while still building future value for claim payouts.</w:t>
-      </w:r>
-    </w:p>
-    <w:p>
-      <w:pPr>
-        <w:spacing w:line="240" w:lineRule="auto"/>
-      </w:pPr>
-      <w:r>
-        <w:t xml:space="preserve">Smart contracts will allow policies to be awarded and paid out on a peer-to-peer basis. </w:t>
-      </w:r>
-      <w:r>
-        <w:t xml:space="preserve">Any float which is accrued from the investing of premiums would be paid out as rebates to all policy holders. </w:t>
-      </w:r>
-      <w:r>
-        <w:t xml:space="preserve">Developers will not approve or deny insurance claims, nor will they be responsible for paying out insurance claims. The investment value of a coin is tied directly to that coin and cannot be manipulated. </w:t>
-      </w:r>
-      <w:r>
-        <w:t xml:space="preserve">The investment value of a coin can be redeemed by a holder if and only if they submit a request via the UMC network and have it approved. </w:t>
-      </w:r>
-      <w:r>
-        <w:t>Insurance claims will be submitted to the UMC network</w:t>
-      </w:r>
-      <w:r>
-        <w:t xml:space="preserve"> and withdrawn from the invested funds</w:t>
-      </w:r>
-      <w:r>
-        <w:t>. If your claim cannot be paid by solely the invested funds in your holding, the remaining balance will be equally drawn from all coins in the pool. P</w:t>
-      </w:r>
-      <w:r>
-        <w:t>olicies and claims will be tied to a user’s public key</w:t>
-      </w:r>
-      <w:r>
-        <w:t xml:space="preserve"> and any tokens they hold.</w:t>
-      </w:r>
-    </w:p>
-    <w:p>
-      <w:pPr>
-        <w:spacing w:line="240" w:lineRule="auto"/>
-      </w:pPr>
-      <w:r>
-        <w:t>Ultimately, we decided this model was too complicated for our architecture. If tokens are traded on the open market, we do not want any extra value to be tied to the token. This would cause UMC to act more as a security and may cause stricter regulation of our platform. Additionally, we do not encourage people to use our platform in this model.</w:t>
-      </w:r>
-    </w:p>
-    <w:p>
-      <w:pPr>
-        <w:pStyle w:val="Heading2"/>
-        <w:spacing w:line="240" w:lineRule="auto"/>
-      </w:pPr>
-      <w:bookmarkStart w:id="12" w:name="_Toc488693017"/>
-      <w:r>
-        <w:t>Option 2 – Pay UMC for benefits</w:t>
-      </w:r>
-      <w:bookmarkEnd w:id="12"/>
     </w:p>
     <w:p>
       <w:pPr>
@@ -2668,11 +2663,11 @@
       <w:pPr>
         <w:pStyle w:val="Heading3"/>
       </w:pPr>
-      <w:bookmarkStart w:id="13" w:name="_Toc488693018"/>
+      <w:bookmarkStart w:id="12" w:name="_Toc488693018"/>
       <w:r>
         <w:t>Guarding against fund depletion</w:t>
       </w:r>
-      <w:bookmarkEnd w:id="13"/>
+      <w:bookmarkEnd w:id="12"/>
     </w:p>
     <w:p>
       <w:pPr>
@@ -2699,10 +2694,16 @@
         <w:t xml:space="preserve">If an address opens a benefits package, they are eligible to withdraw their UMC at any time. However, if they withdraw prior to </w:t>
       </w:r>
       <w:r>
-        <w:t>180</w:t>
-      </w:r>
-      <w:r>
-        <w:t xml:space="preserve"> days of policy creation – they do so at a 10% UMC penalty.</w:t>
+        <w:t>365</w:t>
+      </w:r>
+      <w:r>
+        <w:t xml:space="preserve"> days of policy creation – they do so at a </w:t>
+      </w:r>
+      <w:r>
+        <w:t>6</w:t>
+      </w:r>
+      <w:r>
+        <w:t>0% UMC penalty.</w:t>
       </w:r>
       <w:r>
         <w:t xml:space="preserve"> We may adjust the penalty in case the float is depleted too quickly.</w:t>
@@ -2727,7 +2728,7 @@
         <w:pStyle w:val="Heading2"/>
         <w:spacing w:line="240" w:lineRule="auto"/>
       </w:pPr>
-      <w:bookmarkStart w:id="14" w:name="_Toc488693019"/>
+      <w:bookmarkStart w:id="13" w:name="_Toc488693019"/>
       <w:r>
         <w:t>Policy Creation, Claims,</w:t>
       </w:r>
@@ -2737,6 +2738,49 @@
       <w:r>
         <w:t>, and Waiting Period</w:t>
       </w:r>
+      <w:bookmarkEnd w:id="13"/>
+    </w:p>
+    <w:p/>
+    <w:p>
+      <w:pPr>
+        <w:spacing w:line="240" w:lineRule="auto"/>
+      </w:pPr>
+      <w:r>
+        <w:t>A policy can be created by any coin holder. Their policy w</w:t>
+      </w:r>
+      <w:r>
+        <w:t>ill be tied to their wallet address</w:t>
+      </w:r>
+      <w:r>
+        <w:t xml:space="preserve"> and a claim must be made against a certain policy. You cannot make a claim against a policy not associated with your address.</w:t>
+      </w:r>
+      <w:r>
+        <w:t xml:space="preserve"> UMC will pay out claims based on a schedule of benefits. The schedule includes </w:t>
+      </w:r>
+      <w:r>
+        <w:t>auto, home, life, or health costs uncovered by traditional insurance policies</w:t>
+      </w:r>
+      <w:r>
+        <w:t>.</w:t>
+      </w:r>
+    </w:p>
+    <w:p>
+      <w:pPr>
+        <w:spacing w:line="240" w:lineRule="auto"/>
+      </w:pPr>
+      <w:r>
+        <w:t>Claims will initially need to be judged by the greater community to be approved or denied. If a claim is approved, the value of the coin holder’s investment portion of their UMC will be credited first, followed by a payment from the greater UMC network drawing from other tokens. There will be a few safeguards to protect this from abuse:</w:t>
+      </w:r>
+    </w:p>
+    <w:p>
+      <w:pPr>
+        <w:pStyle w:val="Heading3"/>
+        <w:spacing w:line="240" w:lineRule="auto"/>
+      </w:pPr>
+      <w:bookmarkStart w:id="14" w:name="_Toc488693020"/>
+      <w:r>
+        <w:t>Waiting Period</w:t>
+      </w:r>
       <w:bookmarkEnd w:id="14"/>
     </w:p>
     <w:p/>
@@ -2745,30 +2789,19 @@
         <w:spacing w:line="240" w:lineRule="auto"/>
       </w:pPr>
       <w:r>
-        <w:t>A policy can be created by any coin holder. Their policy w</w:t>
-      </w:r>
-      <w:r>
-        <w:t>ill be tied to their wallet address</w:t>
-      </w:r>
-      <w:r>
-        <w:t xml:space="preserve"> and a claim must be made against a certain policy. You cannot make a claim against a policy not associated with your address.</w:t>
-      </w:r>
-      <w:r>
-        <w:t xml:space="preserve"> UMC will pay out claims based on a schedule of benefits. The schedule includes </w:t>
-      </w:r>
-      <w:r>
-        <w:t>auto, home, life, or health costs uncovered by traditional insurance policies</w:t>
-      </w:r>
-      <w:r>
-        <w:t>.</w:t>
-      </w:r>
-    </w:p>
-    <w:p>
-      <w:pPr>
-        <w:spacing w:line="240" w:lineRule="auto"/>
-      </w:pPr>
-      <w:r>
-        <w:t>Claims will initially need to be judged by the greater community to be approved or denied. If a claim is approved, the value of the coin holder’s investment portion of their UMC will be credited first, followed by a payment from the greater UMC network drawing from other tokens. There will be a few safeguards to protect this from abuse:</w:t>
+        <w:t xml:space="preserve">Each policy will have a </w:t>
+      </w:r>
+      <w:r>
+        <w:t>waiting period</w:t>
+      </w:r>
+      <w:r>
+        <w:t xml:space="preserve"> – ensuring these policies cannot be created and redeemed immediately. When initially launching UMC, we propose a </w:t>
+      </w:r>
+      <w:r>
+        <w:t>waiting period</w:t>
+      </w:r>
+      <w:r>
+        <w:t xml:space="preserve"> of 90 days.</w:t>
       </w:r>
     </w:p>
     <w:p>
@@ -2776,9 +2809,9 @@
         <w:pStyle w:val="Heading3"/>
         <w:spacing w:line="240" w:lineRule="auto"/>
       </w:pPr>
-      <w:bookmarkStart w:id="15" w:name="_Toc488693020"/>
-      <w:r>
-        <w:t>Waiting Period</w:t>
+      <w:bookmarkStart w:id="15" w:name="_Toc488693021"/>
+      <w:r>
+        <w:t>Maximum Payouts</w:t>
       </w:r>
       <w:bookmarkEnd w:id="15"/>
     </w:p>
@@ -2788,19 +2821,31 @@
         <w:spacing w:line="240" w:lineRule="auto"/>
       </w:pPr>
       <w:r>
-        <w:t xml:space="preserve">Each policy will have a </w:t>
-      </w:r>
-      <w:r>
-        <w:t>waiting period</w:t>
-      </w:r>
-      <w:r>
-        <w:t xml:space="preserve"> – ensuring these policies cannot be created and redeemed immediately. When initially launching UMC, we propose a </w:t>
-      </w:r>
-      <w:r>
-        <w:t>waiting period</w:t>
-      </w:r>
-      <w:r>
-        <w:t xml:space="preserve"> of 90 days.</w:t>
+        <w:t xml:space="preserve">To avoid overdrawing or otherwise straining the finances of UMC, we will set a maximum payout for </w:t>
+      </w:r>
+      <w:r>
+        <w:t>exchanges</w:t>
+      </w:r>
+      <w:r>
+        <w:t xml:space="preserve">. We intend to only cover </w:t>
+      </w:r>
+      <w:r>
+        <w:t>our schedule of benefits</w:t>
+      </w:r>
+      <w:r>
+        <w:t xml:space="preserve"> initially as they are financially less imposing and does not require the full adoption of UMC as a viable insurance alternative.</w:t>
+      </w:r>
+      <w:r>
+        <w:t xml:space="preserve"> To reiterate, UMC is not insurance – it is simply a wealth store to be </w:t>
+      </w:r>
+      <w:r>
+        <w:t>paid</w:t>
+      </w:r>
+      <w:r>
+        <w:t xml:space="preserve"> out in case of life emergencies.</w:t>
+      </w:r>
+      <w:r>
+        <w:t xml:space="preserve"> We are limiting payouts to 12,000 UMC, meaning the maximum investment one can make is 4,000 UMC.</w:t>
       </w:r>
     </w:p>
     <w:p>
@@ -2808,9 +2853,9 @@
         <w:pStyle w:val="Heading3"/>
         <w:spacing w:line="240" w:lineRule="auto"/>
       </w:pPr>
-      <w:bookmarkStart w:id="16" w:name="_Toc488693021"/>
-      <w:r>
-        <w:t>Maximum Payouts</w:t>
+      <w:bookmarkStart w:id="16" w:name="_Toc488693022"/>
+      <w:r>
+        <w:t>Minimum Policies</w:t>
       </w:r>
       <w:bookmarkEnd w:id="16"/>
     </w:p>
@@ -2820,31 +2865,7 @@
         <w:spacing w:line="240" w:lineRule="auto"/>
       </w:pPr>
       <w:r>
-        <w:t xml:space="preserve">To avoid overdrawing or otherwise straining the finances of UMC, we will set a maximum payout for </w:t>
-      </w:r>
-      <w:r>
-        <w:t>exchanges</w:t>
-      </w:r>
-      <w:r>
-        <w:t xml:space="preserve">. We intend to only cover </w:t>
-      </w:r>
-      <w:r>
-        <w:t>our schedule of benefits</w:t>
-      </w:r>
-      <w:r>
-        <w:t xml:space="preserve"> initially as they are financially less imposing and does not require the full adoption of UMC as a viable insurance alternative.</w:t>
-      </w:r>
-      <w:r>
-        <w:t xml:space="preserve"> To reiterate, UMC is not insurance – it is simply a wealth store to be </w:t>
-      </w:r>
-      <w:r>
-        <w:t>paid</w:t>
-      </w:r>
-      <w:r>
-        <w:t xml:space="preserve"> out in case of life emergencies.</w:t>
-      </w:r>
-      <w:r>
-        <w:t xml:space="preserve"> We are limiting payouts to 12,000 UMC, meaning the maximum investment one can make is 4,000 UMC.</w:t>
+        <w:t>To prevent multi-wallet vote stacking, we propose creating a minimum policy amount to discourage users from opening multiple policies with the sole purpose of garnering votes.</w:t>
       </w:r>
     </w:p>
     <w:p>
@@ -2852,32 +2873,12 @@
         <w:pStyle w:val="Heading3"/>
         <w:spacing w:line="240" w:lineRule="auto"/>
       </w:pPr>
-      <w:bookmarkStart w:id="17" w:name="_Toc488693022"/>
-      <w:r>
-        <w:t>Minimum Policies</w:t>
-      </w:r>
-      <w:bookmarkEnd w:id="17"/>
-    </w:p>
-    <w:p/>
-    <w:p>
-      <w:pPr>
-        <w:spacing w:line="240" w:lineRule="auto"/>
-      </w:pPr>
-      <w:r>
-        <w:t>To prevent multi-wallet vote stacking, we propose creating a minimum policy amount to discourage users from opening multiple policies with the sole purpose of garnering votes.</w:t>
-      </w:r>
-    </w:p>
-    <w:p>
-      <w:pPr>
-        <w:pStyle w:val="Heading3"/>
-        <w:spacing w:line="240" w:lineRule="auto"/>
-      </w:pPr>
-      <w:bookmarkStart w:id="18" w:name="_Toc488693023"/>
+      <w:bookmarkStart w:id="17" w:name="_Toc488693023"/>
       <w:r>
         <w:lastRenderedPageBreak/>
         <w:t>Regulating Policies and Claims</w:t>
       </w:r>
-      <w:bookmarkEnd w:id="18"/>
+      <w:bookmarkEnd w:id="17"/>
     </w:p>
     <w:p/>
     <w:p>
@@ -2989,11 +2990,11 @@
         <w:pStyle w:val="Heading1"/>
         <w:spacing w:line="240" w:lineRule="auto"/>
       </w:pPr>
-      <w:bookmarkStart w:id="19" w:name="_Toc488693024"/>
+      <w:bookmarkStart w:id="18" w:name="_Toc488693024"/>
       <w:r>
         <w:t>Roadmap</w:t>
       </w:r>
-      <w:bookmarkEnd w:id="19"/>
+      <w:bookmarkEnd w:id="18"/>
     </w:p>
     <w:p>
       <w:pPr>
@@ -3251,169 +3252,171 @@
         <w:pStyle w:val="Heading1"/>
         <w:spacing w:line="480" w:lineRule="auto"/>
       </w:pPr>
-      <w:bookmarkStart w:id="20" w:name="_Toc488693025"/>
+      <w:bookmarkStart w:id="19" w:name="_Toc488693025"/>
       <w:r>
         <w:lastRenderedPageBreak/>
         <w:t>Crowdfund</w:t>
       </w:r>
+      <w:bookmarkEnd w:id="19"/>
+    </w:p>
+    <w:p>
+      <w:pPr>
+        <w:spacing w:line="480" w:lineRule="auto"/>
+      </w:pPr>
+      <w:r>
+        <w:rPr>
+          <w:b/>
+        </w:rPr>
+        <w:t>Crowdfund</w:t>
+      </w:r>
+      <w:r>
+        <w:rPr>
+          <w:b/>
+        </w:rPr>
+        <w:t xml:space="preserve"> Start Date:</w:t>
+      </w:r>
+      <w:r>
+        <w:t xml:space="preserve"> 20 August 2017 12:00 UTC</w:t>
+      </w:r>
+    </w:p>
+    <w:p>
+      <w:pPr>
+        <w:spacing w:line="480" w:lineRule="auto"/>
+      </w:pPr>
+      <w:r>
+        <w:rPr>
+          <w:b/>
+        </w:rPr>
+        <w:t>Crowdfund</w:t>
+      </w:r>
+      <w:r>
+        <w:rPr>
+          <w:b/>
+        </w:rPr>
+        <w:t xml:space="preserve"> </w:t>
+      </w:r>
+      <w:r>
+        <w:rPr>
+          <w:b/>
+        </w:rPr>
+        <w:t>End Date:</w:t>
+      </w:r>
+      <w:r>
+        <w:t xml:space="preserve"> 20 September 2017 12:00 UTC </w:t>
+      </w:r>
+    </w:p>
+    <w:p>
+      <w:pPr>
+        <w:spacing w:line="480" w:lineRule="auto"/>
+      </w:pPr>
+      <w:r>
+        <w:rPr>
+          <w:b/>
+        </w:rPr>
+        <w:t>Issuance of UMC Tokens:</w:t>
+      </w:r>
+      <w:r>
+        <w:t xml:space="preserve"> 100 000 000 Tokens</w:t>
+      </w:r>
+    </w:p>
+    <w:p>
+      <w:pPr>
+        <w:spacing w:line="480" w:lineRule="auto"/>
+      </w:pPr>
+      <w:r>
+        <w:rPr>
+          <w:b/>
+        </w:rPr>
+        <w:t>Exchange rate:</w:t>
+      </w:r>
+      <w:r>
+        <w:t xml:space="preserve"> 600 UMC = 1 ETH. </w:t>
+      </w:r>
+    </w:p>
+    <w:p>
+      <w:pPr>
+        <w:spacing w:line="480" w:lineRule="auto"/>
+      </w:pPr>
+      <w:r>
+        <w:rPr>
+          <w:b/>
+        </w:rPr>
+        <w:t>Minimum transaction amount:</w:t>
+      </w:r>
+      <w:r>
+        <w:t xml:space="preserve"> 60 UMC (0.1 ETH) </w:t>
+      </w:r>
+    </w:p>
+    <w:p>
+      <w:pPr>
+        <w:spacing w:line="480" w:lineRule="auto"/>
+      </w:pPr>
+      <w:r>
+        <w:rPr>
+          <w:b/>
+        </w:rPr>
+        <w:t>Maximum transaction amount:</w:t>
+      </w:r>
+      <w:r>
+        <w:t xml:space="preserve"> 1 800 000 UMC (3 000 ETH) </w:t>
+      </w:r>
+    </w:p>
+    <w:p>
+      <w:pPr>
+        <w:spacing w:line="480" w:lineRule="auto"/>
+      </w:pPr>
+      <w:r>
+        <w:rPr>
+          <w:b/>
+        </w:rPr>
+        <w:t>Bonuses:</w:t>
+      </w:r>
+      <w:r>
+        <w:t xml:space="preserve"> in the first two days, the participants will get a 20% tokens bonus </w:t>
+      </w:r>
+    </w:p>
+    <w:p>
+      <w:pPr>
+        <w:spacing w:line="480" w:lineRule="auto"/>
+      </w:pPr>
+      <w:r>
+        <w:rPr>
+          <w:b/>
+        </w:rPr>
+        <w:t>Bounty:</w:t>
+      </w:r>
+      <w:r>
+        <w:t xml:space="preserve"> 1 200 000 Tokens (1.2% of issuance) </w:t>
+      </w:r>
+    </w:p>
+    <w:p>
+      <w:pPr>
+        <w:spacing w:line="480" w:lineRule="auto"/>
+      </w:pPr>
+      <w:r>
+        <w:rPr>
+          <w:b/>
+        </w:rPr>
+        <w:t>Total Sale goal:</w:t>
+      </w:r>
+      <w:r>
+        <w:t xml:space="preserve"> 100 000 </w:t>
+      </w:r>
+      <w:proofErr w:type="gramStart"/>
+      <w:r>
+        <w:t>ETH</w:t>
+      </w:r>
+      <w:proofErr w:type="gramEnd"/>
+      <w:r>
+        <w:t xml:space="preserve"> </w:t>
+      </w:r>
+    </w:p>
+    <w:p>
+      <w:pPr>
+        <w:spacing w:line="480" w:lineRule="auto"/>
+      </w:pPr>
+      <w:bookmarkStart w:id="20" w:name="_GoBack"/>
       <w:bookmarkEnd w:id="20"/>
-    </w:p>
-    <w:p>
-      <w:pPr>
-        <w:spacing w:line="480" w:lineRule="auto"/>
-      </w:pPr>
-      <w:r>
-        <w:rPr>
-          <w:b/>
-        </w:rPr>
-        <w:t>Crowdfund</w:t>
-      </w:r>
-      <w:r>
-        <w:rPr>
-          <w:b/>
-        </w:rPr>
-        <w:t xml:space="preserve"> Start Date:</w:t>
-      </w:r>
-      <w:r>
-        <w:t xml:space="preserve"> 20 August 2017 12:00 UTC</w:t>
-      </w:r>
-    </w:p>
-    <w:p>
-      <w:pPr>
-        <w:spacing w:line="480" w:lineRule="auto"/>
-      </w:pPr>
-      <w:r>
-        <w:rPr>
-          <w:b/>
-        </w:rPr>
-        <w:t>Crowdfund</w:t>
-      </w:r>
-      <w:r>
-        <w:rPr>
-          <w:b/>
-        </w:rPr>
-        <w:t xml:space="preserve"> </w:t>
-      </w:r>
-      <w:r>
-        <w:rPr>
-          <w:b/>
-        </w:rPr>
-        <w:t>End Date:</w:t>
-      </w:r>
-      <w:r>
-        <w:t xml:space="preserve"> 20 September 2017 12:00 UTC </w:t>
-      </w:r>
-    </w:p>
-    <w:p>
-      <w:pPr>
-        <w:spacing w:line="480" w:lineRule="auto"/>
-      </w:pPr>
-      <w:r>
-        <w:rPr>
-          <w:b/>
-        </w:rPr>
-        <w:t>Issuance of UMC Tokens:</w:t>
-      </w:r>
-      <w:r>
-        <w:t xml:space="preserve"> 100 000 000 Tokens</w:t>
-      </w:r>
-    </w:p>
-    <w:p>
-      <w:pPr>
-        <w:spacing w:line="480" w:lineRule="auto"/>
-      </w:pPr>
-      <w:r>
-        <w:rPr>
-          <w:b/>
-        </w:rPr>
-        <w:t>Exchange rate:</w:t>
-      </w:r>
-      <w:r>
-        <w:t xml:space="preserve"> 600 UMC = 1 ETH. </w:t>
-      </w:r>
-    </w:p>
-    <w:p>
-      <w:pPr>
-        <w:spacing w:line="480" w:lineRule="auto"/>
-      </w:pPr>
-      <w:r>
-        <w:rPr>
-          <w:b/>
-        </w:rPr>
-        <w:t>Minimum transaction amount:</w:t>
-      </w:r>
-      <w:r>
-        <w:t xml:space="preserve"> 60 UMC (0.1 ETH) </w:t>
-      </w:r>
-    </w:p>
-    <w:p>
-      <w:pPr>
-        <w:spacing w:line="480" w:lineRule="auto"/>
-      </w:pPr>
-      <w:r>
-        <w:rPr>
-          <w:b/>
-        </w:rPr>
-        <w:t>Maximum transaction amount:</w:t>
-      </w:r>
-      <w:r>
-        <w:t xml:space="preserve"> 1 800 000 UMC (3 000 ETH) </w:t>
-      </w:r>
-    </w:p>
-    <w:p>
-      <w:pPr>
-        <w:spacing w:line="480" w:lineRule="auto"/>
-      </w:pPr>
-      <w:r>
-        <w:rPr>
-          <w:b/>
-        </w:rPr>
-        <w:t>Bonuses:</w:t>
-      </w:r>
-      <w:r>
-        <w:t xml:space="preserve"> in the first two days, the participants will get a 20% tokens bonus </w:t>
-      </w:r>
-    </w:p>
-    <w:p>
-      <w:pPr>
-        <w:spacing w:line="480" w:lineRule="auto"/>
-      </w:pPr>
-      <w:r>
-        <w:rPr>
-          <w:b/>
-        </w:rPr>
-        <w:t>Bounty:</w:t>
-      </w:r>
-      <w:r>
-        <w:t xml:space="preserve"> 1 200 000 Tokens (1.2% of issuance) </w:t>
-      </w:r>
-    </w:p>
-    <w:p>
-      <w:pPr>
-        <w:spacing w:line="480" w:lineRule="auto"/>
-      </w:pPr>
-      <w:r>
-        <w:rPr>
-          <w:b/>
-        </w:rPr>
-        <w:t>Total Sale goal:</w:t>
-      </w:r>
-      <w:r>
-        <w:t xml:space="preserve"> 100 000 </w:t>
-      </w:r>
-      <w:proofErr w:type="gramStart"/>
-      <w:r>
-        <w:t>ETH</w:t>
-      </w:r>
-      <w:proofErr w:type="gramEnd"/>
-      <w:r>
-        <w:t xml:space="preserve"> </w:t>
-      </w:r>
-    </w:p>
-    <w:p>
-      <w:pPr>
-        <w:spacing w:line="480" w:lineRule="auto"/>
-      </w:pPr>
       <w:r>
         <w:rPr>
           <w:b/>
@@ -6406,7 +6409,7 @@
 </file>
 
 <file path=customXml/itemProps1.xml><?xml version="1.0" encoding="utf-8"?>
-<ds:datastoreItem xmlns:ds="http://schemas.openxmlformats.org/officeDocument/2006/customXml" ds:itemID="{A540732E-831B-4754-9A96-E5C6B72B9CAA}">
+<ds:datastoreItem xmlns:ds="http://schemas.openxmlformats.org/officeDocument/2006/customXml" ds:itemID="{5EBAA38A-ACB4-4457-B36F-53056200631F}">
   <ds:schemaRefs>
     <ds:schemaRef ds:uri="http://schemas.openxmlformats.org/officeDocument/2006/bibliography"/>
   </ds:schemaRefs>

</xml_diff>

<commit_message>
add presale + contribution defs
definition but not full impl of contribution
</commit_message>
<xml_diff>
--- a/documents/UMC.docx
+++ b/documents/UMC.docx
@@ -2587,14 +2587,20 @@
         <w:t xml:space="preserve"> the UMC spent and policyholders being able to redeem policies once every 180 days. For example, if you purchase 2 ETH worth of UMC during the crowd sale (more details about conversion below), then you would be able to buy benefits eligible for </w:t>
       </w:r>
       <w:r>
-        <w:t>10</w:t>
+        <w:t>4</w:t>
       </w:r>
       <w:r>
         <w:t xml:space="preserve"> ETH worth of valid payouts in the next 180 days. If you do not submit a valid claim in the next 180 days, the payout amount does not roll over. You are eligible to </w:t>
       </w:r>
       <w:r>
         <w:lastRenderedPageBreak/>
-        <w:t>cancel your benefit package at any time and withdraw your UMC, but you will do so at a 10% penalty to avoid fund depletion.</w:t>
+        <w:t xml:space="preserve">cancel your benefit package at any time and withdraw your UMC, but you will do so at a </w:t>
+      </w:r>
+      <w:r>
+        <w:t>7</w:t>
+      </w:r>
+      <w:r>
+        <w:t>0% penalty to avoid fund depletion.</w:t>
       </w:r>
     </w:p>
     <w:p>
@@ -2663,11 +2669,11 @@
       <w:pPr>
         <w:pStyle w:val="Heading3"/>
       </w:pPr>
-      <w:bookmarkStart w:id="12" w:name="_Toc488693018"/>
+      <w:bookmarkStart w:id="13" w:name="_Toc488693018"/>
       <w:r>
         <w:t>Guarding against fund depletion</w:t>
       </w:r>
-      <w:bookmarkEnd w:id="12"/>
+      <w:bookmarkEnd w:id="13"/>
     </w:p>
     <w:p>
       <w:pPr>
@@ -2700,7 +2706,7 @@
         <w:t xml:space="preserve"> days of policy creation – they do so at a </w:t>
       </w:r>
       <w:r>
-        <w:t>6</w:t>
+        <w:t>7</w:t>
       </w:r>
       <w:r>
         <w:t>0% UMC penalty.</w:t>
@@ -2728,7 +2734,7 @@
         <w:pStyle w:val="Heading2"/>
         <w:spacing w:line="240" w:lineRule="auto"/>
       </w:pPr>
-      <w:bookmarkStart w:id="13" w:name="_Toc488693019"/>
+      <w:bookmarkStart w:id="14" w:name="_Toc488693019"/>
       <w:r>
         <w:t>Policy Creation, Claims,</w:t>
       </w:r>
@@ -2738,7 +2744,7 @@
       <w:r>
         <w:t>, and Waiting Period</w:t>
       </w:r>
-      <w:bookmarkEnd w:id="13"/>
+      <w:bookmarkEnd w:id="14"/>
     </w:p>
     <w:p/>
     <w:p>
@@ -2777,11 +2783,11 @@
         <w:pStyle w:val="Heading3"/>
         <w:spacing w:line="240" w:lineRule="auto"/>
       </w:pPr>
-      <w:bookmarkStart w:id="14" w:name="_Toc488693020"/>
+      <w:bookmarkStart w:id="15" w:name="_Toc488693020"/>
       <w:r>
         <w:t>Waiting Period</w:t>
       </w:r>
-      <w:bookmarkEnd w:id="14"/>
+      <w:bookmarkEnd w:id="15"/>
     </w:p>
     <w:p/>
     <w:p>
@@ -2809,11 +2815,11 @@
         <w:pStyle w:val="Heading3"/>
         <w:spacing w:line="240" w:lineRule="auto"/>
       </w:pPr>
-      <w:bookmarkStart w:id="15" w:name="_Toc488693021"/>
+      <w:bookmarkStart w:id="16" w:name="_Toc488693021"/>
       <w:r>
         <w:t>Maximum Payouts</w:t>
       </w:r>
-      <w:bookmarkEnd w:id="15"/>
+      <w:bookmarkEnd w:id="16"/>
     </w:p>
     <w:p/>
     <w:p>
@@ -2845,7 +2851,19 @@
         <w:t xml:space="preserve"> out in case of life emergencies.</w:t>
       </w:r>
       <w:r>
-        <w:t xml:space="preserve"> We are limiting payouts to 12,000 UMC, meaning the maximum investment one can make is 4,000 UMC.</w:t>
+        <w:t xml:space="preserve"> We are limiting payouts to </w:t>
+      </w:r>
+      <w:r>
+        <w:t>2</w:t>
+      </w:r>
+      <w:r>
+        <w:t xml:space="preserve">,000 UMC, meaning the maximum investment one can make is </w:t>
+      </w:r>
+      <w:r>
+        <w:t>1</w:t>
+      </w:r>
+      <w:r>
+        <w:t>,000 UMC.</w:t>
       </w:r>
     </w:p>
     <w:p>
@@ -2853,11 +2871,11 @@
         <w:pStyle w:val="Heading3"/>
         <w:spacing w:line="240" w:lineRule="auto"/>
       </w:pPr>
-      <w:bookmarkStart w:id="16" w:name="_Toc488693022"/>
+      <w:bookmarkStart w:id="17" w:name="_Toc488693022"/>
       <w:r>
         <w:t>Minimum Policies</w:t>
       </w:r>
-      <w:bookmarkEnd w:id="16"/>
+      <w:bookmarkEnd w:id="17"/>
     </w:p>
     <w:p/>
     <w:p>
@@ -2873,12 +2891,12 @@
         <w:pStyle w:val="Heading3"/>
         <w:spacing w:line="240" w:lineRule="auto"/>
       </w:pPr>
-      <w:bookmarkStart w:id="17" w:name="_Toc488693023"/>
+      <w:bookmarkStart w:id="18" w:name="_Toc488693023"/>
       <w:r>
         <w:lastRenderedPageBreak/>
         <w:t>Regulating Policies and Claims</w:t>
       </w:r>
-      <w:bookmarkEnd w:id="17"/>
+      <w:bookmarkEnd w:id="18"/>
     </w:p>
     <w:p/>
     <w:p>
@@ -2904,7 +2922,13 @@
         <w:t xml:space="preserve"> prevent any </w:t>
       </w:r>
       <w:r>
-        <w:t xml:space="preserve">irregularities during the initial launch, but we will allow the community to decide the payout of a claim. This allows the community to set the guidelines for the market and account for things like inflation, severity of circumstance, and how comprehensive is the evidence submitted. </w:t>
+        <w:t>irregularities during the initial launch, but we will allow the community to decide the payout of a claim</w:t>
+      </w:r>
+      <w:r>
+        <w:t xml:space="preserve"> up to the claim cap</w:t>
+      </w:r>
+      <w:r>
+        <w:t xml:space="preserve">. This allows the community to set the guidelines for the market and account for things like severity of circumstance, and how comprehensive is the evidence submitted. </w:t>
       </w:r>
     </w:p>
     <w:p>
@@ -2990,11 +3014,11 @@
         <w:pStyle w:val="Heading1"/>
         <w:spacing w:line="240" w:lineRule="auto"/>
       </w:pPr>
-      <w:bookmarkStart w:id="18" w:name="_Toc488693024"/>
+      <w:bookmarkStart w:id="19" w:name="_Toc488693024"/>
       <w:r>
         <w:t>Roadmap</w:t>
       </w:r>
-      <w:bookmarkEnd w:id="18"/>
+      <w:bookmarkEnd w:id="19"/>
     </w:p>
     <w:p>
       <w:pPr>
@@ -3252,12 +3276,12 @@
         <w:pStyle w:val="Heading1"/>
         <w:spacing w:line="480" w:lineRule="auto"/>
       </w:pPr>
-      <w:bookmarkStart w:id="19" w:name="_Toc488693025"/>
+      <w:bookmarkStart w:id="20" w:name="_Toc488693025"/>
       <w:r>
         <w:lastRenderedPageBreak/>
         <w:t>Crowdfund</w:t>
       </w:r>
-      <w:bookmarkEnd w:id="19"/>
+      <w:bookmarkEnd w:id="20"/>
     </w:p>
     <w:p>
       <w:pPr>
@@ -3415,8 +3439,6 @@
       <w:pPr>
         <w:spacing w:line="480" w:lineRule="auto"/>
       </w:pPr>
-      <w:bookmarkStart w:id="20" w:name="_GoBack"/>
-      <w:bookmarkEnd w:id="20"/>
       <w:r>
         <w:rPr>
           <w:b/>
@@ -4242,6 +4264,8 @@
           <w:t>https://augur.net/</w:t>
         </w:r>
       </w:hyperlink>
+      <w:bookmarkStart w:id="12" w:name="_GoBack"/>
+      <w:bookmarkEnd w:id="12"/>
     </w:p>
   </w:footnote>
 </w:footnotes>
@@ -6409,7 +6433,7 @@
 </file>
 
 <file path=customXml/itemProps1.xml><?xml version="1.0" encoding="utf-8"?>
-<ds:datastoreItem xmlns:ds="http://schemas.openxmlformats.org/officeDocument/2006/customXml" ds:itemID="{5EBAA38A-ACB4-4457-B36F-53056200631F}">
+<ds:datastoreItem xmlns:ds="http://schemas.openxmlformats.org/officeDocument/2006/customXml" ds:itemID="{B72E2B75-B6E6-445C-8B4F-BCD0D8DF685C}">
   <ds:schemaRefs>
     <ds:schemaRef ds:uri="http://schemas.openxmlformats.org/officeDocument/2006/bibliography"/>
   </ds:schemaRefs>

</xml_diff>

<commit_message>
tweaking whitepaper after dev meeting
</commit_message>
<xml_diff>
--- a/documents/UMC.docx
+++ b/documents/UMC.docx
@@ -2587,8 +2587,10 @@
         <w:t xml:space="preserve"> the UMC spent and policyholders being able to redeem policies once every 180 days. For example, if you purchase 2 ETH worth of UMC during the crowd sale (more details about conversion below), then you would be able to buy benefits eligible for </w:t>
       </w:r>
       <w:r>
-        <w:t>4</w:t>
-      </w:r>
+        <w:t>10</w:t>
+      </w:r>
+      <w:bookmarkStart w:id="12" w:name="_GoBack"/>
+      <w:bookmarkEnd w:id="12"/>
       <w:r>
         <w:t xml:space="preserve"> ETH worth of valid payouts in the next 180 days. If you do not submit a valid claim in the next 180 days, the payout amount does not roll over. You are eligible to </w:t>
       </w:r>
@@ -2842,7 +2844,13 @@
         <w:t xml:space="preserve"> initially as they are financially less imposing and does not require the full adoption of UMC as a viable insurance alternative.</w:t>
       </w:r>
       <w:r>
-        <w:t xml:space="preserve"> To reiterate, UMC is not insurance – it is simply a wealth store to be </w:t>
+        <w:t xml:space="preserve"> To reiterate, UMC is not insurance – it is simply a store </w:t>
+      </w:r>
+      <w:r>
+        <w:t xml:space="preserve">of UMC tokens </w:t>
+      </w:r>
+      <w:r>
+        <w:t xml:space="preserve">to be </w:t>
       </w:r>
       <w:r>
         <w:t>paid</w:t>
@@ -2860,10 +2868,10 @@
         <w:t xml:space="preserve">,000 UMC, meaning the maximum investment one can make is </w:t>
       </w:r>
       <w:r>
-        <w:t>1</w:t>
-      </w:r>
-      <w:r>
-        <w:t>,000 UMC.</w:t>
+        <w:t>400</w:t>
+      </w:r>
+      <w:r>
+        <w:t xml:space="preserve"> UMC.</w:t>
       </w:r>
     </w:p>
     <w:p>
@@ -4264,8 +4272,6 @@
           <w:t>https://augur.net/</w:t>
         </w:r>
       </w:hyperlink>
-      <w:bookmarkStart w:id="12" w:name="_GoBack"/>
-      <w:bookmarkEnd w:id="12"/>
     </w:p>
   </w:footnote>
 </w:footnotes>
@@ -6433,7 +6439,7 @@
 </file>
 
 <file path=customXml/itemProps1.xml><?xml version="1.0" encoding="utf-8"?>
-<ds:datastoreItem xmlns:ds="http://schemas.openxmlformats.org/officeDocument/2006/customXml" ds:itemID="{B72E2B75-B6E6-445C-8B4F-BCD0D8DF685C}">
+<ds:datastoreItem xmlns:ds="http://schemas.openxmlformats.org/officeDocument/2006/customXml" ds:itemID="{0B9546C1-291A-429C-BE96-FF2719E958E9}">
   <ds:schemaRefs>
     <ds:schemaRef ds:uri="http://schemas.openxmlformats.org/officeDocument/2006/bibliography"/>
   </ds:schemaRefs>

</xml_diff>

<commit_message>
update some stale wp info
</commit_message>
<xml_diff>
--- a/documents/UMC.docx
+++ b/documents/UMC.docx
@@ -1112,7 +1112,7 @@
                 <w:noProof/>
                 <w:webHidden/>
               </w:rPr>
-              <w:t>10</w:t>
+              <w:t>9</w:t>
             </w:r>
             <w:r>
               <w:rPr>
@@ -1440,7 +1440,7 @@
                 <w:noProof/>
                 <w:webHidden/>
               </w:rPr>
-              <w:t>11</w:t>
+              <w:t>10</w:t>
             </w:r>
             <w:r>
               <w:rPr>
@@ -1604,7 +1604,7 @@
                 <w:noProof/>
                 <w:webHidden/>
               </w:rPr>
-              <w:t>12</w:t>
+              <w:t>11</w:t>
             </w:r>
             <w:r>
               <w:rPr>
@@ -2584,15 +2584,31 @@
         <w:t>x</w:t>
       </w:r>
       <w:r>
-        <w:t xml:space="preserve"> the UMC spent and policyholders being able to redeem policies once every 180 days. For example, if you purchase 2 ETH worth of UMC during the crowd sale (more details about conversion below), then you would be able to buy benefits eligible for </w:t>
+        <w:t xml:space="preserve"> the UMC spent and policyholders being able to redeem policies once every </w:t>
+      </w:r>
+      <w:r>
+        <w:t>365</w:t>
+      </w:r>
+      <w:r>
+        <w:t xml:space="preserve"> days. For example, if you purchase 2 ETH worth of UMC during the crowd sale (more details about conversion below), then you would be able to buy benefits eligible for </w:t>
       </w:r>
       <w:r>
         <w:t>10</w:t>
       </w:r>
-      <w:bookmarkStart w:id="12" w:name="_GoBack"/>
-      <w:bookmarkEnd w:id="12"/>
-      <w:r>
-        <w:t xml:space="preserve"> ETH worth of valid payouts in the next 180 days. If you do not submit a valid claim in the next 180 days, the payout amount does not roll over. You are eligible to </w:t>
+      <w:r>
+        <w:t xml:space="preserve"> ETH worth of valid payouts in the next </w:t>
+      </w:r>
+      <w:r>
+        <w:t>365</w:t>
+      </w:r>
+      <w:r>
+        <w:t xml:space="preserve"> days. If you do not submit a valid claim in the next </w:t>
+      </w:r>
+      <w:r>
+        <w:t>365</w:t>
+      </w:r>
+      <w:r>
+        <w:t xml:space="preserve"> days, the payout amount does not roll over. You are eligible to </w:t>
       </w:r>
       <w:r>
         <w:lastRenderedPageBreak/>
@@ -2615,10 +2631,10 @@
           <w:noProof/>
         </w:rPr>
         <w:drawing>
-          <wp:inline distT="0" distB="0" distL="0" distR="0" wp14:anchorId="42D591CC" wp14:editId="409F97AA">
-            <wp:extent cx="5943600" cy="6736080"/>
-            <wp:effectExtent l="0" t="0" r="0" b="7620"/>
-            <wp:docPr id="7" name="Picture 7" descr="C:\Users\terry\AppData\Local\Microsoft\Windows\INetCache\Content.Word\vehicle_explanation.jpg"/>
+          <wp:inline distT="0" distB="0" distL="0" distR="0" wp14:anchorId="1566D17A" wp14:editId="1AB13EA2">
+            <wp:extent cx="5943600" cy="3087338"/>
+            <wp:effectExtent l="0" t="0" r="0" b="0"/>
+            <wp:docPr id="8" name="Picture 8" descr="https://static.wixstatic.com/media/0a69bd_0f60202f6db7479580d53cbc88a57403~mv2_d_8400_4363_s_4_2.png/v1/fill/w_1569,h_815,al_c,usm_2.00_1.00_0.00/0a69bd_0f60202f6db7479580d53cbc88a57403~mv2_d_8400_4363_s_4_2.png"/>
             <wp:cNvGraphicFramePr>
               <a:graphicFrameLocks xmlns:a="http://schemas.openxmlformats.org/drawingml/2006/main" noChangeAspect="1"/>
             </wp:cNvGraphicFramePr>
@@ -2626,7 +2642,7 @@
               <a:graphicData uri="http://schemas.openxmlformats.org/drawingml/2006/picture">
                 <pic:pic xmlns:pic="http://schemas.openxmlformats.org/drawingml/2006/picture">
                   <pic:nvPicPr>
-                    <pic:cNvPr id="0" name="Picture 2" descr="C:\Users\terry\AppData\Local\Microsoft\Windows\INetCache\Content.Word\vehicle_explanation.jpg"/>
+                    <pic:cNvPr id="0" name="Picture 1" descr="https://static.wixstatic.com/media/0a69bd_0f60202f6db7479580d53cbc88a57403~mv2_d_8400_4363_s_4_2.png/v1/fill/w_1569,h_815,al_c,usm_2.00_1.00_0.00/0a69bd_0f60202f6db7479580d53cbc88a57403~mv2_d_8400_4363_s_4_2.png"/>
                     <pic:cNvPicPr>
                       <a:picLocks noChangeAspect="1" noChangeArrowheads="1"/>
                     </pic:cNvPicPr>
@@ -2647,7 +2663,7 @@
                   <pic:spPr bwMode="auto">
                     <a:xfrm>
                       <a:off x="0" y="0"/>
-                      <a:ext cx="5943600" cy="6736080"/>
+                      <a:ext cx="5943600" cy="3087338"/>
                     </a:xfrm>
                     <a:prstGeom prst="rect">
                       <a:avLst/>
@@ -2671,82 +2687,219 @@
       <w:pPr>
         <w:pStyle w:val="Heading3"/>
       </w:pPr>
-      <w:bookmarkStart w:id="13" w:name="_Toc488693018"/>
+      <w:bookmarkStart w:id="12" w:name="_Toc488693018"/>
       <w:r>
         <w:t>Guarding against fund depletion</w:t>
       </w:r>
+      <w:bookmarkEnd w:id="12"/>
+    </w:p>
+    <w:p>
+      <w:pPr>
+        <w:ind w:left="576"/>
+      </w:pPr>
+    </w:p>
+    <w:p>
+      <w:r>
+        <w:t>One concern that we share with traditional insurers is guarding against the funds being depleted. We will mitigate this via a few avenues.</w:t>
+      </w:r>
+    </w:p>
+    <w:p>
+      <w:pPr>
+        <w:pStyle w:val="Heading4"/>
+      </w:pPr>
+      <w:r>
+        <w:t>Early Withdrawal Fees</w:t>
+      </w:r>
+    </w:p>
+    <w:p/>
+    <w:p>
+      <w:r>
+        <w:t xml:space="preserve">If an address opens a benefits package, they are eligible to withdraw their UMC at any time. However, if they withdraw prior to </w:t>
+      </w:r>
+      <w:r>
+        <w:t>365</w:t>
+      </w:r>
+      <w:r>
+        <w:t xml:space="preserve"> days of policy creation – they do so at a </w:t>
+      </w:r>
+      <w:r>
+        <w:t>7</w:t>
+      </w:r>
+      <w:r>
+        <w:t>0% UMC penalty.</w:t>
+      </w:r>
+      <w:r>
+        <w:t xml:space="preserve"> We may adjust the penalty in case the float is depleted too quickly.</w:t>
+      </w:r>
+    </w:p>
+    <w:p>
+      <w:pPr>
+        <w:pStyle w:val="Heading4"/>
+      </w:pPr>
+      <w:r>
+        <w:t>Fraud Votes</w:t>
+      </w:r>
+    </w:p>
+    <w:p/>
+    <w:p>
+      <w:r>
+        <w:t>If a community member is discovered to have submitted a fraudulent claim, we propose canceling their policy and keeping the funds in the float.</w:t>
+      </w:r>
+    </w:p>
+    <w:p>
+      <w:pPr>
+        <w:pStyle w:val="Heading2"/>
+        <w:spacing w:line="240" w:lineRule="auto"/>
+      </w:pPr>
+      <w:bookmarkStart w:id="13" w:name="_Toc488693019"/>
+      <w:r>
+        <w:t>Policy Creation, Claims,</w:t>
+      </w:r>
+      <w:r>
+        <w:t xml:space="preserve"> Mature Date</w:t>
+      </w:r>
+      <w:r>
+        <w:t>, and Waiting Period</w:t>
+      </w:r>
       <w:bookmarkEnd w:id="13"/>
     </w:p>
-    <w:p>
-      <w:pPr>
-        <w:ind w:left="576"/>
-      </w:pPr>
-    </w:p>
-    <w:p>
+    <w:p/>
+    <w:p>
+      <w:pPr>
+        <w:spacing w:line="240" w:lineRule="auto"/>
+      </w:pPr>
+      <w:r>
+        <w:t>A policy can be created by any coin holder. Their policy w</w:t>
+      </w:r>
+      <w:r>
+        <w:t>ill be tied to their wallet address</w:t>
+      </w:r>
+      <w:r>
+        <w:t xml:space="preserve"> and a claim must be made against a certain policy. You cannot make a claim against a policy not associated with your address.</w:t>
+      </w:r>
+      <w:r>
+        <w:t xml:space="preserve"> UMC will pay out claims based on a schedule of benefits. The schedule includes </w:t>
+      </w:r>
+      <w:r>
+        <w:t>auto, home, life, or health costs uncovered by traditional insurance policies</w:t>
+      </w:r>
+      <w:r>
+        <w:t>.</w:t>
+      </w:r>
+    </w:p>
+    <w:p>
+      <w:pPr>
+        <w:spacing w:line="240" w:lineRule="auto"/>
+      </w:pPr>
       <w:r>
         <w:lastRenderedPageBreak/>
-        <w:t>One concern that we share with traditional insurers is guarding against the funds being depleted. We will mitigate this via a few avenues.</w:t>
-      </w:r>
-    </w:p>
-    <w:p>
-      <w:pPr>
-        <w:pStyle w:val="Heading4"/>
-      </w:pPr>
-      <w:r>
-        <w:t>Early Withdrawal Fees</w:t>
-      </w:r>
+        <w:t>Claims will initially need to be judged by the greater community to be approved or denied. If a claim is approved, the value of the coin holder’s investment portion of their UMC will be credited first, followed by a payment from the greater UMC network drawing from other tokens. There will be a few safeguards to protect this from abuse:</w:t>
+      </w:r>
+    </w:p>
+    <w:p>
+      <w:pPr>
+        <w:pStyle w:val="Heading3"/>
+        <w:spacing w:line="240" w:lineRule="auto"/>
+      </w:pPr>
+      <w:bookmarkStart w:id="14" w:name="_Toc488693020"/>
+      <w:r>
+        <w:t>Waiting Period</w:t>
+      </w:r>
+      <w:bookmarkEnd w:id="14"/>
     </w:p>
     <w:p/>
     <w:p>
-      <w:r>
-        <w:t xml:space="preserve">If an address opens a benefits package, they are eligible to withdraw their UMC at any time. However, if they withdraw prior to </w:t>
-      </w:r>
-      <w:r>
-        <w:t>365</w:t>
-      </w:r>
-      <w:r>
-        <w:t xml:space="preserve"> days of policy creation – they do so at a </w:t>
-      </w:r>
-      <w:r>
-        <w:t>7</w:t>
-      </w:r>
-      <w:r>
-        <w:t>0% UMC penalty.</w:t>
-      </w:r>
-      <w:r>
-        <w:t xml:space="preserve"> We may adjust the penalty in case the float is depleted too quickly.</w:t>
-      </w:r>
-    </w:p>
-    <w:p>
-      <w:pPr>
-        <w:pStyle w:val="Heading4"/>
-      </w:pPr>
-      <w:r>
-        <w:t>Fraud Votes</w:t>
-      </w:r>
+      <w:pPr>
+        <w:spacing w:line="240" w:lineRule="auto"/>
+      </w:pPr>
+      <w:r>
+        <w:t xml:space="preserve">Each policy will have a </w:t>
+      </w:r>
+      <w:r>
+        <w:t>waiting period</w:t>
+      </w:r>
+      <w:r>
+        <w:t xml:space="preserve"> – ensuring these policies cannot be created and redeemed immediately. When initially launching UMC, we propose a </w:t>
+      </w:r>
+      <w:r>
+        <w:t>waiting period</w:t>
+      </w:r>
+      <w:r>
+        <w:t xml:space="preserve"> of 90 days.</w:t>
+      </w:r>
+    </w:p>
+    <w:p>
+      <w:pPr>
+        <w:pStyle w:val="Heading3"/>
+        <w:spacing w:line="240" w:lineRule="auto"/>
+      </w:pPr>
+      <w:bookmarkStart w:id="15" w:name="_Toc488693021"/>
+      <w:r>
+        <w:t>Maximum Payouts</w:t>
+      </w:r>
+      <w:bookmarkEnd w:id="15"/>
     </w:p>
     <w:p/>
     <w:p>
-      <w:r>
-        <w:t>If a community member is discovered to have submitted a fraudulent claim, we propose canceling their policy and keeping the funds in the float.</w:t>
-      </w:r>
-    </w:p>
-    <w:p>
-      <w:pPr>
-        <w:pStyle w:val="Heading2"/>
-        <w:spacing w:line="240" w:lineRule="auto"/>
-      </w:pPr>
-      <w:bookmarkStart w:id="14" w:name="_Toc488693019"/>
-      <w:r>
-        <w:t>Policy Creation, Claims,</w:t>
-      </w:r>
-      <w:r>
-        <w:t xml:space="preserve"> Mature Date</w:t>
-      </w:r>
-      <w:r>
-        <w:t>, and Waiting Period</w:t>
-      </w:r>
-      <w:bookmarkEnd w:id="14"/>
+      <w:pPr>
+        <w:spacing w:line="240" w:lineRule="auto"/>
+      </w:pPr>
+      <w:r>
+        <w:t xml:space="preserve">To avoid overdrawing or otherwise straining the finances of UMC, we will set a maximum payout for </w:t>
+      </w:r>
+      <w:r>
+        <w:t>exchanges</w:t>
+      </w:r>
+      <w:r>
+        <w:t xml:space="preserve">. We intend to only cover </w:t>
+      </w:r>
+      <w:r>
+        <w:t>our schedule of benefits</w:t>
+      </w:r>
+      <w:r>
+        <w:t xml:space="preserve"> initially as they are financially less imposing and does not require the full adoption of UMC as a viable insurance alternative.</w:t>
+      </w:r>
+      <w:r>
+        <w:t xml:space="preserve"> To reiterate, UMC is not insurance – it is simply a store </w:t>
+      </w:r>
+      <w:r>
+        <w:t xml:space="preserve">of UMC tokens </w:t>
+      </w:r>
+      <w:r>
+        <w:t xml:space="preserve">to be </w:t>
+      </w:r>
+      <w:r>
+        <w:t>paid</w:t>
+      </w:r>
+      <w:r>
+        <w:t xml:space="preserve"> out in case of life emergencies.</w:t>
+      </w:r>
+      <w:r>
+        <w:t xml:space="preserve"> We are limiting payouts to </w:t>
+      </w:r>
+      <w:r>
+        <w:t>2</w:t>
+      </w:r>
+      <w:r>
+        <w:t xml:space="preserve">,000 UMC, meaning the maximum investment one can make is </w:t>
+      </w:r>
+      <w:r>
+        <w:t>400</w:t>
+      </w:r>
+      <w:r>
+        <w:t xml:space="preserve"> UMC.</w:t>
+      </w:r>
+    </w:p>
+    <w:p>
+      <w:pPr>
+        <w:pStyle w:val="Heading3"/>
+        <w:spacing w:line="240" w:lineRule="auto"/>
+      </w:pPr>
+      <w:bookmarkStart w:id="16" w:name="_Toc488693022"/>
+      <w:r>
+        <w:t>Minimum Policies</w:t>
+      </w:r>
+      <w:bookmarkEnd w:id="16"/>
     </w:p>
     <w:p/>
     <w:p>
@@ -2754,30 +2907,7 @@
         <w:spacing w:line="240" w:lineRule="auto"/>
       </w:pPr>
       <w:r>
-        <w:t>A policy can be created by any coin holder. Their policy w</w:t>
-      </w:r>
-      <w:r>
-        <w:t>ill be tied to their wallet address</w:t>
-      </w:r>
-      <w:r>
-        <w:t xml:space="preserve"> and a claim must be made against a certain policy. You cannot make a claim against a policy not associated with your address.</w:t>
-      </w:r>
-      <w:r>
-        <w:t xml:space="preserve"> UMC will pay out claims based on a schedule of benefits. The schedule includes </w:t>
-      </w:r>
-      <w:r>
-        <w:t>auto, home, life, or health costs uncovered by traditional insurance policies</w:t>
-      </w:r>
-      <w:r>
-        <w:t>.</w:t>
-      </w:r>
-    </w:p>
-    <w:p>
-      <w:pPr>
-        <w:spacing w:line="240" w:lineRule="auto"/>
-      </w:pPr>
-      <w:r>
-        <w:t>Claims will initially need to be judged by the greater community to be approved or denied. If a claim is approved, the value of the coin holder’s investment portion of their UMC will be credited first, followed by a payment from the greater UMC network drawing from other tokens. There will be a few safeguards to protect this from abuse:</w:t>
+        <w:t>To prevent multi-wallet vote stacking, we propose creating a minimum policy amount to discourage users from opening multiple policies with the sole purpose of garnering votes.</w:t>
       </w:r>
     </w:p>
     <w:p>
@@ -2785,126 +2915,11 @@
         <w:pStyle w:val="Heading3"/>
         <w:spacing w:line="240" w:lineRule="auto"/>
       </w:pPr>
-      <w:bookmarkStart w:id="15" w:name="_Toc488693020"/>
-      <w:r>
-        <w:t>Waiting Period</w:t>
-      </w:r>
-      <w:bookmarkEnd w:id="15"/>
-    </w:p>
-    <w:p/>
-    <w:p>
-      <w:pPr>
-        <w:spacing w:line="240" w:lineRule="auto"/>
-      </w:pPr>
-      <w:r>
-        <w:t xml:space="preserve">Each policy will have a </w:t>
-      </w:r>
-      <w:r>
-        <w:t>waiting period</w:t>
-      </w:r>
-      <w:r>
-        <w:t xml:space="preserve"> – ensuring these policies cannot be created and redeemed immediately. When initially launching UMC, we propose a </w:t>
-      </w:r>
-      <w:r>
-        <w:t>waiting period</w:t>
-      </w:r>
-      <w:r>
-        <w:t xml:space="preserve"> of 90 days.</w:t>
-      </w:r>
-    </w:p>
-    <w:p>
-      <w:pPr>
-        <w:pStyle w:val="Heading3"/>
-        <w:spacing w:line="240" w:lineRule="auto"/>
-      </w:pPr>
-      <w:bookmarkStart w:id="16" w:name="_Toc488693021"/>
-      <w:r>
-        <w:t>Maximum Payouts</w:t>
-      </w:r>
-      <w:bookmarkEnd w:id="16"/>
-    </w:p>
-    <w:p/>
-    <w:p>
-      <w:pPr>
-        <w:spacing w:line="240" w:lineRule="auto"/>
-      </w:pPr>
-      <w:r>
-        <w:t xml:space="preserve">To avoid overdrawing or otherwise straining the finances of UMC, we will set a maximum payout for </w:t>
-      </w:r>
-      <w:r>
-        <w:t>exchanges</w:t>
-      </w:r>
-      <w:r>
-        <w:t xml:space="preserve">. We intend to only cover </w:t>
-      </w:r>
-      <w:r>
-        <w:t>our schedule of benefits</w:t>
-      </w:r>
-      <w:r>
-        <w:t xml:space="preserve"> initially as they are financially less imposing and does not require the full adoption of UMC as a viable insurance alternative.</w:t>
-      </w:r>
-      <w:r>
-        <w:t xml:space="preserve"> To reiterate, UMC is not insurance – it is simply a store </w:t>
-      </w:r>
-      <w:r>
-        <w:t xml:space="preserve">of UMC tokens </w:t>
-      </w:r>
-      <w:r>
-        <w:t xml:space="preserve">to be </w:t>
-      </w:r>
-      <w:r>
-        <w:t>paid</w:t>
-      </w:r>
-      <w:r>
-        <w:t xml:space="preserve"> out in case of life emergencies.</w:t>
-      </w:r>
-      <w:r>
-        <w:t xml:space="preserve"> We are limiting payouts to </w:t>
-      </w:r>
-      <w:r>
-        <w:t>2</w:t>
-      </w:r>
-      <w:r>
-        <w:t xml:space="preserve">,000 UMC, meaning the maximum investment one can make is </w:t>
-      </w:r>
-      <w:r>
-        <w:t>400</w:t>
-      </w:r>
-      <w:r>
-        <w:t xml:space="preserve"> UMC.</w:t>
-      </w:r>
-    </w:p>
-    <w:p>
-      <w:pPr>
-        <w:pStyle w:val="Heading3"/>
-        <w:spacing w:line="240" w:lineRule="auto"/>
-      </w:pPr>
-      <w:bookmarkStart w:id="17" w:name="_Toc488693022"/>
-      <w:r>
-        <w:t>Minimum Policies</w:t>
+      <w:bookmarkStart w:id="17" w:name="_Toc488693023"/>
+      <w:r>
+        <w:t>Regulating Policies and Claims</w:t>
       </w:r>
       <w:bookmarkEnd w:id="17"/>
-    </w:p>
-    <w:p/>
-    <w:p>
-      <w:pPr>
-        <w:spacing w:line="240" w:lineRule="auto"/>
-      </w:pPr>
-      <w:r>
-        <w:t>To prevent multi-wallet vote stacking, we propose creating a minimum policy amount to discourage users from opening multiple policies with the sole purpose of garnering votes.</w:t>
-      </w:r>
-    </w:p>
-    <w:p>
-      <w:pPr>
-        <w:pStyle w:val="Heading3"/>
-        <w:spacing w:line="240" w:lineRule="auto"/>
-      </w:pPr>
-      <w:bookmarkStart w:id="18" w:name="_Toc488693023"/>
-      <w:r>
-        <w:lastRenderedPageBreak/>
-        <w:t>Regulating Policies and Claims</w:t>
-      </w:r>
-      <w:bookmarkEnd w:id="18"/>
     </w:p>
     <w:p/>
     <w:p>
@@ -3022,11 +3037,12 @@
         <w:pStyle w:val="Heading1"/>
         <w:spacing w:line="240" w:lineRule="auto"/>
       </w:pPr>
-      <w:bookmarkStart w:id="19" w:name="_Toc488693024"/>
-      <w:r>
+      <w:bookmarkStart w:id="18" w:name="_Toc488693024"/>
+      <w:r>
+        <w:lastRenderedPageBreak/>
         <w:t>Roadmap</w:t>
       </w:r>
-      <w:bookmarkEnd w:id="19"/>
+      <w:bookmarkEnd w:id="18"/>
     </w:p>
     <w:p>
       <w:pPr>
@@ -3284,151 +3300,165 @@
         <w:pStyle w:val="Heading1"/>
         <w:spacing w:line="480" w:lineRule="auto"/>
       </w:pPr>
-      <w:bookmarkStart w:id="20" w:name="_Toc488693025"/>
-      <w:r>
+      <w:bookmarkStart w:id="19" w:name="_Toc488693025"/>
+      <w:r>
+        <w:t>Crowdfund</w:t>
+      </w:r>
+      <w:bookmarkEnd w:id="19"/>
+    </w:p>
+    <w:p>
+      <w:pPr>
+        <w:spacing w:line="480" w:lineRule="auto"/>
+      </w:pPr>
+      <w:r>
+        <w:rPr>
+          <w:b/>
+        </w:rPr>
+        <w:t>Crowdfund</w:t>
+      </w:r>
+      <w:r>
+        <w:rPr>
+          <w:b/>
+        </w:rPr>
+        <w:t xml:space="preserve"> Start Date:</w:t>
+      </w:r>
+      <w:r>
+        <w:t xml:space="preserve"> 20 August 2017 12:00 UTC</w:t>
+      </w:r>
+    </w:p>
+    <w:p>
+      <w:pPr>
+        <w:spacing w:line="480" w:lineRule="auto"/>
+      </w:pPr>
+      <w:r>
+        <w:rPr>
+          <w:b/>
+        </w:rPr>
+        <w:t>Crowdfund</w:t>
+      </w:r>
+      <w:r>
+        <w:rPr>
+          <w:b/>
+        </w:rPr>
+        <w:t xml:space="preserve"> </w:t>
+      </w:r>
+      <w:r>
+        <w:rPr>
+          <w:b/>
+        </w:rPr>
+        <w:t>End Date:</w:t>
+      </w:r>
+      <w:r>
+        <w:t xml:space="preserve"> 20 </w:t>
+      </w:r>
+      <w:r>
+        <w:t>October</w:t>
+      </w:r>
+      <w:bookmarkStart w:id="20" w:name="_GoBack"/>
+      <w:bookmarkEnd w:id="20"/>
+      <w:r>
+        <w:t xml:space="preserve"> 2017 12:00 UTC </w:t>
+      </w:r>
+    </w:p>
+    <w:p>
+      <w:pPr>
+        <w:spacing w:line="480" w:lineRule="auto"/>
+      </w:pPr>
+      <w:r>
+        <w:rPr>
+          <w:b/>
+        </w:rPr>
+        <w:t>Issuance of UMC Tokens:</w:t>
+      </w:r>
+      <w:r>
+        <w:t xml:space="preserve"> 100 000 000 Tokens</w:t>
+      </w:r>
+    </w:p>
+    <w:p>
+      <w:pPr>
+        <w:spacing w:line="480" w:lineRule="auto"/>
+      </w:pPr>
+      <w:r>
+        <w:rPr>
+          <w:b/>
+        </w:rPr>
+        <w:t>Exchange rate:</w:t>
+      </w:r>
+      <w:r>
+        <w:t xml:space="preserve"> 600 UMC = 1 ETH. </w:t>
+      </w:r>
+    </w:p>
+    <w:p>
+      <w:pPr>
+        <w:spacing w:line="480" w:lineRule="auto"/>
+      </w:pPr>
+      <w:r>
+        <w:rPr>
+          <w:b/>
+        </w:rPr>
+        <w:t>Minimum transaction amount:</w:t>
+      </w:r>
+      <w:r>
+        <w:t xml:space="preserve"> 60 UMC (0.1 ETH) </w:t>
+      </w:r>
+    </w:p>
+    <w:p>
+      <w:pPr>
+        <w:spacing w:line="480" w:lineRule="auto"/>
+      </w:pPr>
+      <w:r>
+        <w:rPr>
+          <w:b/>
+        </w:rPr>
+        <w:t>Maximum transaction amount:</w:t>
+      </w:r>
+      <w:r>
+        <w:t xml:space="preserve"> 1 800 000 UMC (3 000 ETH) </w:t>
+      </w:r>
+    </w:p>
+    <w:p>
+      <w:pPr>
+        <w:spacing w:line="480" w:lineRule="auto"/>
+      </w:pPr>
+      <w:r>
+        <w:rPr>
+          <w:b/>
+        </w:rPr>
+        <w:t>Bonuses:</w:t>
+      </w:r>
+      <w:r>
+        <w:t xml:space="preserve"> </w:t>
+      </w:r>
+      <w:r>
+        <w:t>for the first 5000 ETH raised, a 100% bonus will be given</w:t>
+      </w:r>
+      <w:r>
+        <w:t xml:space="preserve"> </w:t>
+      </w:r>
+    </w:p>
+    <w:p>
+      <w:pPr>
+        <w:spacing w:line="480" w:lineRule="auto"/>
+      </w:pPr>
+      <w:r>
+        <w:rPr>
+          <w:b/>
+        </w:rPr>
+        <w:t>Bounty:</w:t>
+      </w:r>
+      <w:r>
+        <w:t xml:space="preserve"> 1 200 000 Tokens (1.2% of issuance) </w:t>
+      </w:r>
+    </w:p>
+    <w:p>
+      <w:pPr>
+        <w:spacing w:line="480" w:lineRule="auto"/>
+      </w:pPr>
+      <w:r>
+        <w:rPr>
+          <w:b/>
+        </w:rPr>
         <w:lastRenderedPageBreak/>
-        <w:t>Crowdfund</w:t>
-      </w:r>
-      <w:bookmarkEnd w:id="20"/>
-    </w:p>
-    <w:p>
-      <w:pPr>
-        <w:spacing w:line="480" w:lineRule="auto"/>
-      </w:pPr>
-      <w:r>
-        <w:rPr>
-          <w:b/>
-        </w:rPr>
-        <w:t>Crowdfund</w:t>
-      </w:r>
-      <w:r>
-        <w:rPr>
-          <w:b/>
-        </w:rPr>
-        <w:t xml:space="preserve"> Start Date:</w:t>
-      </w:r>
-      <w:r>
-        <w:t xml:space="preserve"> 20 August 2017 12:00 UTC</w:t>
-      </w:r>
-    </w:p>
-    <w:p>
-      <w:pPr>
-        <w:spacing w:line="480" w:lineRule="auto"/>
-      </w:pPr>
-      <w:r>
-        <w:rPr>
-          <w:b/>
-        </w:rPr>
-        <w:t>Crowdfund</w:t>
-      </w:r>
-      <w:r>
-        <w:rPr>
-          <w:b/>
-        </w:rPr>
-        <w:t xml:space="preserve"> </w:t>
-      </w:r>
-      <w:r>
-        <w:rPr>
-          <w:b/>
-        </w:rPr>
-        <w:t>End Date:</w:t>
-      </w:r>
-      <w:r>
-        <w:t xml:space="preserve"> 20 September 2017 12:00 UTC </w:t>
-      </w:r>
-    </w:p>
-    <w:p>
-      <w:pPr>
-        <w:spacing w:line="480" w:lineRule="auto"/>
-      </w:pPr>
-      <w:r>
-        <w:rPr>
-          <w:b/>
-        </w:rPr>
-        <w:t>Issuance of UMC Tokens:</w:t>
-      </w:r>
-      <w:r>
-        <w:t xml:space="preserve"> 100 000 000 Tokens</w:t>
-      </w:r>
-    </w:p>
-    <w:p>
-      <w:pPr>
-        <w:spacing w:line="480" w:lineRule="auto"/>
-      </w:pPr>
-      <w:r>
-        <w:rPr>
-          <w:b/>
-        </w:rPr>
-        <w:t>Exchange rate:</w:t>
-      </w:r>
-      <w:r>
-        <w:t xml:space="preserve"> 600 UMC = 1 ETH. </w:t>
-      </w:r>
-    </w:p>
-    <w:p>
-      <w:pPr>
-        <w:spacing w:line="480" w:lineRule="auto"/>
-      </w:pPr>
-      <w:r>
-        <w:rPr>
-          <w:b/>
-        </w:rPr>
-        <w:t>Minimum transaction amount:</w:t>
-      </w:r>
-      <w:r>
-        <w:t xml:space="preserve"> 60 UMC (0.1 ETH) </w:t>
-      </w:r>
-    </w:p>
-    <w:p>
-      <w:pPr>
-        <w:spacing w:line="480" w:lineRule="auto"/>
-      </w:pPr>
-      <w:r>
-        <w:rPr>
-          <w:b/>
-        </w:rPr>
-        <w:t>Maximum transaction amount:</w:t>
-      </w:r>
-      <w:r>
-        <w:t xml:space="preserve"> 1 800 000 UMC (3 000 ETH) </w:t>
-      </w:r>
-    </w:p>
-    <w:p>
-      <w:pPr>
-        <w:spacing w:line="480" w:lineRule="auto"/>
-      </w:pPr>
-      <w:r>
-        <w:rPr>
-          <w:b/>
-        </w:rPr>
-        <w:t>Bonuses:</w:t>
-      </w:r>
-      <w:r>
-        <w:t xml:space="preserve"> in the first two days, the participants will get a 20% tokens bonus </w:t>
-      </w:r>
-    </w:p>
-    <w:p>
-      <w:pPr>
-        <w:spacing w:line="480" w:lineRule="auto"/>
-      </w:pPr>
-      <w:r>
-        <w:rPr>
-          <w:b/>
-        </w:rPr>
-        <w:t>Bounty:</w:t>
-      </w:r>
-      <w:r>
-        <w:t xml:space="preserve"> 1 200 000 Tokens (1.2% of issuance) </w:t>
-      </w:r>
-    </w:p>
-    <w:p>
-      <w:pPr>
-        <w:spacing w:line="480" w:lineRule="auto"/>
-      </w:pPr>
-      <w:r>
-        <w:rPr>
-          <w:b/>
-        </w:rPr>
         <w:t>Total Sale goal:</w:t>
       </w:r>
       <w:r>
@@ -6439,7 +6469,7 @@
 </file>
 
 <file path=customXml/itemProps1.xml><?xml version="1.0" encoding="utf-8"?>
-<ds:datastoreItem xmlns:ds="http://schemas.openxmlformats.org/officeDocument/2006/customXml" ds:itemID="{0B9546C1-291A-429C-BE96-FF2719E958E9}">
+<ds:datastoreItem xmlns:ds="http://schemas.openxmlformats.org/officeDocument/2006/customXml" ds:itemID="{7E03041B-A63C-4416-AFFC-600CEA15A044}">
   <ds:schemaRefs>
     <ds:schemaRef ds:uri="http://schemas.openxmlformats.org/officeDocument/2006/bibliography"/>
   </ds:schemaRefs>

</xml_diff>

<commit_message>
Modified abstract and SEC section in white paper
</commit_message>
<xml_diff>
--- a/documents/UMC.docx
+++ b/documents/UMC.docx
@@ -1,6 +1,6 @@
 
 <file path=word/document.xml><?xml version="1.0" encoding="utf-8"?>
-<w:document xmlns:wpc="http://schemas.microsoft.com/office/word/2010/wordprocessingCanvas" xmlns:cx="http://schemas.microsoft.com/office/drawing/2014/chartex" xmlns:cx1="http://schemas.microsoft.com/office/drawing/2015/9/8/chartex" xmlns:cx2="http://schemas.microsoft.com/office/drawing/2015/10/21/chartex" xmlns:cx3="http://schemas.microsoft.com/office/drawing/2016/5/9/chartex" xmlns:cx4="http://schemas.microsoft.com/office/drawing/2016/5/10/chartex" xmlns:cx5="http://schemas.microsoft.com/office/drawing/2016/5/11/chartex" xmlns:cx6="http://schemas.microsoft.com/office/drawing/2016/5/12/chartex" xmlns:cx7="http://schemas.microsoft.com/office/drawing/2016/5/13/chartex" xmlns:cx8="http://schemas.microsoft.com/office/drawing/2016/5/14/chartex" xmlns:mc="http://schemas.openxmlformats.org/markup-compatibility/2006" xmlns:aink="http://schemas.microsoft.com/office/drawing/2016/ink" xmlns:am3d="http://schemas.microsoft.com/office/drawing/2017/model3d" xmlns:o="urn:schemas-microsoft-com:office:office" xmlns:r="http://schemas.openxmlformats.org/officeDocument/2006/relationships" xmlns:m="http://schemas.openxmlformats.org/officeDocument/2006/math" xmlns:v="urn:schemas-microsoft-com:vml" xmlns:wp14="http://schemas.microsoft.com/office/word/2010/wordprocessingDrawing" xmlns:wp="http://schemas.openxmlformats.org/drawingml/2006/wordprocessingDrawing" xmlns:w10="urn:schemas-microsoft-com:office:word" xmlns:w="http://schemas.openxmlformats.org/wordprocessingml/2006/main" xmlns:w14="http://schemas.microsoft.com/office/word/2010/wordml" xmlns:w15="http://schemas.microsoft.com/office/word/2012/wordml" xmlns:w16cid="http://schemas.microsoft.com/office/word/2016/wordml/cid" xmlns:w16se="http://schemas.microsoft.com/office/word/2015/wordml/symex" xmlns:wpg="http://schemas.microsoft.com/office/word/2010/wordprocessingGroup" xmlns:wpi="http://schemas.microsoft.com/office/word/2010/wordprocessingInk" xmlns:wne="http://schemas.microsoft.com/office/word/2006/wordml" xmlns:wps="http://schemas.microsoft.com/office/word/2010/wordprocessingShape" mc:Ignorable="w14 w15 w16se w16cid wp14">
+<w:document xmlns:wpc="http://schemas.microsoft.com/office/word/2010/wordprocessingCanvas" xmlns:cx="http://schemas.microsoft.com/office/drawing/2014/chartex" xmlns:cx1="http://schemas.microsoft.com/office/drawing/2015/9/8/chartex" xmlns:cx2="http://schemas.microsoft.com/office/drawing/2015/10/21/chartex" xmlns:cx3="http://schemas.microsoft.com/office/drawing/2016/5/9/chartex" xmlns:cx4="http://schemas.microsoft.com/office/drawing/2016/5/10/chartex" xmlns:cx5="http://schemas.microsoft.com/office/drawing/2016/5/11/chartex" xmlns:cx6="http://schemas.microsoft.com/office/drawing/2016/5/12/chartex" xmlns:cx7="http://schemas.microsoft.com/office/drawing/2016/5/13/chartex" xmlns:cx8="http://schemas.microsoft.com/office/drawing/2016/5/14/chartex" xmlns:mc="http://schemas.openxmlformats.org/markup-compatibility/2006" xmlns:aink="http://schemas.microsoft.com/office/drawing/2016/ink" xmlns:am3d="http://schemas.microsoft.com/office/drawing/2017/model3d" xmlns:o="urn:schemas-microsoft-com:office:office" xmlns:r="http://schemas.openxmlformats.org/officeDocument/2006/relationships" xmlns:m="http://schemas.openxmlformats.org/officeDocument/2006/math" xmlns:v="urn:schemas-microsoft-com:vml" xmlns:wp14="http://schemas.microsoft.com/office/word/2010/wordprocessingDrawing" xmlns:wp="http://schemas.openxmlformats.org/drawingml/2006/wordprocessingDrawing" xmlns:w10="urn:schemas-microsoft-com:office:word" xmlns:w="http://schemas.openxmlformats.org/wordprocessingml/2006/main" xmlns:w14="http://schemas.microsoft.com/office/word/2010/wordml" xmlns:w15="http://schemas.microsoft.com/office/word/2012/wordml" xmlns:w16cid="http://schemas.microsoft.com/office/word/2016/wordml/cid" xmlns:w16se="http://schemas.microsoft.com/office/word/2015/wordml/symex" xmlns:wpg="http://schemas.microsoft.com/office/word/2010/wordprocessingGroup" xmlns:wpi="http://schemas.microsoft.com/office/word/2010/wordprocessingInk" xmlns:wne="http://schemas.microsoft.com/office/word/2006/wordml" xmlns:wps="http://schemas.microsoft.com/office/word/2010/wordprocessingShape" xmlns:a="http://schemas.openxmlformats.org/drawingml/2006/main" xmlns:pic="http://schemas.openxmlformats.org/drawingml/2006/picture" xmlns:a14="http://schemas.microsoft.com/office/drawing/2010/main" mc:Ignorable="w14 w15 w16se w16cid wp14">
   <w:body>
     <w:p>
       <w:pPr>
@@ -8,7 +8,7 @@
         <w:contextualSpacing w:val="0"/>
         <w:jc w:val="center"/>
       </w:pPr>
-      <w:bookmarkStart w:id="0" w:name="_Hlk487403174"/>
+      <w:bookmarkStart w:name="_Hlk487403174" w:id="0"/>
       <w:r>
         <w:t xml:space="preserve">Umbrella Coin: Peer-to-Peer </w:t>
       </w:r>
@@ -69,109 +69,63 @@
           <w:b/>
         </w:rPr>
       </w:pPr>
-      <w:bookmarkStart w:id="1" w:name="_Hlk487403213"/>
-      <w:r>
-        <w:rPr>
-          <w:b/>
+      <w:bookmarkStart w:name="_Hlk487403213" w:id="1"/>
+      <w:r>
+        <w:rPr>
+          <w:b w:val="1"/>
+          <w:bCs w:val="1"/>
         </w:rPr>
         <w:t>Abstract</w:t>
       </w:r>
     </w:p>
-    <w:p>
-      <w:pPr>
-        <w:spacing w:line="240" w:lineRule="auto"/>
-      </w:pPr>
-      <w:bookmarkStart w:id="2" w:name="_Hlk487903462"/>
-      <w:r>
-        <w:t>The Umbrella Coin</w:t>
-      </w:r>
-      <w:r>
-        <w:t xml:space="preserve"> (UMC)</w:t>
-      </w:r>
-      <w:r>
-        <w:t xml:space="preserve"> team is building a next generation model for</w:t>
-      </w:r>
-      <w:r>
-        <w:t xml:space="preserve"> providing risk management for individuals and businesses.</w:t>
-      </w:r>
-      <w:bookmarkEnd w:id="2"/>
-      <w:r>
-        <w:t xml:space="preserve"> Our solution will be built on a decentralized, blockchain platform to avoid the fees and management costs associated with traditional insurance companies.</w:t>
-      </w:r>
-      <w:r>
-        <w:t xml:space="preserve"> We are aiming to have UMC tokens </w:t>
-      </w:r>
-      <w:r>
-        <w:t>augment</w:t>
-      </w:r>
-      <w:r>
-        <w:t xml:space="preserve"> standard insurance policies such as life/health (L/H) and property/casualty</w:t>
-      </w:r>
-      <w:r>
-        <w:t xml:space="preserve"> </w:t>
-      </w:r>
-      <w:r>
-        <w:t>(P/C).</w:t>
-      </w:r>
-      <w:r>
-        <w:t xml:space="preserve"> </w:t>
-      </w:r>
-      <w:r>
-        <w:t xml:space="preserve">Total net premiums for </w:t>
-      </w:r>
-      <w:r>
-        <w:t>L/H</w:t>
-      </w:r>
-      <w:r>
-        <w:t xml:space="preserve"> and </w:t>
-      </w:r>
-      <w:r>
-        <w:t>P/C</w:t>
-      </w:r>
-      <w:r>
-        <w:t xml:space="preserve"> insurers was approximately 1.2 trillion in the United States alone in 2015</w:t>
-      </w:r>
-      <w:r>
-        <w:rPr>
-          <w:rStyle w:val="FootnoteReference"/>
-        </w:rPr>
-        <w:footnoteReference w:id="3"/>
-      </w:r>
-      <w:r>
-        <w:t>.</w:t>
-      </w:r>
-      <w:r>
-        <w:t xml:space="preserve"> Juxtapose net premiums with the total profits, approximately 100 billion</w:t>
-      </w:r>
-      <w:r>
-        <w:rPr>
-          <w:rStyle w:val="FootnoteReference"/>
-        </w:rPr>
-        <w:footnoteReference w:id="4"/>
-      </w:r>
-      <w:r>
-        <w:t xml:space="preserve">, and there is a clear opportunity for the insured to cut out middle men and stop overpaying for coverage. </w:t>
-      </w:r>
-      <w:r>
-        <w:t>Furthermore, policyholder</w:t>
-      </w:r>
-      <w:r>
-        <w:t>’</w:t>
-      </w:r>
-      <w:r>
-        <w:t xml:space="preserve">s requirement to pay a deductible </w:t>
-      </w:r>
-      <w:r>
-        <w:t xml:space="preserve">and other hidden costs </w:t>
-      </w:r>
-      <w:r>
-        <w:t xml:space="preserve">imposes an even greater overhead when attempting to make insurance claims. Our goal is to make UMC viable for </w:t>
-      </w:r>
-      <w:r>
-        <w:t>standard benefit payouts</w:t>
-      </w:r>
-      <w:r>
-        <w:t xml:space="preserve"> and later expand to full insurance policies.</w:t>
+    <w:p w14:noSpellErr="1">
+      <w:pPr>
+        <w:rPr>
+          <w:rFonts w:ascii="corbel (body)" w:hAnsi="corbel (body)" w:eastAsia="corbel (body)" w:cs="corbel (body)"/>
+          <w:noProof w:val="0"/>
+          <w:color w:val="222222"/>
+          <w:sz w:val="22"/>
+          <w:szCs w:val="22"/>
+          <w:lang w:val="en-US"/>
+        </w:rPr>
+      </w:pPr>
+      <w:r>
+        <w:rPr>
+          <w:rFonts w:ascii="corbel (body)" w:hAnsi="corbel (body)" w:eastAsia="corbel (body)" w:cs="corbel (body)"/>
+          <w:noProof w:val="0"/>
+          <w:color w:val="222222"/>
+          <w:sz w:val="22"/>
+          <w:szCs w:val="22"/>
+          <w:lang w:val="en-US"/>
+        </w:rPr>
+        <w:t xml:space="preserve">The Umbrella Coin (UMC) team is building a next generation model to offset high customer costs for uncovered costs of care by insurance companies such as deductibles, copays whether it be in the automobile, healthcare, life insurance or property insurances. Our solution will be built on a decentralized, blockchain platform to avoid fees and management overhead costs associated with claims for traditional insurance companies and provide a trustless protocol without need for centralized agency for auditing. We’re offering fixed cost premiums for all customers, refundable premiums at the end of term period and not playing dice with customer’s lives. </w:t>
+      </w:r>
+      <w:r>
+        <w:rPr>
+          <w:rFonts w:ascii="corbel (body)" w:hAnsi="corbel (body)" w:eastAsia="corbel (body)" w:cs="corbel (body)"/>
+          <w:noProof w:val="0"/>
+          <w:color w:val="222222"/>
+          <w:sz w:val="22"/>
+          <w:szCs w:val="22"/>
+          <w:lang w:val="en-US"/>
+        </w:rPr>
+        <w:t>Therefore,</w:t>
+      </w:r>
+      <w:r>
+        <w:rPr>
+          <w:rFonts w:ascii="corbel (body)" w:hAnsi="corbel (body)" w:eastAsia="corbel (body)" w:cs="corbel (body)"/>
+          <w:noProof w:val="0"/>
+          <w:color w:val="222222"/>
+          <w:sz w:val="22"/>
+          <w:szCs w:val="22"/>
+          <w:lang w:val="en-US"/>
+        </w:rPr>
+        <w:t xml:space="preserve"> we are aiming to have UMC tokens augment standard insurance policies such as life/health (L/H) and property/casualty (P/C). Total net premiums for L/H and P/C insurers was approximately $1.2 trillion in the US alone in 2015. Juxtapose net premiums with total profits, approximately 100 billion and there is a clear opportunity for the insured to cut out middlemen and cover the costs of deductibles. Our goal is to make UMC viable for filling this uncovered space for high out-of-pocket costs and in the long-term provide insurance policies.</w:t>
+      </w:r>
+    </w:p>
+    <w:p>
+      <w:r>
+        <w:br/>
       </w:r>
     </w:p>
     <w:p>
@@ -183,7 +137,7 @@
     <w:sdt>
       <w:sdtPr>
         <w:rPr>
-          <w:rFonts w:asciiTheme="minorHAnsi" w:eastAsiaTheme="minorEastAsia" w:hAnsiTheme="minorHAnsi" w:cstheme="minorBidi"/>
+          <w:rFonts w:asciiTheme="minorHAnsi" w:hAnsiTheme="minorHAnsi" w:eastAsiaTheme="minorEastAsia" w:cstheme="minorBidi"/>
           <w:b w:val="0"/>
           <w:bCs w:val="0"/>
           <w:smallCaps w:val="0"/>
@@ -232,7 +186,7 @@
           <w:r>
             <w:fldChar w:fldCharType="separate"/>
           </w:r>
-          <w:hyperlink w:anchor="_Toc490581099" w:history="1">
+          <w:hyperlink w:history="1" w:anchor="_Toc490581099">
             <w:r>
               <w:rPr>
                 <w:rStyle w:val="Hyperlink"/>
@@ -314,7 +268,7 @@
               <w:noProof/>
             </w:rPr>
           </w:pPr>
-          <w:hyperlink w:anchor="_Toc490581100" w:history="1">
+          <w:hyperlink w:history="1" w:anchor="_Toc490581100">
             <w:r>
               <w:rPr>
                 <w:rStyle w:val="Hyperlink"/>
@@ -396,7 +350,7 @@
               <w:noProof/>
             </w:rPr>
           </w:pPr>
-          <w:hyperlink w:anchor="_Toc490581101" w:history="1">
+          <w:hyperlink w:history="1" w:anchor="_Toc490581101">
             <w:r>
               <w:rPr>
                 <w:rStyle w:val="Hyperlink"/>
@@ -478,7 +432,7 @@
               <w:noProof/>
             </w:rPr>
           </w:pPr>
-          <w:hyperlink w:anchor="_Toc490581102" w:history="1">
+          <w:hyperlink w:history="1" w:anchor="_Toc490581102">
             <w:r>
               <w:rPr>
                 <w:rStyle w:val="Hyperlink"/>
@@ -560,7 +514,7 @@
               <w:noProof/>
             </w:rPr>
           </w:pPr>
-          <w:hyperlink w:anchor="_Toc490581103" w:history="1">
+          <w:hyperlink w:history="1" w:anchor="_Toc490581103">
             <w:r>
               <w:rPr>
                 <w:rStyle w:val="Hyperlink"/>
@@ -642,7 +596,7 @@
               <w:noProof/>
             </w:rPr>
           </w:pPr>
-          <w:hyperlink w:anchor="_Toc490581104" w:history="1">
+          <w:hyperlink w:history="1" w:anchor="_Toc490581104">
             <w:r>
               <w:rPr>
                 <w:rStyle w:val="Hyperlink"/>
@@ -724,7 +678,7 @@
               <w:noProof/>
             </w:rPr>
           </w:pPr>
-          <w:hyperlink w:anchor="_Toc490581105" w:history="1">
+          <w:hyperlink w:history="1" w:anchor="_Toc490581105">
             <w:r>
               <w:rPr>
                 <w:rStyle w:val="Hyperlink"/>
@@ -805,7 +759,7 @@
               <w:noProof/>
             </w:rPr>
           </w:pPr>
-          <w:hyperlink w:anchor="_Toc490581106" w:history="1">
+          <w:hyperlink w:history="1" w:anchor="_Toc490581106">
             <w:r>
               <w:rPr>
                 <w:rStyle w:val="Hyperlink"/>
@@ -874,7 +828,7 @@
               <w:noProof/>
             </w:rPr>
           </w:pPr>
-          <w:hyperlink w:anchor="_Toc490581107" w:history="1">
+          <w:hyperlink w:history="1" w:anchor="_Toc490581107">
             <w:r>
               <w:rPr>
                 <w:rStyle w:val="Hyperlink"/>
@@ -956,7 +910,7 @@
               <w:noProof/>
             </w:rPr>
           </w:pPr>
-          <w:hyperlink w:anchor="_Toc490581108" w:history="1">
+          <w:hyperlink w:history="1" w:anchor="_Toc490581108">
             <w:r>
               <w:rPr>
                 <w:rStyle w:val="Hyperlink"/>
@@ -1038,7 +992,7 @@
               <w:noProof/>
             </w:rPr>
           </w:pPr>
-          <w:hyperlink w:anchor="_Toc490581109" w:history="1">
+          <w:hyperlink w:history="1" w:anchor="_Toc490581109">
             <w:r>
               <w:rPr>
                 <w:rStyle w:val="Hyperlink"/>
@@ -1120,7 +1074,7 @@
               <w:noProof/>
             </w:rPr>
           </w:pPr>
-          <w:hyperlink w:anchor="_Toc490581110" w:history="1">
+          <w:hyperlink w:history="1" w:anchor="_Toc490581110">
             <w:r>
               <w:rPr>
                 <w:rStyle w:val="Hyperlink"/>
@@ -1202,7 +1156,7 @@
               <w:noProof/>
             </w:rPr>
           </w:pPr>
-          <w:hyperlink w:anchor="_Toc490581111" w:history="1">
+          <w:hyperlink w:history="1" w:anchor="_Toc490581111">
             <w:r>
               <w:rPr>
                 <w:rStyle w:val="Hyperlink"/>
@@ -1284,7 +1238,7 @@
               <w:noProof/>
             </w:rPr>
           </w:pPr>
-          <w:hyperlink w:anchor="_Toc490581112" w:history="1">
+          <w:hyperlink w:history="1" w:anchor="_Toc490581112">
             <w:r>
               <w:rPr>
                 <w:rStyle w:val="Hyperlink"/>
@@ -1366,7 +1320,7 @@
               <w:noProof/>
             </w:rPr>
           </w:pPr>
-          <w:hyperlink w:anchor="_Toc490581113" w:history="1">
+          <w:hyperlink w:history="1" w:anchor="_Toc490581113">
             <w:r>
               <w:rPr>
                 <w:rStyle w:val="Hyperlink"/>
@@ -1469,7 +1423,7 @@
         <w:pStyle w:val="Heading1"/>
         <w:spacing w:line="240" w:lineRule="auto"/>
       </w:pPr>
-      <w:bookmarkStart w:id="3" w:name="_Toc490581099"/>
+      <w:bookmarkStart w:name="_Toc490581099" w:id="3"/>
       <w:r>
         <w:lastRenderedPageBreak/>
         <w:t>Insurance</w:t>
@@ -1546,6 +1500,7 @@
         <w:jc w:val="center"/>
       </w:pPr>
       <w:r>
+        <w:rPr/>
         <w:t>Figure 1. Car Insurance Premiums by age</w:t>
       </w:r>
       <w:r>
@@ -1566,27 +1521,35 @@
         <w:spacing w:line="240" w:lineRule="auto"/>
       </w:pPr>
       <w:r>
+        <w:rPr/>
         <w:t xml:space="preserve">An insurance policy is </w:t>
       </w:r>
       <w:r>
+        <w:rPr/>
         <w:t xml:space="preserve">a financial contract by which the buyer is protected from financial responsibility in the case of an emergency or unexpected life-event. There </w:t>
       </w:r>
       <w:r>
+        <w:rPr/>
         <w:t>is</w:t>
       </w:r>
       <w:r>
+        <w:rPr/>
         <w:t xml:space="preserve"> a litany of items that </w:t>
       </w:r>
       <w:r>
+        <w:rPr/>
         <w:t>can</w:t>
       </w:r>
       <w:r>
+        <w:rPr/>
         <w:t xml:space="preserve"> be insured under a given policy including homes, automobiles, health care, or personal goods. </w:t>
       </w:r>
       <w:r>
+        <w:rPr/>
         <w:t>While offering peace of mind and a safeguard against risk for policyholders, insurance is a boon for insurers. Warren Buffett, famous investor and CEO of Berkshire Hathaway,</w:t>
       </w:r>
       <w:r>
+        <w:rPr/>
         <w:t xml:space="preserve"> referred to insurance as Berkshire’s “most important sector” in his latest letter to shareholders </w:t>
       </w:r>
       <w:r>
@@ -1596,6 +1559,7 @@
         <w:footnoteReference w:id="6"/>
       </w:r>
       <w:r>
+        <w:rPr/>
         <w:t>. Clearly, there are strides to be made for policyholders to retain their value.</w:t>
       </w:r>
     </w:p>
@@ -1604,9 +1568,11 @@
         <w:spacing w:line="240" w:lineRule="auto"/>
       </w:pPr>
       <w:r>
+        <w:rPr/>
         <w:t xml:space="preserve">This burden is shared worldwide with 10 of the 18 largest insurance companies in the world being headquartered in other countries, including Japan, </w:t>
       </w:r>
       <w:r>
+        <w:rPr/>
         <w:t>Germany, China and the UK.</w:t>
       </w:r>
       <w:r>
@@ -1681,6 +1647,7 @@
         <w:jc w:val="center"/>
       </w:pPr>
       <w:r>
+        <w:rPr/>
         <w:t>Source: McKinsey</w:t>
       </w:r>
       <w:r>
@@ -1695,7 +1662,7 @@
         <w:pStyle w:val="Heading2"/>
         <w:spacing w:line="240" w:lineRule="auto"/>
       </w:pPr>
-      <w:bookmarkStart w:id="4" w:name="_Toc490581100"/>
+      <w:bookmarkStart w:name="_Toc490581100" w:id="4"/>
       <w:r>
         <w:t>Middle-Men</w:t>
       </w:r>
@@ -1742,7 +1709,7 @@
         <w:pStyle w:val="Heading2"/>
         <w:spacing w:line="240" w:lineRule="auto"/>
       </w:pPr>
-      <w:bookmarkStart w:id="5" w:name="_Toc490581101"/>
+      <w:bookmarkStart w:name="_Toc490581101" w:id="5"/>
       <w:r>
         <w:t>High Premiums</w:t>
       </w:r>
@@ -1792,7 +1759,7 @@
         <w:pStyle w:val="Heading2"/>
         <w:spacing w:line="240" w:lineRule="auto"/>
       </w:pPr>
-      <w:bookmarkStart w:id="6" w:name="_Toc490581102"/>
+      <w:bookmarkStart w:name="_Toc490581102" w:id="6"/>
       <w:r>
         <w:t>Decentralized Centralization</w:t>
       </w:r>
@@ -1824,7 +1791,7 @@
         <w:pStyle w:val="Heading2"/>
         <w:spacing w:line="240" w:lineRule="auto"/>
       </w:pPr>
-      <w:bookmarkStart w:id="7" w:name="_Toc490581103"/>
+      <w:bookmarkStart w:name="_Toc490581103" w:id="7"/>
       <w:r>
         <w:lastRenderedPageBreak/>
         <w:t>Mandates</w:t>
@@ -1895,6 +1862,7 @@
         <w:jc w:val="center"/>
       </w:pPr>
       <w:r>
+        <w:rPr/>
         <w:t>Figure 2. Insurance required by state</w:t>
       </w:r>
       <w:r>
@@ -1915,12 +1883,15 @@
         <w:spacing w:line="240" w:lineRule="auto"/>
       </w:pPr>
       <w:r>
+        <w:rPr/>
         <w:t>While this is gaining much more prominence due to the Affordable Care Act (ACA), the march towards required insurance</w:t>
       </w:r>
       <w:r>
+        <w:rPr/>
         <w:t xml:space="preserve"> has been going on for some time. Car insurance</w:t>
       </w:r>
       <w:r>
+        <w:rPr/>
         <w:t xml:space="preserve"> has been mandated in some US states as far back as 1925</w:t>
       </w:r>
       <w:r>
@@ -1930,12 +1901,15 @@
         <w:footnoteReference w:id="10"/>
       </w:r>
       <w:r>
+        <w:rPr/>
         <w:t>, some landlords require renter</w:t>
       </w:r>
       <w:r>
+        <w:rPr/>
         <w:t>’</w:t>
       </w:r>
       <w:r>
+        <w:rPr/>
         <w:t>s insurance as part of lease agreements, and US employers are required to pay unemployment insurance and disability insurance</w:t>
       </w:r>
       <w:r>
@@ -1945,9 +1919,11 @@
         <w:footnoteReference w:id="11"/>
       </w:r>
       <w:r>
+        <w:rPr/>
         <w:t>, although the latter varies by state. When mandates are coupled with the already profitable insurance business model, policyholders end up losing even larger percentages of their income with the insurance companies getting richer.</w:t>
       </w:r>
       <w:r>
+        <w:rPr/>
         <w:t xml:space="preserve"> An increase in policy count also highlights another problem: most insurance policies cover one liability which causes policyholders to require (and manage) multiple different policies and ensure these are in line with federal and state requirements.</w:t>
       </w:r>
     </w:p>
@@ -2018,6 +1994,7 @@
         <w:jc w:val="center"/>
       </w:pPr>
       <w:r>
+        <w:rPr/>
         <w:t>Figure 3. Insurance Premiums by year</w:t>
       </w:r>
       <w:r>
@@ -2053,7 +2030,7 @@
         <w:pStyle w:val="Heading2"/>
         <w:spacing w:line="240" w:lineRule="auto"/>
       </w:pPr>
-      <w:bookmarkStart w:id="8" w:name="_Toc490581104"/>
+      <w:bookmarkStart w:name="_Toc490581104" w:id="8"/>
       <w:r>
         <w:t>Deductibles</w:t>
       </w:r>
@@ -2065,6 +2042,7 @@
         <w:spacing w:line="240" w:lineRule="auto"/>
       </w:pPr>
       <w:r>
+        <w:rPr/>
         <w:t>Most policies require holders to pay out of pocket while submitting a claim, before the insurer agrees to cover any of the damages. Many policyholders are unable to pay their deductible, either forcing people into a payment plan or avoiding making a claim due to cost. In 2014, 28% of insured Americans avoided some aspect of medical care due to cost</w:t>
       </w:r>
       <w:r>
@@ -2074,16 +2052,20 @@
         <w:footnoteReference w:id="13"/>
       </w:r>
       <w:r>
+        <w:rPr/>
         <w:t>. There is typically a tradeoff between premium and deductible cost, but this is risky proposition for policy holders. Lower premiums mean higher deductibles, which makes it less likely you use your insurance. Higher premiums mean lower deductibles, but that falls into all the pitfalls mentioned in the section above. We believe deductibles</w:t>
       </w:r>
       <w:r>
+        <w:rPr/>
         <w:t xml:space="preserve">, </w:t>
       </w:r>
       <w:r>
+        <w:rPr/>
         <w:lastRenderedPageBreak/>
         <w:t>co-pays and co-insurance</w:t>
       </w:r>
       <w:r>
+        <w:rPr/>
         <w:t xml:space="preserve"> are the first major area UMC can make an impact while a financial base is established.</w:t>
       </w:r>
     </w:p>
@@ -2092,7 +2074,7 @@
         <w:pStyle w:val="Heading1"/>
         <w:spacing w:line="240" w:lineRule="auto"/>
       </w:pPr>
-      <w:bookmarkStart w:id="9" w:name="_Toc490581105"/>
+      <w:bookmarkStart w:name="_Toc490581105" w:id="9"/>
       <w:r>
         <w:t>UMC</w:t>
       </w:r>
@@ -2125,7 +2107,7 @@
         </w:numPr>
         <w:spacing w:line="240" w:lineRule="auto"/>
       </w:pPr>
-      <w:bookmarkStart w:id="10" w:name="_Toc490581106"/>
+      <w:bookmarkStart w:name="_Toc490581106" w:id="10"/>
       <w:r>
         <w:t>Pay UMC for benefits</w:t>
       </w:r>
@@ -2136,14 +2118,17 @@
         <w:spacing w:line="240" w:lineRule="auto"/>
       </w:pPr>
       <w:r>
+        <w:rPr/>
         <w:t xml:space="preserve">In our initial </w:t>
       </w:r>
       <w:proofErr w:type="gramStart"/>
       <w:r>
+        <w:rPr/>
         <w:t>release</w:t>
       </w:r>
       <w:proofErr w:type="gramEnd"/>
       <w:r>
+        <w:rPr/>
         <w:t xml:space="preserve"> we will follow a model like Augur.</w:t>
       </w:r>
       <w:r>
@@ -2153,6 +2138,7 @@
         <w:footnoteReference w:id="14"/>
       </w:r>
       <w:r>
+        <w:rPr/>
         <w:t xml:space="preserve"> A benefit package can be created by a user by spending UMC on our network. This value is added to our float and immediately invested. Some of the key features are:</w:t>
       </w:r>
     </w:p>
@@ -2275,7 +2261,7 @@
       <w:pPr>
         <w:pStyle w:val="Heading3"/>
       </w:pPr>
-      <w:bookmarkStart w:id="11" w:name="_Toc490581107"/>
+      <w:bookmarkStart w:name="_Toc490581107" w:id="11"/>
       <w:r>
         <w:t>Guarding against fund depletion</w:t>
       </w:r>
@@ -2384,7 +2370,7 @@
       <w:r>
         <w:t xml:space="preserve"> There will be a onetime cost of 20% policy value when opening a policy to ensure the pool maintains sufficient capital.</w:t>
       </w:r>
-      <w:bookmarkStart w:id="12" w:name="_GoBack"/>
+      <w:bookmarkStart w:name="_GoBack" w:id="12"/>
       <w:bookmarkEnd w:id="12"/>
       <w:r>
         <w:br/>
@@ -2465,7 +2451,7 @@
         <w:pStyle w:val="Heading2"/>
         <w:spacing w:line="240" w:lineRule="auto"/>
       </w:pPr>
-      <w:bookmarkStart w:id="13" w:name="_Toc490581108"/>
+      <w:bookmarkStart w:name="_Toc490581108" w:id="13"/>
       <w:r>
         <w:t>Policy Creation, voting and regulatory compliance</w:t>
       </w:r>
@@ -2485,7 +2471,7 @@
         <w:pStyle w:val="Heading3"/>
         <w:spacing w:line="240" w:lineRule="auto"/>
       </w:pPr>
-      <w:bookmarkStart w:id="14" w:name="_Toc490581109"/>
+      <w:bookmarkStart w:name="_Toc490581109" w:id="14"/>
       <w:r>
         <w:t>Regulating Claims / Voting Process</w:t>
       </w:r>
@@ -2657,50 +2643,131 @@
     </w:p>
     <w:p>
       <w:pPr>
-        <w:spacing w:line="240" w:lineRule="auto"/>
-        <w:rPr>
-          <w:b/>
-          <w:bCs/>
+        <w:pStyle w:val="Normal"/>
+        <w:spacing w:line="240" w:lineRule="auto"/>
+        <w:rPr>
+          <w:rFonts w:ascii="Corbel" w:hAnsi="Corbel" w:eastAsia="Corbel" w:cs="Corbel"/>
+          <w:noProof w:val="0"/>
+          <w:color w:val="222222"/>
+          <w:sz w:val="22"/>
+          <w:szCs w:val="22"/>
+          <w:lang w:val="en-US"/>
         </w:rPr>
       </w:pPr>
       <w:r>
         <w:br/>
+      </w:r>
+      <w:r>
+        <w:rPr/>
         <w:t xml:space="preserve">As with every business, we can't ignore the regulatory concerns which might crop us </w:t>
       </w:r>
-      <w:proofErr w:type="gramStart"/>
-      <w:r>
+      <w:r>
+        <w:rPr/>
         <w:t>as a result of</w:t>
       </w:r>
-      <w:proofErr w:type="gramEnd"/>
-      <w:r>
-        <w:t xml:space="preserve"> operations. The two categories of compliance issues we might with are to protect investors and customers. As far as SEC is concerned, we will cap the number of US based policyholders to less than 500 to avoid forced public offering. Also, we want to reiterate </w:t>
-      </w:r>
-      <w:r>
-        <w:rPr>
-          <w:b/>
-          <w:bCs/>
-        </w:rPr>
-        <w:t>we aren't selling securities</w:t>
-      </w:r>
-      <w:r>
-        <w:t xml:space="preserve"> with intention of profit. Individuals buy tokens with the intention of using them towards their claims. </w:t>
-      </w:r>
-    </w:p>
-    <w:p>
-      <w:pPr>
-        <w:spacing w:line="240" w:lineRule="auto"/>
-      </w:pPr>
-      <w:r>
+      <w:r>
+        <w:rPr/>
+        <w:t xml:space="preserve"> operations. The two categories of compliance issues we might with are to protect investors and customers. </w:t>
+      </w:r>
+      <w:r>
+        <w:rPr>
+          <w:rFonts w:ascii="Corbel" w:hAnsi="Corbel" w:eastAsia="Corbel" w:cs="Corbel"/>
+          <w:noProof w:val="0"/>
+          <w:color w:val="222222"/>
+          <w:sz w:val="22"/>
+          <w:szCs w:val="22"/>
+          <w:lang w:val="en-US"/>
+        </w:rPr>
+        <w:t xml:space="preserve">For compliance with SEC, we’ve decided to not allow US investors. Even if some investors from US end up investing using alternate browsers, unless the number crosses 500 we’re not required to file with the SEC as per Investment Company Act, 1940. The other thing worth noting is </w:t>
+      </w:r>
+      <w:r>
+        <w:rPr>
+          <w:rFonts w:ascii="Corbel" w:hAnsi="Corbel" w:eastAsia="Corbel" w:cs="Corbel"/>
+          <w:b w:val="1"/>
+          <w:bCs w:val="1"/>
+          <w:noProof w:val="0"/>
+          <w:color w:val="222222"/>
+          <w:sz w:val="22"/>
+          <w:szCs w:val="22"/>
+          <w:lang w:val="en-US"/>
+        </w:rPr>
+        <w:t>we’re not selling securities</w:t>
+      </w:r>
+      <w:r>
+        <w:rPr>
+          <w:rFonts w:ascii="Corbel" w:hAnsi="Corbel" w:eastAsia="Corbel" w:cs="Corbel"/>
+          <w:noProof w:val="0"/>
+          <w:color w:val="222222"/>
+          <w:sz w:val="22"/>
+          <w:szCs w:val="22"/>
+          <w:lang w:val="en-US"/>
+        </w:rPr>
+        <w:t xml:space="preserve">- the tokens are meant purely for the purpose of use of availing reimbursements in the case of life events when insurance doesn’t cover costs. There are no dividends, and the tokens are refundable. The primary reason for listing in exchanges is to sell tokens over the exchange for those who couldn’t buy during </w:t>
+      </w:r>
+      <w:proofErr w:type="spellStart"/>
+      <w:r>
+        <w:rPr>
+          <w:rFonts w:ascii="Corbel" w:hAnsi="Corbel" w:eastAsia="Corbel" w:cs="Corbel"/>
+          <w:noProof w:val="0"/>
+          <w:color w:val="222222"/>
+          <w:sz w:val="22"/>
+          <w:szCs w:val="22"/>
+          <w:lang w:val="en-US"/>
+        </w:rPr>
+        <w:t>crowdsale</w:t>
+      </w:r>
+      <w:proofErr w:type="spellEnd"/>
+      <w:r>
+        <w:rPr>
+          <w:rFonts w:ascii="Corbel" w:hAnsi="Corbel" w:eastAsia="Corbel" w:cs="Corbel"/>
+          <w:noProof w:val="0"/>
+          <w:color w:val="222222"/>
+          <w:sz w:val="22"/>
+          <w:szCs w:val="22"/>
+          <w:lang w:val="en-US"/>
+        </w:rPr>
+        <w:t xml:space="preserve"> including US investors. The exchange rate would allow us to decide the amount of UMC to be paid for a given claim amount in fiat currency.</w:t>
+      </w:r>
+      <w:r>
+        <w:rPr>
+          <w:rFonts w:ascii="Corbel" w:hAnsi="Corbel" w:eastAsia="Corbel" w:cs="Corbel"/>
+          <w:noProof w:val="0"/>
+          <w:color w:val="222222"/>
+          <w:sz w:val="22"/>
+          <w:szCs w:val="22"/>
+          <w:lang w:val="en-US"/>
+        </w:rPr>
+        <w:t xml:space="preserve"> </w:t>
+      </w:r>
+    </w:p>
+    <w:p w14:noSpellErr="1">
+      <w:pPr>
+        <w:spacing w:line="240" w:lineRule="auto"/>
+        <w:rPr>
+          <w:b w:val="1"/>
+          <w:bCs w:val="1"/>
+        </w:rPr>
+      </w:pPr>
+      <w:r>
+        <w:rPr/>
+        <w:t xml:space="preserve"> </w:t>
+      </w:r>
+      <w:r>
+        <w:br/>
+      </w:r>
+      <w:r>
+        <w:rPr/>
         <w:t xml:space="preserve">The second part of the concern is with licensing issues and the use of blockchain to serve industries. We acknowledge there is significant unpredictability on using blockchain-based solutions and we believe eventually these will be ironed out in favor of cryptocurrencies. As far as licensing issues are concerned, firstly, </w:t>
       </w:r>
       <w:r>
         <w:rPr>
-          <w:b/>
-          <w:bCs/>
+          <w:b w:val="1"/>
+          <w:bCs w:val="1"/>
         </w:rPr>
         <w:t xml:space="preserve">we are not insurance. </w:t>
       </w:r>
       <w:r>
+        <w:rPr/>
         <w:t>We however would need to respect customer privacy laws as laid out in HIPAA when we're dealing with medical claims. Our anonymized voting process would allow that. With other licensing issues regarding our democratized model and possible pressure from insurance lobby, we like to remind others we're operating in the same space as Uber and Airbnb when they started out. By the time, the regulators caught up to app market, these firms were big enough and had their fair share of customers who they had pleased. Similarly, we believe rather than worrying too much about licensing issues we will just get out there with blockchain-based solutions, serve the customers and in the end let customer satisfaction speak for an industry which needs monopolies to be loosened.</w:t>
       </w:r>
     </w:p>
@@ -2709,7 +2776,7 @@
         <w:pStyle w:val="Heading1"/>
         <w:spacing w:line="240" w:lineRule="auto"/>
       </w:pPr>
-      <w:bookmarkStart w:id="15" w:name="_Toc490581110"/>
+      <w:bookmarkStart w:name="_Toc490581110" w:id="15"/>
       <w:r>
         <w:t>Roadmap</w:t>
       </w:r>
@@ -2971,7 +3038,7 @@
         <w:pStyle w:val="Heading1"/>
         <w:spacing w:line="480" w:lineRule="auto"/>
       </w:pPr>
-      <w:bookmarkStart w:id="16" w:name="_Toc490581111"/>
+      <w:bookmarkStart w:name="_Toc490581111" w:id="16"/>
       <w:r>
         <w:t>Crowdfund</w:t>
       </w:r>
@@ -3283,7 +3350,7 @@
       <w:pPr>
         <w:pStyle w:val="Heading2"/>
       </w:pPr>
-      <w:bookmarkStart w:id="17" w:name="_Toc490581112"/>
+      <w:bookmarkStart w:name="_Toc490581112" w:id="17"/>
       <w:proofErr w:type="spellStart"/>
       <w:r>
         <w:t>Crowdsale</w:t>
@@ -3381,7 +3448,7 @@
         <w:pStyle w:val="Heading1"/>
         <w:spacing w:line="240" w:lineRule="auto"/>
       </w:pPr>
-      <w:bookmarkStart w:id="18" w:name="_Toc490581113"/>
+      <w:bookmarkStart w:name="_Toc490581113" w:id="18"/>
       <w:r>
         <w:t>Conclusion</w:t>
       </w:r>
@@ -3437,7 +3504,7 @@
           <w:rStyle w:val="Hyperlink"/>
         </w:rPr>
       </w:pPr>
-      <w:hyperlink r:id="rId21" w:history="1">
+      <w:hyperlink w:history="1" r:id="rId21">
         <w:r>
           <w:rPr>
             <w:rStyle w:val="Hyperlink"/>
@@ -3451,7 +3518,7 @@
         <w:spacing w:line="240" w:lineRule="auto"/>
         <w:ind w:left="432"/>
       </w:pPr>
-      <w:hyperlink r:id="rId22" w:history="1">
+      <w:hyperlink w:history="1" r:id="rId22">
         <w:r>
           <w:rPr>
             <w:rStyle w:val="Hyperlink"/>
@@ -3465,7 +3532,7 @@
         <w:spacing w:line="240" w:lineRule="auto"/>
         <w:ind w:left="432"/>
       </w:pPr>
-      <w:hyperlink r:id="rId23" w:history="1">
+      <w:hyperlink w:history="1" r:id="rId23">
         <w:r>
           <w:rPr>
             <w:rStyle w:val="Hyperlink"/>
@@ -3482,7 +3549,7 @@
           <w:rStyle w:val="Hyperlink"/>
         </w:rPr>
       </w:pPr>
-      <w:hyperlink r:id="rId24" w:history="1">
+      <w:hyperlink w:history="1" r:id="rId24">
         <w:r>
           <w:rPr>
             <w:rStyle w:val="Hyperlink"/>
@@ -3517,7 +3584,7 @@
         <w:spacing w:line="240" w:lineRule="auto"/>
         <w:ind w:left="432"/>
       </w:pPr>
-      <w:hyperlink r:id="rId25" w:history="1">
+      <w:hyperlink w:history="1" r:id="rId25">
         <w:r>
           <w:rPr>
             <w:rStyle w:val="Hyperlink"/>
@@ -3531,7 +3598,7 @@
         <w:spacing w:line="240" w:lineRule="auto"/>
         <w:ind w:left="432"/>
       </w:pPr>
-      <w:hyperlink r:id="rId26" w:history="1">
+      <w:hyperlink w:history="1" r:id="rId26">
         <w:r>
           <w:rPr>
             <w:rStyle w:val="Hyperlink"/>
@@ -3541,7 +3608,7 @@
       </w:hyperlink>
     </w:p>
     <w:sectPr>
-      <w:pgSz w:w="12240" w:h="15840"/>
+      <w:pgSz w:w="12240" w:h="15840" w:orient="portrait"/>
       <w:pgMar w:top="1440" w:right="1440" w:bottom="1440" w:left="1440" w:header="720" w:footer="720" w:gutter="0"/>
       <w:cols w:space="720"/>
       <w:docGrid w:linePitch="360"/>
@@ -3641,7 +3708,7 @@
       <w:r>
         <w:t xml:space="preserve"> </w:t>
       </w:r>
-      <w:hyperlink r:id="rId1" w:history="1">
+      <w:hyperlink w:history="1" r:id="rId1">
         <w:r>
           <w:rPr>
             <w:rStyle w:val="Hyperlink"/>
@@ -3668,7 +3735,7 @@
       <w:r>
         <w:t xml:space="preserve"> </w:t>
       </w:r>
-      <w:hyperlink r:id="rId2" w:history="1">
+      <w:hyperlink w:history="1" r:id="rId2">
         <w:r>
           <w:rPr>
             <w:rStyle w:val="Hyperlink"/>
@@ -3681,7 +3748,7 @@
       </w:r>
     </w:p>
   </w:footnote>
-  <w:footnote w:id="3">
+  <w:footnote w:id="5">
     <w:p>
       <w:pPr>
         <w:pStyle w:val="FootnoteText"/>
@@ -3695,58 +3762,7 @@
       <w:r>
         <w:t xml:space="preserve"> </w:t>
       </w:r>
-      <w:hyperlink r:id="rId3" w:history="1">
-        <w:r>
-          <w:rPr>
-            <w:rStyle w:val="Hyperlink"/>
-          </w:rPr>
-          <w:t>http://www.iii.org/fact-statistic/industry-overview</w:t>
-        </w:r>
-      </w:hyperlink>
-    </w:p>
-  </w:footnote>
-  <w:footnote w:id="4">
-    <w:p>
-      <w:pPr>
-        <w:pStyle w:val="FootnoteText"/>
-      </w:pPr>
-      <w:r>
-        <w:rPr>
-          <w:rStyle w:val="FootnoteReference"/>
-        </w:rPr>
-        <w:footnoteRef/>
-      </w:r>
-      <w:r>
-        <w:t xml:space="preserve"> </w:t>
-      </w:r>
-      <w:hyperlink r:id="rId4" w:history="1">
-        <w:r>
-          <w:rPr>
-            <w:rStyle w:val="Hyperlink"/>
-          </w:rPr>
-          <w:t>https://www.treasury.gov/initiatives/fio/reports-and-notices/Documents/2016_Annual_Report.pdf</w:t>
-        </w:r>
-      </w:hyperlink>
-      <w:r>
-        <w:t xml:space="preserve"> </w:t>
-      </w:r>
-    </w:p>
-  </w:footnote>
-  <w:footnote w:id="5">
-    <w:p>
-      <w:pPr>
-        <w:pStyle w:val="FootnoteText"/>
-      </w:pPr>
-      <w:r>
-        <w:rPr>
-          <w:rStyle w:val="FootnoteReference"/>
-        </w:rPr>
-        <w:footnoteRef/>
-      </w:r>
-      <w:r>
-        <w:t xml:space="preserve"> </w:t>
-      </w:r>
-      <w:hyperlink r:id="rId5" w:history="1">
+      <w:hyperlink w:history="1" r:id="rId5">
         <w:r>
           <w:rPr>
             <w:rStyle w:val="Hyperlink"/>
@@ -3770,7 +3786,7 @@
       <w:r>
         <w:t xml:space="preserve"> </w:t>
       </w:r>
-      <w:hyperlink r:id="rId6" w:history="1">
+      <w:hyperlink w:history="1" r:id="rId6">
         <w:r>
           <w:rPr>
             <w:rStyle w:val="Hyperlink"/>
@@ -3794,7 +3810,7 @@
       <w:r>
         <w:t xml:space="preserve"> </w:t>
       </w:r>
-      <w:hyperlink r:id="rId7" w:history="1">
+      <w:hyperlink w:history="1" r:id="rId7">
         <w:r>
           <w:rPr>
             <w:rStyle w:val="Hyperlink"/>
@@ -3818,7 +3834,7 @@
       <w:r>
         <w:t xml:space="preserve"> </w:t>
       </w:r>
-      <w:hyperlink r:id="rId8" w:history="1">
+      <w:hyperlink w:history="1" r:id="rId8">
         <w:r>
           <w:rPr>
             <w:rStyle w:val="Hyperlink"/>
@@ -3842,7 +3858,7 @@
       <w:r>
         <w:t xml:space="preserve"> </w:t>
       </w:r>
-      <w:hyperlink r:id="rId9" w:history="1">
+      <w:hyperlink w:history="1" r:id="rId9">
         <w:r>
           <w:rPr>
             <w:rStyle w:val="Hyperlink"/>
@@ -3866,7 +3882,7 @@
       <w:r>
         <w:t xml:space="preserve"> </w:t>
       </w:r>
-      <w:hyperlink r:id="rId10" w:history="1">
+      <w:hyperlink w:history="1" r:id="rId10">
         <w:r>
           <w:rPr>
             <w:rStyle w:val="Hyperlink"/>
@@ -3890,7 +3906,7 @@
       <w:r>
         <w:t xml:space="preserve"> </w:t>
       </w:r>
-      <w:hyperlink r:id="rId11" w:history="1">
+      <w:hyperlink w:history="1" r:id="rId11">
         <w:r>
           <w:rPr>
             <w:rStyle w:val="Hyperlink"/>
@@ -3914,7 +3930,7 @@
       <w:r>
         <w:t xml:space="preserve"> </w:t>
       </w:r>
-      <w:hyperlink r:id="rId12" w:history="1">
+      <w:hyperlink w:history="1" r:id="rId12">
         <w:r>
           <w:rPr>
             <w:rStyle w:val="Hyperlink"/>
@@ -3938,7 +3954,7 @@
       <w:r>
         <w:t xml:space="preserve"> </w:t>
       </w:r>
-      <w:hyperlink r:id="rId13" w:history="1">
+      <w:hyperlink w:history="1" r:id="rId13">
         <w:r>
           <w:rPr>
             <w:rStyle w:val="Hyperlink"/>
@@ -3962,7 +3978,7 @@
       <w:r>
         <w:t xml:space="preserve"> </w:t>
       </w:r>
-      <w:hyperlink r:id="rId14" w:history="1">
+      <w:hyperlink w:history="1" r:id="rId14">
         <w:r>
           <w:rPr>
             <w:rStyle w:val="Hyperlink"/>
@@ -4640,7 +4656,7 @@
         <w:ind w:left="720" w:hanging="360"/>
       </w:pPr>
       <w:rPr>
-        <w:rFonts w:ascii="Symbol" w:eastAsiaTheme="minorHAnsi" w:hAnsi="Symbol" w:cstheme="minorBidi" w:hint="default"/>
+        <w:rFonts w:hint="default" w:ascii="Symbol" w:hAnsi="Symbol" w:eastAsiaTheme="minorHAnsi" w:cstheme="minorBidi"/>
       </w:rPr>
     </w:lvl>
     <w:lvl w:ilvl="1" w:tplc="04090003" w:tentative="1">
@@ -4652,7 +4668,7 @@
         <w:ind w:left="1440" w:hanging="360"/>
       </w:pPr>
       <w:rPr>
-        <w:rFonts w:ascii="Courier New" w:hAnsi="Courier New" w:cs="Courier New" w:hint="default"/>
+        <w:rFonts w:hint="default" w:ascii="Courier New" w:hAnsi="Courier New" w:cs="Courier New"/>
       </w:rPr>
     </w:lvl>
     <w:lvl w:ilvl="2" w:tplc="04090005" w:tentative="1">
@@ -4664,7 +4680,7 @@
         <w:ind w:left="2160" w:hanging="360"/>
       </w:pPr>
       <w:rPr>
-        <w:rFonts w:ascii="Wingdings" w:hAnsi="Wingdings" w:hint="default"/>
+        <w:rFonts w:hint="default" w:ascii="Wingdings" w:hAnsi="Wingdings"/>
       </w:rPr>
     </w:lvl>
     <w:lvl w:ilvl="3" w:tplc="04090001" w:tentative="1">
@@ -4676,7 +4692,7 @@
         <w:ind w:left="2880" w:hanging="360"/>
       </w:pPr>
       <w:rPr>
-        <w:rFonts w:ascii="Symbol" w:hAnsi="Symbol" w:hint="default"/>
+        <w:rFonts w:hint="default" w:ascii="Symbol" w:hAnsi="Symbol"/>
       </w:rPr>
     </w:lvl>
     <w:lvl w:ilvl="4" w:tplc="04090003" w:tentative="1">
@@ -4688,7 +4704,7 @@
         <w:ind w:left="3600" w:hanging="360"/>
       </w:pPr>
       <w:rPr>
-        <w:rFonts w:ascii="Courier New" w:hAnsi="Courier New" w:cs="Courier New" w:hint="default"/>
+        <w:rFonts w:hint="default" w:ascii="Courier New" w:hAnsi="Courier New" w:cs="Courier New"/>
       </w:rPr>
     </w:lvl>
     <w:lvl w:ilvl="5" w:tplc="04090005" w:tentative="1">
@@ -4700,7 +4716,7 @@
         <w:ind w:left="4320" w:hanging="360"/>
       </w:pPr>
       <w:rPr>
-        <w:rFonts w:ascii="Wingdings" w:hAnsi="Wingdings" w:hint="default"/>
+        <w:rFonts w:hint="default" w:ascii="Wingdings" w:hAnsi="Wingdings"/>
       </w:rPr>
     </w:lvl>
     <w:lvl w:ilvl="6" w:tplc="04090001" w:tentative="1">
@@ -4712,7 +4728,7 @@
         <w:ind w:left="5040" w:hanging="360"/>
       </w:pPr>
       <w:rPr>
-        <w:rFonts w:ascii="Symbol" w:hAnsi="Symbol" w:hint="default"/>
+        <w:rFonts w:hint="default" w:ascii="Symbol" w:hAnsi="Symbol"/>
       </w:rPr>
     </w:lvl>
     <w:lvl w:ilvl="7" w:tplc="04090003" w:tentative="1">
@@ -4724,7 +4740,7 @@
         <w:ind w:left="5760" w:hanging="360"/>
       </w:pPr>
       <w:rPr>
-        <w:rFonts w:ascii="Courier New" w:hAnsi="Courier New" w:cs="Courier New" w:hint="default"/>
+        <w:rFonts w:hint="default" w:ascii="Courier New" w:hAnsi="Courier New" w:cs="Courier New"/>
       </w:rPr>
     </w:lvl>
     <w:lvl w:ilvl="8" w:tplc="04090005" w:tentative="1">
@@ -4736,7 +4752,7 @@
         <w:ind w:left="6480" w:hanging="360"/>
       </w:pPr>
       <w:rPr>
-        <w:rFonts w:ascii="Wingdings" w:hAnsi="Wingdings" w:hint="default"/>
+        <w:rFonts w:hint="default" w:ascii="Wingdings" w:hAnsi="Wingdings"/>
       </w:rPr>
     </w:lvl>
   </w:abstractNum>
@@ -4753,7 +4769,7 @@
         <w:ind w:left="720" w:hanging="360"/>
       </w:pPr>
       <w:rPr>
-        <w:rFonts w:ascii="Corbel" w:eastAsiaTheme="minorEastAsia" w:hAnsi="Corbel" w:cstheme="minorBidi" w:hint="default"/>
+        <w:rFonts w:hint="default" w:ascii="Corbel" w:hAnsi="Corbel" w:eastAsiaTheme="minorEastAsia" w:cstheme="minorBidi"/>
       </w:rPr>
     </w:lvl>
     <w:lvl w:ilvl="1" w:tplc="04090003" w:tentative="1">
@@ -4765,7 +4781,7 @@
         <w:ind w:left="1440" w:hanging="360"/>
       </w:pPr>
       <w:rPr>
-        <w:rFonts w:ascii="Courier New" w:hAnsi="Courier New" w:cs="Courier New" w:hint="default"/>
+        <w:rFonts w:hint="default" w:ascii="Courier New" w:hAnsi="Courier New" w:cs="Courier New"/>
       </w:rPr>
     </w:lvl>
     <w:lvl w:ilvl="2" w:tplc="04090005" w:tentative="1">
@@ -4777,7 +4793,7 @@
         <w:ind w:left="2160" w:hanging="360"/>
       </w:pPr>
       <w:rPr>
-        <w:rFonts w:ascii="Wingdings" w:hAnsi="Wingdings" w:hint="default"/>
+        <w:rFonts w:hint="default" w:ascii="Wingdings" w:hAnsi="Wingdings"/>
       </w:rPr>
     </w:lvl>
     <w:lvl w:ilvl="3" w:tplc="04090001" w:tentative="1">
@@ -4789,7 +4805,7 @@
         <w:ind w:left="2880" w:hanging="360"/>
       </w:pPr>
       <w:rPr>
-        <w:rFonts w:ascii="Symbol" w:hAnsi="Symbol" w:hint="default"/>
+        <w:rFonts w:hint="default" w:ascii="Symbol" w:hAnsi="Symbol"/>
       </w:rPr>
     </w:lvl>
     <w:lvl w:ilvl="4" w:tplc="04090003" w:tentative="1">
@@ -4801,7 +4817,7 @@
         <w:ind w:left="3600" w:hanging="360"/>
       </w:pPr>
       <w:rPr>
-        <w:rFonts w:ascii="Courier New" w:hAnsi="Courier New" w:cs="Courier New" w:hint="default"/>
+        <w:rFonts w:hint="default" w:ascii="Courier New" w:hAnsi="Courier New" w:cs="Courier New"/>
       </w:rPr>
     </w:lvl>
     <w:lvl w:ilvl="5" w:tplc="04090005" w:tentative="1">
@@ -4813,7 +4829,7 @@
         <w:ind w:left="4320" w:hanging="360"/>
       </w:pPr>
       <w:rPr>
-        <w:rFonts w:ascii="Wingdings" w:hAnsi="Wingdings" w:hint="default"/>
+        <w:rFonts w:hint="default" w:ascii="Wingdings" w:hAnsi="Wingdings"/>
       </w:rPr>
     </w:lvl>
     <w:lvl w:ilvl="6" w:tplc="04090001" w:tentative="1">
@@ -4825,7 +4841,7 @@
         <w:ind w:left="5040" w:hanging="360"/>
       </w:pPr>
       <w:rPr>
-        <w:rFonts w:ascii="Symbol" w:hAnsi="Symbol" w:hint="default"/>
+        <w:rFonts w:hint="default" w:ascii="Symbol" w:hAnsi="Symbol"/>
       </w:rPr>
     </w:lvl>
     <w:lvl w:ilvl="7" w:tplc="04090003" w:tentative="1">
@@ -4837,7 +4853,7 @@
         <w:ind w:left="5760" w:hanging="360"/>
       </w:pPr>
       <w:rPr>
-        <w:rFonts w:ascii="Courier New" w:hAnsi="Courier New" w:cs="Courier New" w:hint="default"/>
+        <w:rFonts w:hint="default" w:ascii="Courier New" w:hAnsi="Courier New" w:cs="Courier New"/>
       </w:rPr>
     </w:lvl>
     <w:lvl w:ilvl="8" w:tplc="04090005" w:tentative="1">
@@ -4849,7 +4865,7 @@
         <w:ind w:left="6480" w:hanging="360"/>
       </w:pPr>
       <w:rPr>
-        <w:rFonts w:ascii="Wingdings" w:hAnsi="Wingdings" w:hint="default"/>
+        <w:rFonts w:hint="default" w:ascii="Wingdings" w:hAnsi="Wingdings"/>
       </w:rPr>
     </w:lvl>
   </w:abstractNum>
@@ -4911,11 +4927,11 @@
 </file>
 
 <file path=word/styles.xml><?xml version="1.0" encoding="utf-8"?>
-<w:styles xmlns:mc="http://schemas.openxmlformats.org/markup-compatibility/2006" xmlns:r="http://schemas.openxmlformats.org/officeDocument/2006/relationships" xmlns:w="http://schemas.openxmlformats.org/wordprocessingml/2006/main" xmlns:w14="http://schemas.microsoft.com/office/word/2010/wordml" xmlns:w15="http://schemas.microsoft.com/office/word/2012/wordml" xmlns:w16cid="http://schemas.microsoft.com/office/word/2016/wordml/cid" xmlns:w16se="http://schemas.microsoft.com/office/word/2015/wordml/symex" mc:Ignorable="w14 w15 w16se w16cid">
+<w:styles xmlns:wp14="http://schemas.microsoft.com/office/word/2010/wordprocessingDrawing" xmlns:mc="http://schemas.openxmlformats.org/markup-compatibility/2006" xmlns:r="http://schemas.openxmlformats.org/officeDocument/2006/relationships" xmlns:w="http://schemas.openxmlformats.org/wordprocessingml/2006/main" xmlns:w14="http://schemas.microsoft.com/office/word/2010/wordml" xmlns:w15="http://schemas.microsoft.com/office/word/2012/wordml" xmlns:w16cid="http://schemas.microsoft.com/office/word/2016/wordml/cid" xmlns:w16se="http://schemas.microsoft.com/office/word/2015/wordml/symex" mc:Ignorable="w14 w15 w16se w16cid wp14">
   <w:docDefaults>
     <w:rPrDefault>
       <w:rPr>
-        <w:rFonts w:asciiTheme="minorHAnsi" w:eastAsiaTheme="minorEastAsia" w:hAnsiTheme="minorHAnsi" w:cstheme="minorBidi"/>
+        <w:rFonts w:asciiTheme="minorHAnsi" w:hAnsiTheme="minorHAnsi" w:eastAsiaTheme="minorEastAsia" w:cstheme="minorBidi"/>
         <w:sz w:val="22"/>
         <w:szCs w:val="22"/>
         <w:lang w:val="en-US" w:eastAsia="en-US" w:bidi="ar-SA"/>
@@ -4930,14 +4946,14 @@
   <w:latentStyles w:defLockedState="0" w:defUIPriority="99" w:defSemiHidden="0" w:defUnhideWhenUsed="0" w:defQFormat="0" w:count="375">
     <w:lsdException w:name="Normal" w:uiPriority="0" w:qFormat="1"/>
     <w:lsdException w:name="heading 1" w:uiPriority="9" w:qFormat="1"/>
-    <w:lsdException w:name="heading 2" w:semiHidden="1" w:uiPriority="9" w:unhideWhenUsed="1" w:qFormat="1"/>
-    <w:lsdException w:name="heading 3" w:semiHidden="1" w:uiPriority="9" w:unhideWhenUsed="1" w:qFormat="1"/>
-    <w:lsdException w:name="heading 4" w:semiHidden="1" w:uiPriority="9" w:unhideWhenUsed="1" w:qFormat="1"/>
-    <w:lsdException w:name="heading 5" w:semiHidden="1" w:uiPriority="9" w:unhideWhenUsed="1" w:qFormat="1"/>
-    <w:lsdException w:name="heading 6" w:semiHidden="1" w:uiPriority="9" w:unhideWhenUsed="1" w:qFormat="1"/>
-    <w:lsdException w:name="heading 7" w:semiHidden="1" w:uiPriority="9" w:unhideWhenUsed="1" w:qFormat="1"/>
-    <w:lsdException w:name="heading 8" w:semiHidden="1" w:uiPriority="9" w:unhideWhenUsed="1" w:qFormat="1"/>
-    <w:lsdException w:name="heading 9" w:semiHidden="1" w:uiPriority="9" w:unhideWhenUsed="1" w:qFormat="1"/>
+    <w:lsdException w:name="heading 2" w:uiPriority="9" w:semiHidden="1" w:unhideWhenUsed="1" w:qFormat="1"/>
+    <w:lsdException w:name="heading 3" w:uiPriority="9" w:semiHidden="1" w:unhideWhenUsed="1" w:qFormat="1"/>
+    <w:lsdException w:name="heading 4" w:uiPriority="9" w:semiHidden="1" w:unhideWhenUsed="1" w:qFormat="1"/>
+    <w:lsdException w:name="heading 5" w:uiPriority="9" w:semiHidden="1" w:unhideWhenUsed="1" w:qFormat="1"/>
+    <w:lsdException w:name="heading 6" w:uiPriority="9" w:semiHidden="1" w:unhideWhenUsed="1" w:qFormat="1"/>
+    <w:lsdException w:name="heading 7" w:uiPriority="9" w:semiHidden="1" w:unhideWhenUsed="1" w:qFormat="1"/>
+    <w:lsdException w:name="heading 8" w:uiPriority="9" w:semiHidden="1" w:unhideWhenUsed="1" w:qFormat="1"/>
+    <w:lsdException w:name="heading 9" w:uiPriority="9" w:semiHidden="1" w:unhideWhenUsed="1" w:qFormat="1"/>
     <w:lsdException w:name="index 1" w:semiHidden="1" w:unhideWhenUsed="1"/>
     <w:lsdException w:name="index 2" w:semiHidden="1" w:unhideWhenUsed="1"/>
     <w:lsdException w:name="index 3" w:semiHidden="1" w:unhideWhenUsed="1"/>
@@ -4947,22 +4963,22 @@
     <w:lsdException w:name="index 7" w:semiHidden="1" w:unhideWhenUsed="1"/>
     <w:lsdException w:name="index 8" w:semiHidden="1" w:unhideWhenUsed="1"/>
     <w:lsdException w:name="index 9" w:semiHidden="1" w:unhideWhenUsed="1"/>
-    <w:lsdException w:name="toc 1" w:semiHidden="1" w:uiPriority="39" w:unhideWhenUsed="1"/>
-    <w:lsdException w:name="toc 2" w:semiHidden="1" w:uiPriority="39" w:unhideWhenUsed="1"/>
-    <w:lsdException w:name="toc 3" w:semiHidden="1" w:uiPriority="39" w:unhideWhenUsed="1"/>
-    <w:lsdException w:name="toc 4" w:semiHidden="1" w:uiPriority="39" w:unhideWhenUsed="1"/>
-    <w:lsdException w:name="toc 5" w:semiHidden="1" w:uiPriority="39" w:unhideWhenUsed="1"/>
-    <w:lsdException w:name="toc 6" w:semiHidden="1" w:uiPriority="39" w:unhideWhenUsed="1"/>
-    <w:lsdException w:name="toc 7" w:semiHidden="1" w:uiPriority="39" w:unhideWhenUsed="1"/>
-    <w:lsdException w:name="toc 8" w:semiHidden="1" w:uiPriority="39" w:unhideWhenUsed="1"/>
-    <w:lsdException w:name="toc 9" w:semiHidden="1" w:uiPriority="39" w:unhideWhenUsed="1"/>
+    <w:lsdException w:name="toc 1" w:uiPriority="39" w:semiHidden="1" w:unhideWhenUsed="1"/>
+    <w:lsdException w:name="toc 2" w:uiPriority="39" w:semiHidden="1" w:unhideWhenUsed="1"/>
+    <w:lsdException w:name="toc 3" w:uiPriority="39" w:semiHidden="1" w:unhideWhenUsed="1"/>
+    <w:lsdException w:name="toc 4" w:uiPriority="39" w:semiHidden="1" w:unhideWhenUsed="1"/>
+    <w:lsdException w:name="toc 5" w:uiPriority="39" w:semiHidden="1" w:unhideWhenUsed="1"/>
+    <w:lsdException w:name="toc 6" w:uiPriority="39" w:semiHidden="1" w:unhideWhenUsed="1"/>
+    <w:lsdException w:name="toc 7" w:uiPriority="39" w:semiHidden="1" w:unhideWhenUsed="1"/>
+    <w:lsdException w:name="toc 8" w:uiPriority="39" w:semiHidden="1" w:unhideWhenUsed="1"/>
+    <w:lsdException w:name="toc 9" w:uiPriority="39" w:semiHidden="1" w:unhideWhenUsed="1"/>
     <w:lsdException w:name="Normal Indent" w:semiHidden="1" w:unhideWhenUsed="1"/>
     <w:lsdException w:name="footnote text" w:semiHidden="1" w:unhideWhenUsed="1"/>
     <w:lsdException w:name="annotation text" w:semiHidden="1" w:unhideWhenUsed="1"/>
     <w:lsdException w:name="header" w:semiHidden="1" w:unhideWhenUsed="1"/>
     <w:lsdException w:name="footer" w:semiHidden="1" w:unhideWhenUsed="1"/>
     <w:lsdException w:name="index heading" w:semiHidden="1" w:unhideWhenUsed="1"/>
-    <w:lsdException w:name="caption" w:semiHidden="1" w:uiPriority="35" w:unhideWhenUsed="1" w:qFormat="1"/>
+    <w:lsdException w:name="caption" w:uiPriority="35" w:semiHidden="1" w:unhideWhenUsed="1" w:qFormat="1"/>
     <w:lsdException w:name="table of figures" w:semiHidden="1" w:unhideWhenUsed="1"/>
     <w:lsdException w:name="envelope address" w:semiHidden="1" w:unhideWhenUsed="1"/>
     <w:lsdException w:name="envelope return" w:semiHidden="1" w:unhideWhenUsed="1"/>
@@ -4993,7 +5009,7 @@
     <w:lsdException w:name="Title" w:uiPriority="10" w:qFormat="1"/>
     <w:lsdException w:name="Closing" w:semiHidden="1" w:unhideWhenUsed="1"/>
     <w:lsdException w:name="Signature" w:semiHidden="1" w:unhideWhenUsed="1"/>
-    <w:lsdException w:name="Default Paragraph Font" w:semiHidden="1" w:uiPriority="1" w:unhideWhenUsed="1"/>
+    <w:lsdException w:name="Default Paragraph Font" w:uiPriority="1" w:semiHidden="1" w:unhideWhenUsed="1"/>
     <w:lsdException w:name="Body Text" w:semiHidden="1" w:unhideWhenUsed="1"/>
     <w:lsdException w:name="Body Text Indent" w:semiHidden="1" w:unhideWhenUsed="1"/>
     <w:lsdException w:name="List Continue" w:semiHidden="1" w:unhideWhenUsed="1"/>
@@ -5193,8 +5209,8 @@
     <w:lsdException w:name="Subtle Reference" w:uiPriority="31" w:qFormat="1"/>
     <w:lsdException w:name="Intense Reference" w:uiPriority="32" w:qFormat="1"/>
     <w:lsdException w:name="Book Title" w:uiPriority="33" w:qFormat="1"/>
-    <w:lsdException w:name="Bibliography" w:semiHidden="1" w:uiPriority="37" w:unhideWhenUsed="1"/>
-    <w:lsdException w:name="TOC Heading" w:semiHidden="1" w:uiPriority="39" w:unhideWhenUsed="1" w:qFormat="1"/>
+    <w:lsdException w:name="Bibliography" w:uiPriority="37" w:semiHidden="1" w:unhideWhenUsed="1"/>
+    <w:lsdException w:name="TOC Heading" w:uiPriority="39" w:semiHidden="1" w:unhideWhenUsed="1" w:qFormat="1"/>
     <w:lsdException w:name="Plain Table 1" w:uiPriority="41"/>
     <w:lsdException w:name="Plain Table 2" w:uiPriority="42"/>
     <w:lsdException w:name="Plain Table 3" w:uiPriority="43"/>
@@ -5304,7 +5320,7 @@
     <w:lsdException w:name="Hashtag" w:semiHidden="1" w:unhideWhenUsed="1"/>
     <w:lsdException w:name="Unresolved Mention" w:semiHidden="1" w:unhideWhenUsed="1"/>
   </w:latentStyles>
-  <w:style w:type="paragraph" w:default="1" w:styleId="Normal">
+  <w:style w:type="paragraph" w:styleId="Normal" w:default="1">
     <w:name w:val="Normal"/>
     <w:qFormat/>
     <w:rsid w:val="004E79F0"/>
@@ -5324,13 +5340,13 @@
         <w:numId w:val="16"/>
       </w:numPr>
       <w:pBdr>
-        <w:bottom w:val="single" w:sz="4" w:space="1" w:color="757575" w:themeColor="text1" w:themeTint="A6"/>
+        <w:bottom w:val="single" w:color="757575" w:themeColor="text1" w:themeTint="A6" w:sz="4" w:space="1"/>
       </w:pBdr>
       <w:spacing w:before="360"/>
       <w:outlineLvl w:val="0"/>
     </w:pPr>
     <w:rPr>
-      <w:rFonts w:asciiTheme="majorHAnsi" w:eastAsiaTheme="majorEastAsia" w:hAnsiTheme="majorHAnsi" w:cstheme="majorBidi"/>
+      <w:rFonts w:asciiTheme="majorHAnsi" w:hAnsiTheme="majorHAnsi" w:eastAsiaTheme="majorEastAsia" w:cstheme="majorBidi"/>
       <w:b/>
       <w:bCs/>
       <w:smallCaps/>
@@ -5359,7 +5375,7 @@
       <w:outlineLvl w:val="1"/>
     </w:pPr>
     <w:rPr>
-      <w:rFonts w:asciiTheme="majorHAnsi" w:eastAsiaTheme="majorEastAsia" w:hAnsiTheme="majorHAnsi" w:cstheme="majorBidi"/>
+      <w:rFonts w:asciiTheme="majorHAnsi" w:hAnsiTheme="majorHAnsi" w:eastAsiaTheme="majorEastAsia" w:cstheme="majorBidi"/>
       <w:b/>
       <w:bCs/>
       <w:smallCaps/>
@@ -5388,7 +5404,7 @@
       <w:outlineLvl w:val="2"/>
     </w:pPr>
     <w:rPr>
-      <w:rFonts w:asciiTheme="majorHAnsi" w:eastAsiaTheme="majorEastAsia" w:hAnsiTheme="majorHAnsi" w:cstheme="majorBidi"/>
+      <w:rFonts w:asciiTheme="majorHAnsi" w:hAnsiTheme="majorHAnsi" w:eastAsiaTheme="majorEastAsia" w:cstheme="majorBidi"/>
       <w:b/>
       <w:bCs/>
       <w:color w:val="2C2C2C" w:themeColor="text1"/>
@@ -5414,7 +5430,7 @@
       <w:outlineLvl w:val="3"/>
     </w:pPr>
     <w:rPr>
-      <w:rFonts w:asciiTheme="majorHAnsi" w:eastAsiaTheme="majorEastAsia" w:hAnsiTheme="majorHAnsi" w:cstheme="majorBidi"/>
+      <w:rFonts w:asciiTheme="majorHAnsi" w:hAnsiTheme="majorHAnsi" w:eastAsiaTheme="majorEastAsia" w:cstheme="majorBidi"/>
       <w:b/>
       <w:bCs/>
       <w:i/>
@@ -5443,7 +5459,7 @@
       <w:outlineLvl w:val="4"/>
     </w:pPr>
     <w:rPr>
-      <w:rFonts w:asciiTheme="majorHAnsi" w:eastAsiaTheme="majorEastAsia" w:hAnsiTheme="majorHAnsi" w:cstheme="majorBidi"/>
+      <w:rFonts w:asciiTheme="majorHAnsi" w:hAnsiTheme="majorHAnsi" w:eastAsiaTheme="majorEastAsia" w:cstheme="majorBidi"/>
       <w:color w:val="0673A5" w:themeColor="text2" w:themeShade="BF"/>
     </w:rPr>
   </w:style>
@@ -5468,7 +5484,7 @@
       <w:outlineLvl w:val="5"/>
     </w:pPr>
     <w:rPr>
-      <w:rFonts w:asciiTheme="majorHAnsi" w:eastAsiaTheme="majorEastAsia" w:hAnsiTheme="majorHAnsi" w:cstheme="majorBidi"/>
+      <w:rFonts w:asciiTheme="majorHAnsi" w:hAnsiTheme="majorHAnsi" w:eastAsiaTheme="majorEastAsia" w:cstheme="majorBidi"/>
       <w:i/>
       <w:iCs/>
       <w:color w:val="0673A5" w:themeColor="text2" w:themeShade="BF"/>
@@ -5495,7 +5511,7 @@
       <w:outlineLvl w:val="6"/>
     </w:pPr>
     <w:rPr>
-      <w:rFonts w:asciiTheme="majorHAnsi" w:eastAsiaTheme="majorEastAsia" w:hAnsiTheme="majorHAnsi" w:cstheme="majorBidi"/>
+      <w:rFonts w:asciiTheme="majorHAnsi" w:hAnsiTheme="majorHAnsi" w:eastAsiaTheme="majorEastAsia" w:cstheme="majorBidi"/>
       <w:i/>
       <w:iCs/>
       <w:color w:val="606060" w:themeColor="text1" w:themeTint="BF"/>
@@ -5522,7 +5538,7 @@
       <w:outlineLvl w:val="7"/>
     </w:pPr>
     <w:rPr>
-      <w:rFonts w:asciiTheme="majorHAnsi" w:eastAsiaTheme="majorEastAsia" w:hAnsiTheme="majorHAnsi" w:cstheme="majorBidi"/>
+      <w:rFonts w:asciiTheme="majorHAnsi" w:hAnsiTheme="majorHAnsi" w:eastAsiaTheme="majorEastAsia" w:cstheme="majorBidi"/>
       <w:color w:val="606060" w:themeColor="text1" w:themeTint="BF"/>
       <w:sz w:val="20"/>
       <w:szCs w:val="20"/>
@@ -5549,7 +5565,7 @@
       <w:outlineLvl w:val="8"/>
     </w:pPr>
     <w:rPr>
-      <w:rFonts w:asciiTheme="majorHAnsi" w:eastAsiaTheme="majorEastAsia" w:hAnsiTheme="majorHAnsi" w:cstheme="majorBidi"/>
+      <w:rFonts w:asciiTheme="majorHAnsi" w:hAnsiTheme="majorHAnsi" w:eastAsiaTheme="majorEastAsia" w:cstheme="majorBidi"/>
       <w:i/>
       <w:iCs/>
       <w:color w:val="606060" w:themeColor="text1" w:themeTint="BF"/>
@@ -5557,13 +5573,13 @@
       <w:szCs w:val="20"/>
     </w:rPr>
   </w:style>
-  <w:style w:type="character" w:default="1" w:styleId="DefaultParagraphFont">
+  <w:style w:type="character" w:styleId="DefaultParagraphFont" w:default="1">
     <w:name w:val="Default Paragraph Font"/>
     <w:uiPriority w:val="1"/>
     <w:semiHidden/>
     <w:unhideWhenUsed/>
   </w:style>
-  <w:style w:type="table" w:default="1" w:styleId="TableNormal">
+  <w:style w:type="table" w:styleId="TableNormal" w:default="1">
     <w:name w:val="Normal Table"/>
     <w:uiPriority w:val="99"/>
     <w:semiHidden/>
@@ -5578,7 +5594,7 @@
       </w:tblCellMar>
     </w:tblPr>
   </w:style>
-  <w:style w:type="numbering" w:default="1" w:styleId="NoList">
+  <w:style w:type="numbering" w:styleId="NoList" w:default="1">
     <w:name w:val="No List"/>
     <w:uiPriority w:val="99"/>
     <w:semiHidden/>
@@ -5597,20 +5613,20 @@
       <w:contextualSpacing/>
     </w:pPr>
     <w:rPr>
-      <w:rFonts w:asciiTheme="majorHAnsi" w:eastAsiaTheme="majorEastAsia" w:hAnsiTheme="majorHAnsi" w:cstheme="majorBidi"/>
+      <w:rFonts w:asciiTheme="majorHAnsi" w:hAnsiTheme="majorHAnsi" w:eastAsiaTheme="majorEastAsia" w:cstheme="majorBidi"/>
       <w:color w:val="2C2C2C" w:themeColor="text1"/>
       <w:sz w:val="56"/>
       <w:szCs w:val="56"/>
     </w:rPr>
   </w:style>
-  <w:style w:type="character" w:customStyle="1" w:styleId="TitleChar">
+  <w:style w:type="character" w:styleId="TitleChar" w:customStyle="1">
     <w:name w:val="Title Char"/>
     <w:basedOn w:val="DefaultParagraphFont"/>
     <w:link w:val="Title"/>
     <w:uiPriority w:val="10"/>
     <w:rsid w:val="004E79F0"/>
     <w:rPr>
-      <w:rFonts w:asciiTheme="majorHAnsi" w:eastAsiaTheme="majorEastAsia" w:hAnsiTheme="majorHAnsi" w:cstheme="majorBidi"/>
+      <w:rFonts w:asciiTheme="majorHAnsi" w:hAnsiTheme="majorHAnsi" w:eastAsiaTheme="majorEastAsia" w:cstheme="majorBidi"/>
       <w:color w:val="2C2C2C" w:themeColor="text1"/>
       <w:sz w:val="56"/>
       <w:szCs w:val="56"/>
@@ -5632,7 +5648,7 @@
       <w:szCs w:val="20"/>
     </w:rPr>
   </w:style>
-  <w:style w:type="character" w:customStyle="1" w:styleId="FootnoteTextChar">
+  <w:style w:type="character" w:styleId="FootnoteTextChar" w:customStyle="1">
     <w:name w:val="Footnote Text Char"/>
     <w:basedOn w:val="DefaultParagraphFont"/>
     <w:link w:val="FootnoteText"/>
@@ -5678,14 +5694,14 @@
       <w:shd w:val="clear" w:color="auto" w:fill="E6E6E6"/>
     </w:rPr>
   </w:style>
-  <w:style w:type="character" w:customStyle="1" w:styleId="Heading1Char">
+  <w:style w:type="character" w:styleId="Heading1Char" w:customStyle="1">
     <w:name w:val="Heading 1 Char"/>
     <w:basedOn w:val="DefaultParagraphFont"/>
     <w:link w:val="Heading1"/>
     <w:uiPriority w:val="9"/>
     <w:rsid w:val="004E79F0"/>
     <w:rPr>
-      <w:rFonts w:asciiTheme="majorHAnsi" w:eastAsiaTheme="majorEastAsia" w:hAnsiTheme="majorHAnsi" w:cstheme="majorBidi"/>
+      <w:rFonts w:asciiTheme="majorHAnsi" w:hAnsiTheme="majorHAnsi" w:eastAsiaTheme="majorEastAsia" w:cstheme="majorBidi"/>
       <w:b/>
       <w:bCs/>
       <w:smallCaps/>
@@ -5718,14 +5734,14 @@
       <w:spacing w:after="100"/>
     </w:pPr>
   </w:style>
-  <w:style w:type="character" w:customStyle="1" w:styleId="Heading2Char">
+  <w:style w:type="character" w:styleId="Heading2Char" w:customStyle="1">
     <w:name w:val="Heading 2 Char"/>
     <w:basedOn w:val="DefaultParagraphFont"/>
     <w:link w:val="Heading2"/>
     <w:uiPriority w:val="9"/>
     <w:rsid w:val="004E79F0"/>
     <w:rPr>
-      <w:rFonts w:asciiTheme="majorHAnsi" w:eastAsiaTheme="majorEastAsia" w:hAnsiTheme="majorHAnsi" w:cstheme="majorBidi"/>
+      <w:rFonts w:asciiTheme="majorHAnsi" w:hAnsiTheme="majorHAnsi" w:eastAsiaTheme="majorEastAsia" w:cstheme="majorBidi"/>
       <w:b/>
       <w:bCs/>
       <w:smallCaps/>
@@ -5758,27 +5774,27 @@
       <w:contextualSpacing/>
     </w:pPr>
   </w:style>
-  <w:style w:type="character" w:customStyle="1" w:styleId="Heading3Char">
+  <w:style w:type="character" w:styleId="Heading3Char" w:customStyle="1">
     <w:name w:val="Heading 3 Char"/>
     <w:basedOn w:val="DefaultParagraphFont"/>
     <w:link w:val="Heading3"/>
     <w:uiPriority w:val="9"/>
     <w:rsid w:val="004E79F0"/>
     <w:rPr>
-      <w:rFonts w:asciiTheme="majorHAnsi" w:eastAsiaTheme="majorEastAsia" w:hAnsiTheme="majorHAnsi" w:cstheme="majorBidi"/>
+      <w:rFonts w:asciiTheme="majorHAnsi" w:hAnsiTheme="majorHAnsi" w:eastAsiaTheme="majorEastAsia" w:cstheme="majorBidi"/>
       <w:b/>
       <w:bCs/>
       <w:color w:val="2C2C2C" w:themeColor="text1"/>
     </w:rPr>
   </w:style>
-  <w:style w:type="character" w:customStyle="1" w:styleId="Heading4Char">
+  <w:style w:type="character" w:styleId="Heading4Char" w:customStyle="1">
     <w:name w:val="Heading 4 Char"/>
     <w:basedOn w:val="DefaultParagraphFont"/>
     <w:link w:val="Heading4"/>
     <w:uiPriority w:val="9"/>
     <w:rsid w:val="004E79F0"/>
     <w:rPr>
-      <w:rFonts w:asciiTheme="majorHAnsi" w:eastAsiaTheme="majorEastAsia" w:hAnsiTheme="majorHAnsi" w:cstheme="majorBidi"/>
+      <w:rFonts w:asciiTheme="majorHAnsi" w:hAnsiTheme="majorHAnsi" w:eastAsiaTheme="majorEastAsia" w:cstheme="majorBidi"/>
       <w:b/>
       <w:bCs/>
       <w:i/>
@@ -5786,7 +5802,7 @@
       <w:color w:val="2C2C2C" w:themeColor="text1"/>
     </w:rPr>
   </w:style>
-  <w:style w:type="character" w:customStyle="1" w:styleId="Heading5Char">
+  <w:style w:type="character" w:styleId="Heading5Char" w:customStyle="1">
     <w:name w:val="Heading 5 Char"/>
     <w:basedOn w:val="DefaultParagraphFont"/>
     <w:link w:val="Heading5"/>
@@ -5794,11 +5810,11 @@
     <w:semiHidden/>
     <w:rsid w:val="004E79F0"/>
     <w:rPr>
-      <w:rFonts w:asciiTheme="majorHAnsi" w:eastAsiaTheme="majorEastAsia" w:hAnsiTheme="majorHAnsi" w:cstheme="majorBidi"/>
+      <w:rFonts w:asciiTheme="majorHAnsi" w:hAnsiTheme="majorHAnsi" w:eastAsiaTheme="majorEastAsia" w:cstheme="majorBidi"/>
       <w:color w:val="0673A5" w:themeColor="text2" w:themeShade="BF"/>
     </w:rPr>
   </w:style>
-  <w:style w:type="character" w:customStyle="1" w:styleId="Heading6Char">
+  <w:style w:type="character" w:styleId="Heading6Char" w:customStyle="1">
     <w:name w:val="Heading 6 Char"/>
     <w:basedOn w:val="DefaultParagraphFont"/>
     <w:link w:val="Heading6"/>
@@ -5806,13 +5822,13 @@
     <w:semiHidden/>
     <w:rsid w:val="004E79F0"/>
     <w:rPr>
-      <w:rFonts w:asciiTheme="majorHAnsi" w:eastAsiaTheme="majorEastAsia" w:hAnsiTheme="majorHAnsi" w:cstheme="majorBidi"/>
+      <w:rFonts w:asciiTheme="majorHAnsi" w:hAnsiTheme="majorHAnsi" w:eastAsiaTheme="majorEastAsia" w:cstheme="majorBidi"/>
       <w:i/>
       <w:iCs/>
       <w:color w:val="0673A5" w:themeColor="text2" w:themeShade="BF"/>
     </w:rPr>
   </w:style>
-  <w:style w:type="character" w:customStyle="1" w:styleId="Heading7Char">
+  <w:style w:type="character" w:styleId="Heading7Char" w:customStyle="1">
     <w:name w:val="Heading 7 Char"/>
     <w:basedOn w:val="DefaultParagraphFont"/>
     <w:link w:val="Heading7"/>
@@ -5820,13 +5836,13 @@
     <w:semiHidden/>
     <w:rsid w:val="004E79F0"/>
     <w:rPr>
-      <w:rFonts w:asciiTheme="majorHAnsi" w:eastAsiaTheme="majorEastAsia" w:hAnsiTheme="majorHAnsi" w:cstheme="majorBidi"/>
+      <w:rFonts w:asciiTheme="majorHAnsi" w:hAnsiTheme="majorHAnsi" w:eastAsiaTheme="majorEastAsia" w:cstheme="majorBidi"/>
       <w:i/>
       <w:iCs/>
       <w:color w:val="606060" w:themeColor="text1" w:themeTint="BF"/>
     </w:rPr>
   </w:style>
-  <w:style w:type="character" w:customStyle="1" w:styleId="Heading8Char">
+  <w:style w:type="character" w:styleId="Heading8Char" w:customStyle="1">
     <w:name w:val="Heading 8 Char"/>
     <w:basedOn w:val="DefaultParagraphFont"/>
     <w:link w:val="Heading8"/>
@@ -5834,13 +5850,13 @@
     <w:semiHidden/>
     <w:rsid w:val="004E79F0"/>
     <w:rPr>
-      <w:rFonts w:asciiTheme="majorHAnsi" w:eastAsiaTheme="majorEastAsia" w:hAnsiTheme="majorHAnsi" w:cstheme="majorBidi"/>
+      <w:rFonts w:asciiTheme="majorHAnsi" w:hAnsiTheme="majorHAnsi" w:eastAsiaTheme="majorEastAsia" w:cstheme="majorBidi"/>
       <w:color w:val="606060" w:themeColor="text1" w:themeTint="BF"/>
       <w:sz w:val="20"/>
       <w:szCs w:val="20"/>
     </w:rPr>
   </w:style>
-  <w:style w:type="character" w:customStyle="1" w:styleId="Heading9Char">
+  <w:style w:type="character" w:styleId="Heading9Char" w:customStyle="1">
     <w:name w:val="Heading 9 Char"/>
     <w:basedOn w:val="DefaultParagraphFont"/>
     <w:link w:val="Heading9"/>
@@ -5848,7 +5864,7 @@
     <w:semiHidden/>
     <w:rsid w:val="004E79F0"/>
     <w:rPr>
-      <w:rFonts w:asciiTheme="majorHAnsi" w:eastAsiaTheme="majorEastAsia" w:hAnsiTheme="majorHAnsi" w:cstheme="majorBidi"/>
+      <w:rFonts w:asciiTheme="majorHAnsi" w:hAnsiTheme="majorHAnsi" w:eastAsiaTheme="majorEastAsia" w:cstheme="majorBidi"/>
       <w:i/>
       <w:iCs/>
       <w:color w:val="606060" w:themeColor="text1" w:themeTint="BF"/>
@@ -5894,7 +5910,7 @@
       <w:spacing w:val="10"/>
     </w:rPr>
   </w:style>
-  <w:style w:type="character" w:customStyle="1" w:styleId="SubtitleChar">
+  <w:style w:type="character" w:styleId="SubtitleChar" w:customStyle="1">
     <w:name w:val="Subtitle Char"/>
     <w:basedOn w:val="DefaultParagraphFont"/>
     <w:link w:val="Subtitle"/>
@@ -5956,7 +5972,7 @@
       <w:color w:val="2C2C2C" w:themeColor="text1"/>
     </w:rPr>
   </w:style>
-  <w:style w:type="character" w:customStyle="1" w:styleId="QuoteChar">
+  <w:style w:type="character" w:styleId="QuoteChar" w:customStyle="1">
     <w:name w:val="Quote Char"/>
     <w:basedOn w:val="DefaultParagraphFont"/>
     <w:link w:val="Quote"/>
@@ -5978,8 +5994,8 @@
     <w:rsid w:val="004E79F0"/>
     <w:pPr>
       <w:pBdr>
-        <w:top w:val="single" w:sz="24" w:space="1" w:color="F2F2F2" w:themeColor="background1" w:themeShade="F2"/>
-        <w:bottom w:val="single" w:sz="24" w:space="1" w:color="F2F2F2" w:themeColor="background1" w:themeShade="F2"/>
+        <w:top w:val="single" w:color="F2F2F2" w:themeColor="background1" w:themeShade="F2" w:sz="24" w:space="1"/>
+        <w:bottom w:val="single" w:color="F2F2F2" w:themeColor="background1" w:themeShade="F2" w:sz="24" w:space="1"/>
       </w:pBdr>
       <w:shd w:val="clear" w:color="auto" w:fill="F2F2F2" w:themeFill="background1" w:themeFillShade="F2"/>
       <w:spacing w:before="240" w:after="240"/>
@@ -5990,7 +6006,7 @@
       <w:color w:val="2C2C2C" w:themeColor="text1"/>
     </w:rPr>
   </w:style>
-  <w:style w:type="character" w:customStyle="1" w:styleId="IntenseQuoteChar">
+  <w:style w:type="character" w:styleId="IntenseQuoteChar" w:customStyle="1">
     <w:name w:val="Intense Quote Char"/>
     <w:basedOn w:val="DefaultParagraphFont"/>
     <w:link w:val="IntenseQuote"/>
@@ -6105,7 +6121,7 @@
       <w:spacing w:after="0" w:line="240" w:lineRule="auto"/>
     </w:pPr>
   </w:style>
-  <w:style w:type="character" w:customStyle="1" w:styleId="HeaderChar">
+  <w:style w:type="character" w:styleId="HeaderChar" w:customStyle="1">
     <w:name w:val="Header Char"/>
     <w:basedOn w:val="DefaultParagraphFont"/>
     <w:link w:val="Header"/>
@@ -6127,7 +6143,7 @@
       <w:spacing w:after="0" w:line="240" w:lineRule="auto"/>
     </w:pPr>
   </w:style>
-  <w:style w:type="character" w:customStyle="1" w:styleId="FooterChar">
+  <w:style w:type="character" w:styleId="FooterChar" w:customStyle="1">
     <w:name w:val="Footer Char"/>
     <w:basedOn w:val="DefaultParagraphFont"/>
     <w:link w:val="Footer"/>
@@ -6135,6 +6151,39 @@
     <w:rsid w:val="00005D65"/>
   </w:style>
 </w:styles>
+</file>
+
+<file path=word/glossary/document.xml><?xml version="1.0" encoding="utf-8"?>
+<w:glossaryDocument xmlns:w14="http://schemas.microsoft.com/office/word/2010/wordml" xmlns:w="http://schemas.openxmlformats.org/wordprocessingml/2006/main">
+  <w:docParts>
+    <w:docPart>
+      <w:docPartPr>
+        <w:name w:val="DefaultPlaceholder_1081868574"/>
+        <w:category>
+          <w:name w:val="General"/>
+          <w:gallery w:val="placeholder"/>
+        </w:category>
+        <w:types>
+          <w:type w:val="bbPlcHdr"/>
+        </w:types>
+        <w:behaviors>
+          <w:behavior w:val="content"/>
+        </w:behaviors>
+        <w:guid w:val="{7228970e-167d-4859-aee7-63d8e1cc2985}"/>
+      </w:docPartPr>
+      <w:docPartBody>
+        <w:p>
+          <w:r>
+            <w:rPr>
+              <w:rStyle w:val="PlaceholderText"/>
+            </w:rPr>
+            <w:t/>
+          </w:r>
+        </w:p>
+      </w:docPartBody>
+    </w:docPart>
+  </w:docParts>
+</w:glossaryDocument>
 </file>
 
 <file path=word/theme/theme1.xml><?xml version="1.0" encoding="utf-8"?>

</xml_diff>